<commit_message>
Update a documentation and display username in nav bar
</commit_message>
<xml_diff>
--- a/Documentation/bbkanev18_2023.docx
+++ b/Documentation/bbkanev18_2023.docx
@@ -1664,259 +1664,61 @@
     </w:p>
     <w:p>
       <w:r>
-        <w:t xml:space="preserve">Настоящият документ представлява шаблон за оформление на </w:t>
-      </w:r>
-      <w:r>
-        <w:t xml:space="preserve">документация на </w:t>
-      </w:r>
-      <w:r>
-        <w:t>дипломен</w:t>
-      </w:r>
-      <w:r>
-        <w:t xml:space="preserve"> проект </w:t>
-      </w:r>
-      <w:r>
-        <w:t xml:space="preserve">за </w:t>
-      </w:r>
-      <w:r>
-        <w:t>Държавен изпит по теория на професията</w:t>
-      </w:r>
-      <w:r>
-        <w:t xml:space="preserve">. </w:t>
-      </w:r>
-      <w:r>
-        <w:t xml:space="preserve">Изискванията за изработване и представяне на </w:t>
-      </w:r>
-      <w:r>
-        <w:t>проекта</w:t>
-      </w:r>
-      <w:r>
-        <w:t xml:space="preserve"> са описани на сайта  </w:t>
-      </w:r>
-      <w:r>
-        <w:t>https://codingburgas.org</w:t>
-      </w:r>
-      <w:r>
-        <w:t>.</w:t>
-      </w:r>
-    </w:p>
-    <w:p>
-      <w:r>
-        <w:t xml:space="preserve">Насоки за разработка на </w:t>
-      </w:r>
-      <w:r>
-        <w:t>секцията</w:t>
-      </w:r>
-      <w:r>
-        <w:t xml:space="preserve">: </w:t>
-      </w:r>
-    </w:p>
-    <w:p>
-      <w:pPr>
-        <w:pStyle w:val="ListParagraph"/>
-        <w:numPr>
-          <w:ilvl w:val="0"/>
-          <w:numId w:val="7"/>
-        </w:numPr>
-      </w:pPr>
-      <w:r>
-        <w:t xml:space="preserve">опишете </w:t>
-      </w:r>
-      <w:r>
-        <w:t>актуалността на избраната от вас тема за проект</w:t>
-      </w:r>
-    </w:p>
-    <w:p>
-      <w:pPr>
-        <w:pStyle w:val="ListParagraph"/>
-        <w:numPr>
-          <w:ilvl w:val="0"/>
-          <w:numId w:val="7"/>
-        </w:numPr>
-      </w:pPr>
-      <w:r>
-        <w:t>опишете какъв точно проблем решава проекта ви и в какъв контекст е този проблем</w:t>
-      </w:r>
-    </w:p>
-    <w:p>
-      <w:pPr>
-        <w:pStyle w:val="ListParagraph"/>
-        <w:numPr>
-          <w:ilvl w:val="0"/>
-          <w:numId w:val="7"/>
-        </w:numPr>
-      </w:pPr>
-      <w:r>
-        <w:t xml:space="preserve">опишете </w:t>
-      </w:r>
-      <w:r>
-        <w:t xml:space="preserve">накратко </w:t>
-      </w:r>
-      <w:r>
-        <w:t>как се</w:t>
-      </w:r>
-      <w:r>
-        <w:t xml:space="preserve"> </w:t>
-      </w:r>
-      <w:r>
-        <w:t xml:space="preserve">решава този </w:t>
-      </w:r>
-      <w:r>
-        <w:t>проблем</w:t>
-      </w:r>
-      <w:r>
-        <w:t xml:space="preserve"> с</w:t>
-      </w:r>
-      <w:r>
-        <w:t xml:space="preserve"> езика</w:t>
-      </w:r>
-      <w:r>
-        <w:t xml:space="preserve"> </w:t>
-      </w:r>
-      <w:r>
-        <w:t xml:space="preserve">UML и </w:t>
-      </w:r>
-      <w:r>
-        <w:t>средата</w:t>
-      </w:r>
-      <w:r>
-        <w:t xml:space="preserve"> за моделиране </w:t>
-      </w:r>
-      <w:r>
-        <w:t>Lucid Chart</w:t>
-      </w:r>
-      <w:r>
-        <w:t xml:space="preserve"> </w:t>
-      </w:r>
-      <w:r>
-        <w:t>/</w:t>
-      </w:r>
-      <w:r>
-        <w:t>или друга</w:t>
-      </w:r>
-      <w:r>
-        <w:t>/;</w:t>
-      </w:r>
-    </w:p>
-    <w:p>
-      <w:pPr>
-        <w:pStyle w:val="ListParagraph"/>
-        <w:numPr>
-          <w:ilvl w:val="0"/>
-          <w:numId w:val="7"/>
-        </w:numPr>
-      </w:pPr>
-      <w:r>
-        <w:t xml:space="preserve">опишете накратко как е структурирана останалата част от </w:t>
-      </w:r>
-      <w:r>
-        <w:t>този документ</w:t>
-      </w:r>
-      <w:r>
-        <w:t>.</w:t>
-      </w:r>
-    </w:p>
-    <w:p>
-      <w:r>
-        <w:t>Правила при цитиране</w:t>
-      </w:r>
-      <w:r>
-        <w:t>:</w:t>
-      </w:r>
-    </w:p>
-    <w:p>
-      <w:pPr>
-        <w:pStyle w:val="ListParagraph"/>
-        <w:numPr>
-          <w:ilvl w:val="0"/>
-          <w:numId w:val="8"/>
-        </w:numPr>
-      </w:pPr>
-      <w:r>
-        <w:t>Цитатът се загражда с кавички.</w:t>
-      </w:r>
-    </w:p>
-    <w:p>
-      <w:pPr>
-        <w:pStyle w:val="ListParagraph"/>
-        <w:numPr>
-          <w:ilvl w:val="0"/>
-          <w:numId w:val="8"/>
-        </w:numPr>
-      </w:pPr>
-      <w:r>
-        <w:t>След цитата „трябва да бъде посочен и точният източник, откъдето е взет цитатът“ [1].</w:t>
-      </w:r>
-    </w:p>
-    <w:p>
-      <w:r>
-        <w:t xml:space="preserve">Забележки: </w:t>
-      </w:r>
-    </w:p>
-    <w:p>
-      <w:pPr>
-        <w:pStyle w:val="ListParagraph"/>
-        <w:numPr>
-          <w:ilvl w:val="0"/>
-          <w:numId w:val="11"/>
-        </w:numPr>
-      </w:pPr>
-      <w:r>
-        <w:t>Можете да използвате</w:t>
-      </w:r>
-      <w:r>
-        <w:t xml:space="preserve"> документи</w:t>
-      </w:r>
-      <w:r>
-        <w:t xml:space="preserve">, </w:t>
-      </w:r>
-      <w:r>
-        <w:t xml:space="preserve">генерирани от средата за моделиране </w:t>
-      </w:r>
-      <w:r>
-        <w:t>LC</w:t>
-      </w:r>
-      <w:r>
-        <w:t xml:space="preserve">, като обаче ги допълните </w:t>
-      </w:r>
-      <w:r>
-        <w:t>в</w:t>
-      </w:r>
-      <w:r>
-        <w:t xml:space="preserve"> секциите на този шаблон.</w:t>
-      </w:r>
-    </w:p>
-    <w:p>
-      <w:pPr>
-        <w:pStyle w:val="ListParagraph"/>
-        <w:numPr>
-          <w:ilvl w:val="0"/>
-          <w:numId w:val="11"/>
-        </w:numPr>
-      </w:pPr>
-      <w:r>
-        <w:t xml:space="preserve">Документацията на проекта </w:t>
-      </w:r>
-      <w:r>
-        <w:t>трябва</w:t>
-      </w:r>
-      <w:r>
-        <w:t xml:space="preserve"> да бъде на български език</w:t>
-      </w:r>
-      <w:r>
-        <w:t>.</w:t>
-      </w:r>
-    </w:p>
-    <w:p>
-      <w:pPr>
-        <w:pStyle w:val="ListParagraph"/>
-        <w:numPr>
-          <w:ilvl w:val="0"/>
-          <w:numId w:val="11"/>
-        </w:numPr>
-      </w:pPr>
+        <w:t>Проектът School System е цялостна система, предназначена да улесни управлението на тестове, задачи и уроци за образователните институции. Системата е проектирана да предоставя лесна за използване платформа както за преподаватели, така и за ученици, с функции като вземане на тестове, изпращане на задачи и достъп до уроци. Системата е изградена с помощта на рамката ASP.NET и използва база данни за съхраняване на информация за тестове, въпроси и резултати.</w:t>
+      </w:r>
     </w:p>
     <w:p/>
+    <w:p>
+      <w:r>
+        <w:t>Основната цел на проекта School System е да осигури гъвкава и мащабируема платформа за образователните институции, за да управляват своите процеси на тестване и задания. Системата е проектирана да бъде лесна за използване, с удобен за потребителя интерфейс, който позволява на преподавателите да създават и управляват тестове и задачи и позволява на учениците да имат достъп и да ги изпълняват.</w:t>
+      </w:r>
+    </w:p>
+    <w:p/>
+    <w:p>
+      <w:r>
+        <w:t>Една от основните характеристики на проекта School System е функционалността за вземане на тестове. Преподавателите могат да създават тестове, използвайки различни типове въпроси, включително въпроси с избираем отговор, кратък отговор и въпроси за есе. Системата предоставя интерфейс за преподавателите за създаване на въпроси и присвояване на точкови стойности, както и възможност за персонализиране на инструкции за теста и критерии за оценяване. След това учениците могат да вземат тестовете онлайн, като техните резултати се записват в базата данни за по-късен преглед.</w:t>
+      </w:r>
+    </w:p>
+    <w:p/>
+    <w:p>
+      <w:r>
+        <w:t>Друга ключова характеристика на проекта School System е функционалността за изпращане на задачи. Преподавателите могат да създават задачи, използвайки различни формати, включително текстови задачи, мултимедийни задачи и задачи по програмиране. Системата предоставя интерфейс за преподавателите за създаване на задания и определяне на крайни срокове, както и възможност за оценяване и предоставяне на обратна връзка за изпратените задания. След това студентите могат да изпращат задачите си онлайн, като техните предложения се записват в базата данни за по-късен преглед.</w:t>
+      </w:r>
+    </w:p>
+    <w:p/>
+    <w:p>
+      <w:r>
+        <w:t>В допълнение към полагането на тестове и подаването на задачи, проектът School System също така предоставя достъп до уроци и материали за курса. Преподавателите могат да качват материали за уроци, включително видеоклипове, документи и друго мултимедийно съдържание, а студентите имат достъп до тези материали онлайн като част от тяхната курсова работа.</w:t>
+      </w:r>
+    </w:p>
+    <w:p/>
+    <w:p>
+      <w:r>
+        <w:t>За да улесни управлението на тестове, задачи и уроци, проектът School System използва база данни за съхраняване на информация за тези компоненти. Базата данни включва таблици за тестове, въпроси, резултати, задачи, изпращания и друга подходяща информация. Тези данни се използват от системата, за да осигурят удобен за потребителя интерфейс за преподаватели и студенти, както и за проследяване и анализ на ефективността на потребителите.</w:t>
+      </w:r>
+    </w:p>
+    <w:p/>
+    <w:p>
+      <w:r>
+        <w:t>Едно от основните предимства на проекта School System е неговата гъвкавост и мащабируемост. Системата е проектирана да бъде лесно персонализирана, с функции, които могат да се добавят или премахват в зависимост от нуждите на учебното заведение. Освен това системата може да обработва голям брой потребители и големи количества данни, което я прави подходяща за използване в различни образователни контексти.</w:t>
+      </w:r>
+    </w:p>
+    <w:p/>
+    <w:p>
+      <w:r>
+        <w:t>Друго предимство на проекта School System е лекотата на използване. Системата е проектирана да бъде интуитивна и лесна за използване, с опростен и рационализиран интерфейс, който улеснява навигацията от преподаватели и ученици. Системата е достъпна и от различни устройства, включително настолни компютри, лаптопи, таблети и смартфони, което позволява на потребителите да имат достъп до системата от всяко място с интернет връзка.</w:t>
+      </w:r>
+    </w:p>
+    <w:p/>
+    <w:p>
+      <w:r>
+        <w:t xml:space="preserve">Като цяло проектът School System е цялостна система, предназначена да улесни управлението на тестове, задачи и уроци за образователните институции. С функции като вземане на тестове, изпращане на задачи и достъп до уроци, системата предоставя лесна </w:t>
+      </w:r>
+      <w:r>
+        <w:lastRenderedPageBreak/>
+        <w:t>за използване платформа както за преподаватели, така и за ученици. Чрез използване на база данни за съхраняване на информация за тестове, въпроси и резултати, системата предоставя удобен за потребителя интерфейс за преподаватели и студенти, както и възможност за проследяване и анализиране на работата на потребителите. Със своята гъвкавост, мащабируемост и лекота на използване, проектът School System е идеално решение за образователни институции, които искат да рационализират своите процеси на тестване и възлагане</w:t>
+      </w:r>
+    </w:p>
     <w:p>
       <w:pPr>
         <w:pStyle w:val="Heading1"/>
@@ -1946,7 +1748,6 @@
       </w:pPr>
       <w:bookmarkStart w:id="3" w:name="_Toc119855809"/>
       <w:r>
-        <w:lastRenderedPageBreak/>
         <w:t>Анализ</w:t>
       </w:r>
       <w:r>
@@ -2019,6 +1820,7 @@
         </w:numPr>
       </w:pPr>
       <w:r>
+        <w:lastRenderedPageBreak/>
         <w:br/>
       </w:r>
       <w:r>
@@ -7059,6 +6861,7 @@
     <w:lsdException w:name="HTML Sample" w:semiHidden="1" w:unhideWhenUsed="1"/>
     <w:lsdException w:name="HTML Typewriter" w:semiHidden="1" w:unhideWhenUsed="1"/>
     <w:lsdException w:name="HTML Variable" w:semiHidden="1" w:unhideWhenUsed="1"/>
+    <w:lsdException w:name="Normal Table" w:semiHidden="1" w:unhideWhenUsed="1"/>
     <w:lsdException w:name="annotation subject" w:semiHidden="1" w:unhideWhenUsed="1"/>
     <w:lsdException w:name="No List" w:semiHidden="1" w:unhideWhenUsed="1"/>
     <w:lsdException w:name="Outline List 1" w:semiHidden="1" w:unhideWhenUsed="1"/>
@@ -7105,8 +6908,10 @@
     <w:lsdException w:name="Table Subtle 2" w:semiHidden="1" w:unhideWhenUsed="1"/>
     <w:lsdException w:name="Table Web 1" w:semiHidden="1" w:unhideWhenUsed="1"/>
     <w:lsdException w:name="Table Web 2" w:semiHidden="1" w:unhideWhenUsed="1"/>
+    <w:lsdException w:name="Table Web 3" w:semiHidden="1" w:unhideWhenUsed="1"/>
     <w:lsdException w:name="Balloon Text" w:semiHidden="1" w:unhideWhenUsed="1"/>
     <w:lsdException w:name="Table Grid" w:uiPriority="59"/>
+    <w:lsdException w:name="Table Theme" w:semiHidden="1" w:unhideWhenUsed="1"/>
     <w:lsdException w:name="Placeholder Text" w:semiHidden="1"/>
     <w:lsdException w:name="No Spacing" w:uiPriority="1" w:qFormat="1"/>
     <w:lsdException w:name="Light Shading" w:uiPriority="60"/>
@@ -8271,15 +8076,21 @@
 </file>
 
 <file path=customXml/item1.xml><?xml version="1.0" encoding="utf-8"?>
-<?mso-contentType ?>
-<FormTemplates xmlns="http://schemas.microsoft.com/sharepoint/v3/contenttype/forms">
-  <Display>DocumentLibraryForm</Display>
-  <Edit>DocumentLibraryForm</Edit>
-  <New>DocumentLibraryForm</New>
-</FormTemplates>
+<p:properties xmlns:p="http://schemas.microsoft.com/office/2006/metadata/properties" xmlns:xsi="http://www.w3.org/2001/XMLSchema-instance" xmlns:pc="http://schemas.microsoft.com/office/infopath/2007/PartnerControls">
+  <documentManagement>
+    <TaxCatchAll xmlns="664f0c10-dc77-4a05-b865-8fab22332a47" xsi:nil="true"/>
+    <lcf76f155ced4ddcb4097134ff3c332f xmlns="44b5bade-0608-4775-89b1-ce8643f31210">
+      <Terms xmlns="http://schemas.microsoft.com/office/infopath/2007/PartnerControls"/>
+    </lcf76f155ced4ddcb4097134ff3c332f>
+  </documentManagement>
+</p:properties>
 </file>
 
 <file path=customXml/item2.xml><?xml version="1.0" encoding="utf-8"?>
+<b:Sources xmlns:b="http://schemas.openxmlformats.org/officeDocument/2006/bibliography" xmlns="http://schemas.openxmlformats.org/officeDocument/2006/bibliography" SelectedStyle="\APASixthEditionOfficeOnline.xsl" StyleName="APA" Version="6"/>
+</file>
+
+<file path=customXml/item3.xml><?xml version="1.0" encoding="utf-8"?>
 <ct:contentTypeSchema xmlns:ct="http://schemas.microsoft.com/office/2006/metadata/contentType" xmlns:ma="http://schemas.microsoft.com/office/2006/metadata/properties/metaAttributes" ct:_="" ma:_="" ma:contentTypeName="Document" ma:contentTypeID="0x0101003793F33423CAB540876E07D1711AC023" ma:contentTypeVersion="16" ma:contentTypeDescription="Create a new document." ma:contentTypeScope="" ma:versionID="310f2aad3bfcb4e7fd0e3782105ca92c">
   <xsd:schema xmlns:xsd="http://www.w3.org/2001/XMLSchema" xmlns:xs="http://www.w3.org/2001/XMLSchema" xmlns:p="http://schemas.microsoft.com/office/2006/metadata/properties" xmlns:ns2="44b5bade-0608-4775-89b1-ce8643f31210" xmlns:ns3="664f0c10-dc77-4a05-b865-8fab22332a47" targetNamespace="http://schemas.microsoft.com/office/2006/metadata/properties" ma:root="true" ma:fieldsID="c6548d4873eb3a55135b0ba37e9a93a7" ns2:_="" ns3:_="">
     <xsd:import namespace="44b5bade-0608-4775-89b1-ce8643f31210"/>
@@ -8516,30 +8327,35 @@
 </ct:contentTypeSchema>
 </file>
 
-<file path=customXml/item3.xml><?xml version="1.0" encoding="utf-8"?>
-<b:Sources xmlns:b="http://schemas.openxmlformats.org/officeDocument/2006/bibliography" xmlns="http://schemas.openxmlformats.org/officeDocument/2006/bibliography" SelectedStyle="\APASixthEditionOfficeOnline.xsl" StyleName="APA" Version="6"/>
-</file>
-
 <file path=customXml/item4.xml><?xml version="1.0" encoding="utf-8"?>
-<p:properties xmlns:p="http://schemas.microsoft.com/office/2006/metadata/properties" xmlns:xsi="http://www.w3.org/2001/XMLSchema-instance" xmlns:pc="http://schemas.microsoft.com/office/infopath/2007/PartnerControls">
-  <documentManagement>
-    <TaxCatchAll xmlns="664f0c10-dc77-4a05-b865-8fab22332a47" xsi:nil="true"/>
-    <lcf76f155ced4ddcb4097134ff3c332f xmlns="44b5bade-0608-4775-89b1-ce8643f31210">
-      <Terms xmlns="http://schemas.microsoft.com/office/infopath/2007/PartnerControls"/>
-    </lcf76f155ced4ddcb4097134ff3c332f>
-  </documentManagement>
-</p:properties>
+<?mso-contentType ?>
+<FormTemplates xmlns="http://schemas.microsoft.com/sharepoint/v3/contenttype/forms">
+  <Display>DocumentLibraryForm</Display>
+  <Edit>DocumentLibraryForm</Edit>
+  <New>DocumentLibraryForm</New>
+</FormTemplates>
 </file>
 
 <file path=customXml/itemProps1.xml><?xml version="1.0" encoding="utf-8"?>
-<ds:datastoreItem xmlns:ds="http://schemas.openxmlformats.org/officeDocument/2006/customXml" ds:itemID="{5E10BE0B-6D5D-4981-B6F6-ABB6987C1875}">
+<ds:datastoreItem xmlns:ds="http://schemas.openxmlformats.org/officeDocument/2006/customXml" ds:itemID="{E677C7D8-5611-4FA3-9FAD-A4F5571B1160}">
   <ds:schemaRefs>
-    <ds:schemaRef ds:uri="http://schemas.microsoft.com/sharepoint/v3/contenttype/forms"/>
+    <ds:schemaRef ds:uri="http://schemas.microsoft.com/office/2006/metadata/properties"/>
+    <ds:schemaRef ds:uri="http://schemas.microsoft.com/office/infopath/2007/PartnerControls"/>
+    <ds:schemaRef ds:uri="664f0c10-dc77-4a05-b865-8fab22332a47"/>
+    <ds:schemaRef ds:uri="44b5bade-0608-4775-89b1-ce8643f31210"/>
   </ds:schemaRefs>
 </ds:datastoreItem>
 </file>
 
 <file path=customXml/itemProps2.xml><?xml version="1.0" encoding="utf-8"?>
+<ds:datastoreItem xmlns:ds="http://schemas.openxmlformats.org/officeDocument/2006/customXml" ds:itemID="{177D3293-5E71-4675-9383-77744DCA9362}">
+  <ds:schemaRefs>
+    <ds:schemaRef ds:uri="http://schemas.openxmlformats.org/officeDocument/2006/bibliography"/>
+  </ds:schemaRefs>
+</ds:datastoreItem>
+</file>
+
+<file path=customXml/itemProps3.xml><?xml version="1.0" encoding="utf-8"?>
 <ds:datastoreItem xmlns:ds="http://schemas.openxmlformats.org/officeDocument/2006/customXml" ds:itemID="{D391A6CF-083D-4BFB-88DD-A41F13D67E7A}">
   <ds:schemaRefs>
     <ds:schemaRef ds:uri="http://schemas.microsoft.com/office/2006/metadata/contentType"/>
@@ -8558,21 +8374,10 @@
 </ds:datastoreItem>
 </file>
 
-<file path=customXml/itemProps3.xml><?xml version="1.0" encoding="utf-8"?>
-<ds:datastoreItem xmlns:ds="http://schemas.openxmlformats.org/officeDocument/2006/customXml" ds:itemID="{177D3293-5E71-4675-9383-77744DCA9362}">
+<file path=customXml/itemProps4.xml><?xml version="1.0" encoding="utf-8"?>
+<ds:datastoreItem xmlns:ds="http://schemas.openxmlformats.org/officeDocument/2006/customXml" ds:itemID="{5E10BE0B-6D5D-4981-B6F6-ABB6987C1875}">
   <ds:schemaRefs>
-    <ds:schemaRef ds:uri="http://schemas.openxmlformats.org/officeDocument/2006/bibliography"/>
-  </ds:schemaRefs>
-</ds:datastoreItem>
-</file>
-
-<file path=customXml/itemProps4.xml><?xml version="1.0" encoding="utf-8"?>
-<ds:datastoreItem xmlns:ds="http://schemas.openxmlformats.org/officeDocument/2006/customXml" ds:itemID="{E677C7D8-5611-4FA3-9FAD-A4F5571B1160}">
-  <ds:schemaRefs>
-    <ds:schemaRef ds:uri="http://schemas.microsoft.com/office/2006/metadata/properties"/>
-    <ds:schemaRef ds:uri="http://schemas.microsoft.com/office/infopath/2007/PartnerControls"/>
-    <ds:schemaRef ds:uri="664f0c10-dc77-4a05-b865-8fab22332a47"/>
-    <ds:schemaRef ds:uri="44b5bade-0608-4775-89b1-ce8643f31210"/>
+    <ds:schemaRef ds:uri="http://schemas.microsoft.com/sharepoint/v3/contenttype/forms"/>
   </ds:schemaRefs>
 </ds:datastoreItem>
 </file>
</xml_diff>

<commit_message>
Update documentation and update a _Layout view
</commit_message>
<xml_diff>
--- a/Documentation/bbkanev18_2023.docx
+++ b/Documentation/bbkanev18_2023.docx
@@ -1,6 +1,6 @@
 
 <file path=word/document.xml><?xml version="1.0" encoding="utf-8"?>
-<w:document xmlns:wpc="http://schemas.microsoft.com/office/word/2010/wordprocessingCanvas" xmlns:cx="http://schemas.microsoft.com/office/drawing/2014/chartex" xmlns:cx1="http://schemas.microsoft.com/office/drawing/2015/9/8/chartex" xmlns:cx2="http://schemas.microsoft.com/office/drawing/2015/10/21/chartex" xmlns:cx3="http://schemas.microsoft.com/office/drawing/2016/5/9/chartex" xmlns:cx4="http://schemas.microsoft.com/office/drawing/2016/5/10/chartex" xmlns:cx5="http://schemas.microsoft.com/office/drawing/2016/5/11/chartex" xmlns:cx6="http://schemas.microsoft.com/office/drawing/2016/5/12/chartex" xmlns:cx7="http://schemas.microsoft.com/office/drawing/2016/5/13/chartex" xmlns:cx8="http://schemas.microsoft.com/office/drawing/2016/5/14/chartex" xmlns:mc="http://schemas.openxmlformats.org/markup-compatibility/2006" xmlns:aink="http://schemas.microsoft.com/office/drawing/2016/ink" xmlns:am3d="http://schemas.microsoft.com/office/drawing/2017/model3d" xmlns:o="urn:schemas-microsoft-com:office:office" xmlns:oel="http://schemas.microsoft.com/office/2019/extlst" xmlns:r="http://schemas.openxmlformats.org/officeDocument/2006/relationships" xmlns:m="http://schemas.openxmlformats.org/officeDocument/2006/math" xmlns:v="urn:schemas-microsoft-com:vml" xmlns:wp14="http://schemas.microsoft.com/office/word/2010/wordprocessingDrawing" xmlns:wp="http://schemas.openxmlformats.org/drawingml/2006/wordprocessingDrawing" xmlns:w10="urn:schemas-microsoft-com:office:word" xmlns:w="http://schemas.openxmlformats.org/wordprocessingml/2006/main" xmlns:w14="http://schemas.microsoft.com/office/word/2010/wordml" xmlns:w15="http://schemas.microsoft.com/office/word/2012/wordml" xmlns:w16cex="http://schemas.microsoft.com/office/word/2018/wordml/cex" xmlns:w16cid="http://schemas.microsoft.com/office/word/2016/wordml/cid" xmlns:w16="http://schemas.microsoft.com/office/word/2018/wordml" xmlns:w16sdtdh="http://schemas.microsoft.com/office/word/2020/wordml/sdtdatahash" xmlns:w16se="http://schemas.microsoft.com/office/word/2015/wordml/symex" xmlns:wpg="http://schemas.microsoft.com/office/word/2010/wordprocessingGroup" xmlns:wpi="http://schemas.microsoft.com/office/word/2010/wordprocessingInk" xmlns:wne="http://schemas.microsoft.com/office/word/2006/wordml" xmlns:wps="http://schemas.microsoft.com/office/word/2010/wordprocessingShape" mc:Ignorable="w14 w15 w16se w16cid w16 w16cex w16sdtdh wp14">
+<w:document xmlns:wpc="http://schemas.microsoft.com/office/word/2010/wordprocessingCanvas" xmlns:cx="http://schemas.microsoft.com/office/drawing/2014/chartex" xmlns:cx1="http://schemas.microsoft.com/office/drawing/2015/9/8/chartex" xmlns:cx2="http://schemas.microsoft.com/office/drawing/2015/10/21/chartex" xmlns:cx3="http://schemas.microsoft.com/office/drawing/2016/5/9/chartex" xmlns:cx4="http://schemas.microsoft.com/office/drawing/2016/5/10/chartex" xmlns:cx5="http://schemas.microsoft.com/office/drawing/2016/5/11/chartex" xmlns:cx6="http://schemas.microsoft.com/office/drawing/2016/5/12/chartex" xmlns:cx7="http://schemas.microsoft.com/office/drawing/2016/5/13/chartex" xmlns:cx8="http://schemas.microsoft.com/office/drawing/2016/5/14/chartex" xmlns:mc="http://schemas.openxmlformats.org/markup-compatibility/2006" xmlns:aink="http://schemas.microsoft.com/office/drawing/2016/ink" xmlns:am3d="http://schemas.microsoft.com/office/drawing/2017/model3d" xmlns:o="urn:schemas-microsoft-com:office:office" xmlns:r="http://schemas.openxmlformats.org/officeDocument/2006/relationships" xmlns:m="http://schemas.openxmlformats.org/officeDocument/2006/math" xmlns:v="urn:schemas-microsoft-com:vml" xmlns:wp14="http://schemas.microsoft.com/office/word/2010/wordprocessingDrawing" xmlns:wp="http://schemas.openxmlformats.org/drawingml/2006/wordprocessingDrawing" xmlns:w10="urn:schemas-microsoft-com:office:word" xmlns:w="http://schemas.openxmlformats.org/wordprocessingml/2006/main" xmlns:w14="http://schemas.microsoft.com/office/word/2010/wordml" xmlns:w15="http://schemas.microsoft.com/office/word/2012/wordml" xmlns:w16cid="http://schemas.microsoft.com/office/word/2016/wordml/cid" xmlns:w16se="http://schemas.microsoft.com/office/word/2015/wordml/symex" xmlns:wpg="http://schemas.microsoft.com/office/word/2010/wordprocessingGroup" xmlns:wpi="http://schemas.microsoft.com/office/word/2010/wordprocessingInk" xmlns:wne="http://schemas.microsoft.com/office/word/2006/wordml" xmlns:wps="http://schemas.microsoft.com/office/word/2010/wordprocessingShape" mc:Ignorable="w14 w15 w16se w16cid wp14">
   <w:body>
     <w:p>
       <w:r>
@@ -113,7 +113,7 @@
         <w:rPr>
           <w:rFonts w:eastAsiaTheme="minorEastAsia"/>
           <w:noProof/>
-          <w:lang w:val="en-US" w:eastAsia="en-US"/>
+          <w:lang w:eastAsia="en-US"/>
         </w:rPr>
       </w:pPr>
       <w:r>
@@ -138,7 +138,7 @@
           <w:rPr>
             <w:rFonts w:eastAsiaTheme="minorEastAsia"/>
             <w:noProof/>
-            <w:lang w:val="en-US" w:eastAsia="en-US"/>
+            <w:lang w:eastAsia="en-US"/>
           </w:rPr>
           <w:tab/>
         </w:r>
@@ -206,7 +206,7 @@
         <w:rPr>
           <w:rFonts w:eastAsiaTheme="minorEastAsia"/>
           <w:noProof/>
-          <w:lang w:val="en-US" w:eastAsia="en-US"/>
+          <w:lang w:eastAsia="en-US"/>
         </w:rPr>
       </w:pPr>
       <w:hyperlink w:anchor="_Toc119855808" w:history="1">
@@ -222,7 +222,7 @@
           <w:rPr>
             <w:rFonts w:eastAsiaTheme="minorEastAsia"/>
             <w:noProof/>
-            <w:lang w:val="en-US" w:eastAsia="en-US"/>
+            <w:lang w:eastAsia="en-US"/>
           </w:rPr>
           <w:tab/>
         </w:r>
@@ -290,7 +290,7 @@
         <w:rPr>
           <w:rFonts w:eastAsiaTheme="minorEastAsia"/>
           <w:noProof/>
-          <w:lang w:val="en-US" w:eastAsia="en-US"/>
+          <w:lang w:eastAsia="en-US"/>
         </w:rPr>
       </w:pPr>
       <w:hyperlink w:anchor="_Toc119855809" w:history="1">
@@ -306,7 +306,7 @@
           <w:rPr>
             <w:rFonts w:eastAsiaTheme="minorEastAsia"/>
             <w:noProof/>
-            <w:lang w:val="en-US" w:eastAsia="en-US"/>
+            <w:lang w:eastAsia="en-US"/>
           </w:rPr>
           <w:tab/>
         </w:r>
@@ -374,7 +374,7 @@
         <w:rPr>
           <w:rFonts w:eastAsiaTheme="minorEastAsia"/>
           <w:noProof/>
-          <w:lang w:val="en-US" w:eastAsia="en-US"/>
+          <w:lang w:eastAsia="en-US"/>
         </w:rPr>
       </w:pPr>
       <w:hyperlink w:anchor="_Toc119855810" w:history="1">
@@ -390,7 +390,7 @@
           <w:rPr>
             <w:rFonts w:eastAsiaTheme="minorEastAsia"/>
             <w:noProof/>
-            <w:lang w:val="en-US" w:eastAsia="en-US"/>
+            <w:lang w:eastAsia="en-US"/>
           </w:rPr>
           <w:tab/>
         </w:r>
@@ -458,7 +458,7 @@
         <w:rPr>
           <w:rFonts w:eastAsiaTheme="minorEastAsia"/>
           <w:noProof/>
-          <w:lang w:val="en-US" w:eastAsia="en-US"/>
+          <w:lang w:eastAsia="en-US"/>
         </w:rPr>
       </w:pPr>
       <w:hyperlink w:anchor="_Toc119855811" w:history="1">
@@ -474,7 +474,7 @@
           <w:rPr>
             <w:rFonts w:eastAsiaTheme="minorEastAsia"/>
             <w:noProof/>
-            <w:lang w:val="en-US" w:eastAsia="en-US"/>
+            <w:lang w:eastAsia="en-US"/>
           </w:rPr>
           <w:tab/>
         </w:r>
@@ -542,7 +542,7 @@
         <w:rPr>
           <w:rFonts w:eastAsiaTheme="minorEastAsia"/>
           <w:noProof/>
-          <w:lang w:val="en-US" w:eastAsia="en-US"/>
+          <w:lang w:eastAsia="en-US"/>
         </w:rPr>
       </w:pPr>
       <w:hyperlink w:anchor="_Toc119855812" w:history="1">
@@ -558,7 +558,7 @@
           <w:rPr>
             <w:rFonts w:eastAsiaTheme="minorEastAsia"/>
             <w:noProof/>
-            <w:lang w:val="en-US" w:eastAsia="en-US"/>
+            <w:lang w:eastAsia="en-US"/>
           </w:rPr>
           <w:tab/>
         </w:r>
@@ -626,7 +626,7 @@
         <w:rPr>
           <w:rFonts w:eastAsiaTheme="minorEastAsia"/>
           <w:noProof/>
-          <w:lang w:val="en-US" w:eastAsia="en-US"/>
+          <w:lang w:eastAsia="en-US"/>
         </w:rPr>
       </w:pPr>
       <w:hyperlink w:anchor="_Toc119855813" w:history="1">
@@ -642,7 +642,7 @@
           <w:rPr>
             <w:rFonts w:eastAsiaTheme="minorEastAsia"/>
             <w:noProof/>
-            <w:lang w:val="en-US" w:eastAsia="en-US"/>
+            <w:lang w:eastAsia="en-US"/>
           </w:rPr>
           <w:tab/>
         </w:r>
@@ -710,7 +710,7 @@
         <w:rPr>
           <w:rFonts w:eastAsiaTheme="minorEastAsia"/>
           <w:noProof/>
-          <w:lang w:val="en-US" w:eastAsia="en-US"/>
+          <w:lang w:eastAsia="en-US"/>
         </w:rPr>
       </w:pPr>
       <w:hyperlink w:anchor="_Toc119855814" w:history="1">
@@ -726,7 +726,7 @@
           <w:rPr>
             <w:rFonts w:eastAsiaTheme="minorEastAsia"/>
             <w:noProof/>
-            <w:lang w:val="en-US" w:eastAsia="en-US"/>
+            <w:lang w:eastAsia="en-US"/>
           </w:rPr>
           <w:tab/>
         </w:r>
@@ -794,7 +794,7 @@
         <w:rPr>
           <w:rFonts w:eastAsiaTheme="minorEastAsia"/>
           <w:noProof/>
-          <w:lang w:val="en-US" w:eastAsia="en-US"/>
+          <w:lang w:eastAsia="en-US"/>
         </w:rPr>
       </w:pPr>
       <w:hyperlink w:anchor="_Toc119855815" w:history="1">
@@ -810,7 +810,7 @@
           <w:rPr>
             <w:rFonts w:eastAsiaTheme="minorEastAsia"/>
             <w:noProof/>
-            <w:lang w:val="en-US" w:eastAsia="en-US"/>
+            <w:lang w:eastAsia="en-US"/>
           </w:rPr>
           <w:tab/>
         </w:r>
@@ -878,7 +878,7 @@
         <w:rPr>
           <w:rFonts w:eastAsiaTheme="minorEastAsia"/>
           <w:noProof/>
-          <w:lang w:val="en-US" w:eastAsia="en-US"/>
+          <w:lang w:eastAsia="en-US"/>
         </w:rPr>
       </w:pPr>
       <w:hyperlink w:anchor="_Toc119855816" w:history="1">
@@ -894,7 +894,7 @@
           <w:rPr>
             <w:rFonts w:eastAsiaTheme="minorEastAsia"/>
             <w:noProof/>
-            <w:lang w:val="en-US" w:eastAsia="en-US"/>
+            <w:lang w:eastAsia="en-US"/>
           </w:rPr>
           <w:tab/>
         </w:r>
@@ -962,7 +962,7 @@
         <w:rPr>
           <w:rFonts w:eastAsiaTheme="minorEastAsia"/>
           <w:noProof/>
-          <w:lang w:val="en-US" w:eastAsia="en-US"/>
+          <w:lang w:eastAsia="en-US"/>
         </w:rPr>
       </w:pPr>
       <w:hyperlink w:anchor="_Toc119855817" w:history="1">
@@ -978,7 +978,7 @@
           <w:rPr>
             <w:rFonts w:eastAsiaTheme="minorEastAsia"/>
             <w:noProof/>
-            <w:lang w:val="en-US" w:eastAsia="en-US"/>
+            <w:lang w:eastAsia="en-US"/>
           </w:rPr>
           <w:tab/>
         </w:r>
@@ -1046,7 +1046,7 @@
         <w:rPr>
           <w:rFonts w:eastAsiaTheme="minorEastAsia"/>
           <w:noProof/>
-          <w:lang w:val="en-US" w:eastAsia="en-US"/>
+          <w:lang w:eastAsia="en-US"/>
         </w:rPr>
       </w:pPr>
       <w:hyperlink w:anchor="_Toc119855818" w:history="1">
@@ -1062,7 +1062,7 @@
           <w:rPr>
             <w:rFonts w:eastAsiaTheme="minorEastAsia"/>
             <w:noProof/>
-            <w:lang w:val="en-US" w:eastAsia="en-US"/>
+            <w:lang w:eastAsia="en-US"/>
           </w:rPr>
           <w:tab/>
         </w:r>
@@ -1130,7 +1130,7 @@
         <w:rPr>
           <w:rFonts w:eastAsiaTheme="minorEastAsia"/>
           <w:noProof/>
-          <w:lang w:val="en-US" w:eastAsia="en-US"/>
+          <w:lang w:eastAsia="en-US"/>
         </w:rPr>
       </w:pPr>
       <w:hyperlink w:anchor="_Toc119855819" w:history="1">
@@ -1146,7 +1146,7 @@
           <w:rPr>
             <w:rFonts w:eastAsiaTheme="minorEastAsia"/>
             <w:noProof/>
-            <w:lang w:val="en-US" w:eastAsia="en-US"/>
+            <w:lang w:eastAsia="en-US"/>
           </w:rPr>
           <w:tab/>
         </w:r>
@@ -1214,7 +1214,7 @@
         <w:rPr>
           <w:rFonts w:eastAsiaTheme="minorEastAsia"/>
           <w:noProof/>
-          <w:lang w:val="en-US" w:eastAsia="en-US"/>
+          <w:lang w:eastAsia="en-US"/>
         </w:rPr>
       </w:pPr>
       <w:hyperlink w:anchor="_Toc119855820" w:history="1">
@@ -1230,7 +1230,7 @@
           <w:rPr>
             <w:rFonts w:eastAsiaTheme="minorEastAsia"/>
             <w:noProof/>
-            <w:lang w:val="en-US" w:eastAsia="en-US"/>
+            <w:lang w:eastAsia="en-US"/>
           </w:rPr>
           <w:tab/>
         </w:r>
@@ -1298,7 +1298,7 @@
         <w:rPr>
           <w:rFonts w:eastAsiaTheme="minorEastAsia"/>
           <w:noProof/>
-          <w:lang w:val="en-US" w:eastAsia="en-US"/>
+          <w:lang w:eastAsia="en-US"/>
         </w:rPr>
       </w:pPr>
       <w:hyperlink w:anchor="_Toc119855821" w:history="1">
@@ -1314,7 +1314,7 @@
           <w:rPr>
             <w:rFonts w:eastAsiaTheme="minorEastAsia"/>
             <w:noProof/>
-            <w:lang w:val="en-US" w:eastAsia="en-US"/>
+            <w:lang w:eastAsia="en-US"/>
           </w:rPr>
           <w:tab/>
         </w:r>
@@ -1382,7 +1382,7 @@
         <w:rPr>
           <w:rFonts w:eastAsiaTheme="minorEastAsia"/>
           <w:noProof/>
-          <w:lang w:val="en-US" w:eastAsia="en-US"/>
+          <w:lang w:eastAsia="en-US"/>
         </w:rPr>
       </w:pPr>
       <w:hyperlink w:anchor="_Toc119855822" w:history="1">
@@ -1398,7 +1398,7 @@
           <w:rPr>
             <w:rFonts w:eastAsiaTheme="minorEastAsia"/>
             <w:noProof/>
-            <w:lang w:val="en-US" w:eastAsia="en-US"/>
+            <w:lang w:eastAsia="en-US"/>
           </w:rPr>
           <w:tab/>
         </w:r>
@@ -1466,7 +1466,7 @@
         <w:rPr>
           <w:rFonts w:eastAsiaTheme="minorEastAsia"/>
           <w:noProof/>
-          <w:lang w:val="en-US" w:eastAsia="en-US"/>
+          <w:lang w:eastAsia="en-US"/>
         </w:rPr>
       </w:pPr>
       <w:hyperlink w:anchor="_Toc119855823" w:history="1">
@@ -1482,7 +1482,7 @@
           <w:rPr>
             <w:rFonts w:eastAsiaTheme="minorEastAsia"/>
             <w:noProof/>
-            <w:lang w:val="en-US" w:eastAsia="en-US"/>
+            <w:lang w:eastAsia="en-US"/>
           </w:rPr>
           <w:tab/>
         </w:r>
@@ -1550,7 +1550,7 @@
         <w:rPr>
           <w:rFonts w:eastAsiaTheme="minorEastAsia"/>
           <w:noProof/>
-          <w:lang w:val="en-US" w:eastAsia="en-US"/>
+          <w:lang w:eastAsia="en-US"/>
         </w:rPr>
       </w:pPr>
       <w:hyperlink w:anchor="_Toc119855824" w:history="1">
@@ -1566,7 +1566,7 @@
           <w:rPr>
             <w:rFonts w:eastAsiaTheme="minorEastAsia"/>
             <w:noProof/>
-            <w:lang w:val="en-US" w:eastAsia="en-US"/>
+            <w:lang w:eastAsia="en-US"/>
           </w:rPr>
           <w:tab/>
         </w:r>
@@ -1667,57 +1667,49 @@
         <w:t>Проектът  е цялостна система, предназначена да улесни управлението на тестове, задачи и уроци за образователните институции. Системата е проектирана да предоставя лесна за използване платформа както за преподаватели, така и за ученици, с функции като вземане на тестове, изпращане на задачи и достъп до уроци. Системата е изградена с помощта на рамката ASP.NET и използва база данни за съхраняване на информация за тестове, въпроси и резултати.</w:t>
       </w:r>
     </w:p>
+    <w:p>
+      <w:r>
+        <w:t>Основната цел на проекта  е да осигури гъвкава и мащабируема платформа за образователните институции, за да управляват своите процеси на тестване и задания. Системата е проектирана да бъде лесна за използване, с удобен за потребителя интерфейс, който позволява на преподавателите да създават и управляват тестове и задачи и позволява на учениците да имат достъп и да ги изпълняват.</w:t>
+      </w:r>
+    </w:p>
+    <w:p>
+      <w:r>
+        <w:t>Една от основните характеристики на проекта  е функционалността за вземане на тестове. Преподавателите могат да създават тестове, използвайки различни типове въпроси, включително въпроси с избираем отговор, кратък отговор и въпроси за есе. Системата предоставя интерфейс за преподавателите за създаване на въпроси и присвояване на точкови стойности, както и възможност за персонализиране на инструкции за теста и критерии за оценяване. След това учениците могат да вземат тестовете онлайн, като техните резултати се записват в базата данни за по-късен преглед.</w:t>
+      </w:r>
+    </w:p>
+    <w:p>
+      <w:r>
+        <w:t>Друга ключова характеристика на проекта  е функционалността за изпращане на задачи. Преподавателите могат да създават задачи, използвайки различни формати, включително текстови задачи, мултимедийни задачи и задачи по програмиране. Системата предоставя интерфейс за преподавателите за създаване на задания и определяне на крайни срокове, както и възможност за оценяване и предоставяне на обратна връзка за изпратените задания. След това студентите могат да изпращат задачите си онлайн, като техните предложения се записват в базата данни за по-късен преглед.</w:t>
+      </w:r>
+    </w:p>
     <w:p/>
     <w:p>
       <w:r>
-        <w:t>Основната цел на проекта  е да осигури гъвкава и мащабируема платформа за образователните институции, за да управляват своите процеси на тестване и задания. Системата е проектирана да бъде лесна за използване, с удобен за потребителя интерфейс, който позволява на преподавателите да създават и управляват тестове и задачи и позволява на учениците да имат достъп и да ги изпълняват.</w:t>
-      </w:r>
-    </w:p>
-    <w:p/>
-    <w:p>
-      <w:r>
-        <w:t>Една от основните характеристики на проекта  е функционалността за вземане на тестове. Преподавателите могат да създават тестове, използвайки различни типове въпроси, включително въпроси с избираем отговор, кратък отговор и въпроси за есе. Системата предоставя интерфейс за преподавателите за създаване на въпроси и присвояване на точкови стойности, както и възможност за персонализиране на инструкции за теста и критерии за оценяване. След това учениците могат да вземат тестовете онлайн, като техните резултати се записват в базата данни за по-късен преглед.</w:t>
-      </w:r>
-    </w:p>
-    <w:p/>
-    <w:p>
-      <w:r>
-        <w:t>Друга ключова характеристика на проекта  е функционалността за изпращане на задачи. Преподавателите могат да създават задачи, използвайки различни формати, включително текстови задачи, мултимедийни задачи и задачи по програмиране. Системата предоставя интерфейс за преподавателите за създаване на задания и определяне на крайни срокове, както и възможност за оценяване и предоставяне на обратна връзка за изпратените задания. След това студентите могат да изпращат задачите си онлайн, като техните предложения се записват в базата данни за по-късен преглед.</w:t>
-      </w:r>
-    </w:p>
-    <w:p/>
-    <w:p>
+        <w:t xml:space="preserve">В допълнение към полагането на тестове и подаването на задачи, проектът  също така предоставя достъп до уроци и материали за курса. Преподавателите могат да качват материали за уроци, включително видеоклипове, документи и друго мултимедийно съдържание, а </w:t>
+      </w:r>
       <w:r>
         <w:lastRenderedPageBreak/>
-        <w:t>В допълнение към полагането на тестове и подаването на задачи, проектът  също така предоставя достъп до уроци и материали за курса. Преподавателите могат да качват материали за уроци, включително видеоклипове, документи и друго мултимедийно съдържание, а студентите имат достъп до тези материали онлайн като част от тяхната курсова работа.</w:t>
-      </w:r>
-    </w:p>
-    <w:p/>
+        <w:t>студентите имат достъп до тези материали онлайн като част от тяхната курсова работа.</w:t>
+      </w:r>
+    </w:p>
     <w:p>
       <w:r>
         <w:t>За да улесни управлението на тестове, задачи и уроци, проектът  използва база данни за съхраняване на информация за тези компоненти. Базата данни включва таблици за тестове, въпроси, резултати, задачи, изпращания и друга подходяща информация. Тези данни се използват от системата, за да осигурят удобен за потребителя интерфейс за преподаватели и студенти, както и за проследяване и анализ на ефективността на потребителите.</w:t>
       </w:r>
     </w:p>
-    <w:p/>
     <w:p>
       <w:r>
         <w:t>Едно от основните предимства на проекта  е неговата гъвкавост и мащабируемост. Системата е проектирана да бъде лесно персонализирана, с функции, които могат да се добавят или премахват в зависимост от нуждите на учебното заведение. Освен това системата може да обработва голям брой потребители и големи количества данни, което я прави подходяща за използване в различни образователни контексти.</w:t>
       </w:r>
     </w:p>
-    <w:p/>
     <w:p>
       <w:r>
         <w:t>Друго предимство на проекта  е лекотата на използване. Системата е проектирана да бъде интуитивна и лесна за използване, с опростен и рационализиран интерфейс, който улеснява навигацията от преподаватели и ученици. Системата е достъпна и от различни устройства, включително настолни компютри, лаптопи, таблети и смартфони, което позволява на потребителите да имат достъп до системата от всяко място с интернет връзка.</w:t>
       </w:r>
     </w:p>
-    <w:p/>
-    <w:p>
-      <w:r>
-        <w:t xml:space="preserve">Като цяло проектът  е цялостна система, предназначена да улесни управлението на тестове, задачи и уроци за образователните институции. С функции като вземане на тестове, изпращане на задачи и достъп до уроци, системата предоставя лесна за използване платформа както за преподаватели, така и за ученици. Чрез използване на база данни за съхраняване на информация за тестове, въпроси и </w:t>
-      </w:r>
-      <w:r>
-        <w:lastRenderedPageBreak/>
-        <w:t>резултати, системата предоставя удобен за потребителя интерфейс за преподаватели и студенти, както и възможност за проследяване и анализиране на работата на потребителите. Със своята гъвкавост, мащабируемост и лекота на използване, проектът  е идеално решение за образователни институции, които искат да рационализират своите процеси на тестване и възлагане</w:t>
+    <w:p>
+      <w:r>
+        <w:t>Като цяло проектът  е цялостна система, предназначена да улесни управлението на тестове, задачи и уроци за образователните институции. С функции като вземане на тестове, изпращане на задачи и достъп до уроци, системата предоставя лесна за използване платформа както за преподаватели, така и за ученици. Чрез използване на база данни за съхраняване на информация за тестове, въпроси и резултати, системата предоставя удобен за потребителя интерфейс за преподаватели и студенти, както и възможност за проследяване и анализиране на работата на потребителите. Със своята гъвкавост, мащабируемост и лекота на използване, проектът  е идеално решение за образователни институции, които искат да рационализират своите процеси на тестване и възлагане</w:t>
       </w:r>
     </w:p>
     <w:p>
@@ -1728,6 +1720,7 @@
       <w:bookmarkStart w:id="2" w:name="_Toc119855808"/>
       <w:bookmarkEnd w:id="1"/>
       <w:r>
+        <w:lastRenderedPageBreak/>
         <w:t>Цели и обхват на софтуерното приложение</w:t>
       </w:r>
       <w:bookmarkEnd w:id="2"/>
@@ -1745,7 +1738,6 @@
         <w:t>Проектът  е разработен, за да отговори на редица цели, всички от които са предназначени да улеснят управлението на тестове, задачи и уроци за образователните институции. Тези цели включват:</w:t>
       </w:r>
     </w:p>
-    <w:p/>
     <w:p>
       <w:pPr>
         <w:pStyle w:val="ListParagraph"/>
@@ -1758,7 +1750,11 @@
         <w:t>Рационализиране на процесите на тестване и задание: Една от основните цели на проекта за училищна система е да рационализира процесите на тестване и задание за образователните институции. Системата предоставя лесна за използване платформа както за преподаватели, така и за ученици, с функции като полагане на тестове, изпращане на задачи и достъп до уроци. Използвайки системата, преподавателите могат да създават и управляват тестове и задачи по-ефективно, докато студентите могат да завършват курсовата си работа онлайн, без да е необходимо да подават документи на хартиен носител.</w:t>
       </w:r>
     </w:p>
-    <w:p/>
+    <w:p>
+      <w:pPr>
+        <w:ind w:firstLine="0"/>
+      </w:pPr>
+    </w:p>
     <w:p>
       <w:pPr>
         <w:pStyle w:val="ListParagraph"/>
@@ -1781,8 +1777,11 @@
         </w:numPr>
       </w:pPr>
       <w:r>
+        <w:t xml:space="preserve">Подобряване на сътрудничеството и комуникацията: Проектът  служи и за подобряване на сътрудничеството и комуникацията между преподаватели и ученици. Системата предоставя платформа за преподавателите за предоставяне на обратна връзка и оценяване на задания и тестове, докато студентите могат да задават въпроси и да търсят разяснения относно курсовата работа, ако е необходимо. Това може да помогне за създаването на по-съвместна и подкрепяща учебна </w:t>
+      </w:r>
+      <w:r>
         <w:lastRenderedPageBreak/>
-        <w:t>Подобряване на сътрудничеството и комуникацията: Проектът  служи и за подобряване на сътрудничеството и комуникацията между преподаватели и ученици. Системата предоставя платформа за преподавателите за предоставяне на обратна връзка и оценяване на задания и тестове, докато студентите могат да задават въпроси и да търсят разяснения относно курсовата работа, ако е необходимо. Това може да помогне за създаването на по-съвместна и подкрепяща учебна среда, което може да бъде особено ценно за студенти, които може да изпитват трудности с курсовата работа.</w:t>
+        <w:t>среда, което може да бъде особено ценно за студенти, които може да изпитват трудности с курсовата работа.</w:t>
       </w:r>
     </w:p>
     <w:p/>
@@ -1811,42 +1810,38 @@
         <w:t>Осигуряване на гъвкавост и мащабируемост: И накрая, проектът за училищна система служи за осигуряване на гъвкавост и мащабируемост за образователните институции. Системата е проектирана така, че да може лесно да се персонализира, с функции, които могат да се добавят или премахват в зависимост от нуждите на институцията. Освен това системата може да обработва голям брой потребители и големи количества данни, което я прави подходяща за използване в различни образователни контексти.</w:t>
       </w:r>
     </w:p>
-    <w:p/>
-    <w:p>
-      <w:r>
-        <w:t xml:space="preserve">Като цяло проектът  е разработен, за да отговори на редица важни цели, всички от които са предназначени да улеснят управлението на тестове, задачи и уроци за образователните институции. Чрез рационализиране на процесите, подобряване на ангажираността на </w:t>
+    <w:p>
+      <w:r>
+        <w:t>Като цяло проектът  е разработен, за да отговори на редица важни цели, всички от които са предназначени да улеснят управлението на тестове, задачи и уроци за образователните институции. Чрез рационализиране на процесите, подобряване на ангажираността на учениците, подобряване на сътрудничеството и комуникацията, проследяване и анализиране на ефективността на потребителите и осигуряване на гъвкавост и мащабируемост, системата може да предостави ценен ресурс както за преподаватели, така и за студенти.</w:t>
+      </w:r>
+    </w:p>
+    <w:p>
+      <w:pPr>
+        <w:pStyle w:val="Heading2"/>
+      </w:pPr>
+      <w:r>
+        <w:t>Обхват на софтуерното приложение</w:t>
+      </w:r>
+    </w:p>
+    <w:p>
+      <w:r>
+        <w:t xml:space="preserve">Проектът  е цялостно софтуерно приложение, предназначено да улесни управлението на тестове, задачи и уроци за образователни институции. Обхватът на приложението е широкообхватен, включващ </w:t>
       </w:r>
       <w:r>
         <w:lastRenderedPageBreak/>
-        <w:t>учениците, подобряване на сътрудничеството и комуникацията, проследяване и анализиране на ефективността на потребителите и осигуряване на гъвкавост и мащабируемост, системата може да предостави ценен ресурс както за преподаватели, така и за студенти.</w:t>
-      </w:r>
-    </w:p>
-    <w:p>
-      <w:pPr>
-        <w:pStyle w:val="Heading2"/>
-      </w:pPr>
-      <w:r>
-        <w:t>Обхват на софтуерното приложение</w:t>
-      </w:r>
-    </w:p>
-    <w:p>
-      <w:r>
-        <w:t>Проектът  е цялостно софтуерно приложение, предназначено да улесни управлението на тестове, задачи и уроци за образователни институции. Обхватът на приложението е широкообхватен, включващ разнообразие от характеристики и функции, които са предназначени да отговорят на нуждите както на преподаватели, така и на ученици.</w:t>
-      </w:r>
-    </w:p>
-    <w:p/>
+        <w:t>разнообразие от характеристики и функции, които са предназначени да отговорят на нуждите както на преподаватели, така и на ученици.</w:t>
+      </w:r>
+    </w:p>
     <w:p>
       <w:r>
         <w:t>Основните характеристики на проекта  включват полагане на тестове, изпращане на задачи и достъп до уроци. Преподавателите могат да създават и управляват тестове и задания, като използват разнообразни формати на въпроси и задания, включително възможности за избор, кратък отговор, въпроси за есе и задачи по програмиране. Учениците имат достъп до тестовете и задачите онлайн, да ги попълнят и да ги изпратят за оценка и обратна връзка.</w:t>
       </w:r>
     </w:p>
-    <w:p/>
     <w:p>
       <w:r>
         <w:t>В допълнение към тези основни функции, проектът  включва различни други функции и характеристики, като например:</w:t>
       </w:r>
     </w:p>
-    <w:p/>
     <w:p>
       <w:pPr>
         <w:pStyle w:val="ListParagraph"/>
@@ -1882,7 +1877,6 @@
         </w:numPr>
       </w:pPr>
       <w:r>
-        <w:lastRenderedPageBreak/>
         <w:t>Резултати: Системата записва и съхранява резултатите от тестове и задачи, които могат да се използват от преподавателите за проследяване на напредъка на учениците и идентифициране на области, в които може да е необходима допълнителна подкрепа.</w:t>
       </w:r>
     </w:p>
@@ -1912,7 +1906,11 @@
         <w:t>Персонализиране: Системата е много адаптивна, с функции, които могат да се добавят или премахват в зависимост от нуждите на учебното заведение.</w:t>
       </w:r>
     </w:p>
-    <w:p/>
+    <w:p>
+      <w:pPr>
+        <w:ind w:firstLine="0"/>
+      </w:pPr>
+    </w:p>
     <w:p>
       <w:pPr>
         <w:pStyle w:val="ListParagraph"/>
@@ -1925,37 +1923,19 @@
         <w:t>Отчитане: Системата включва функция за отчитане, където преподавателите могат да генерират отчети за представянето на учениците, резултатите от тестовете и задачите и други подходящи данни.</w:t>
       </w:r>
     </w:p>
-    <w:p/>
     <w:p>
       <w:r>
         <w:t>Обхватът на проекта за училищна система е широк, с фокус върху предоставянето на цялостна платформа за образователните институции, за да управляват своите процеси на тестване, задания и уроци. Системата е проектирана да бъде мащабируема и гъвкава, с функции, които могат да бъдат персонализирани, за да отговарят на нуждите на различни институции и потребители. Освен това системата е достъпна от различни устройства, включително настолни компютри, лаптопи, таблети и смартфони, което улеснява достъпа на потребителите до системата от всяко място с интернет връзка.</w:t>
       </w:r>
     </w:p>
-    <w:p/>
-    <w:p>
-      <w:r>
-        <w:t xml:space="preserve">Едно от ключовите предимства на проекта  е способността му да рационализира и автоматизира много от процесите, включени в тестването, подаването на задачи и достъпа до уроците. Като предоставя централизирана платформа за тези дейности, системата може да помогне за намаляване на административните разходи, като </w:t>
-      </w:r>
-      <w:r>
-        <w:lastRenderedPageBreak/>
-        <w:t>същевременно предоставя по-ангажиращо и интерактивно учебно изживяване за учениците.</w:t>
-      </w:r>
-    </w:p>
-    <w:p/>
+    <w:p>
+      <w:r>
+        <w:t>Едно от ключовите предимства на проекта  е способността му да рационализира и автоматизира много от процесите, включени в тестването, подаването на задачи и достъпа до уроците. Като предоставя централизирана платформа за тези дейности, системата може да помогне за намаляване на административните разходи, като същевременно предоставя по-ангажиращо и интерактивно учебно изживяване за учениците.</w:t>
+      </w:r>
+    </w:p>
     <w:p>
       <w:r>
         <w:t>Като цяло обхватът на проекта за училищна система е широкообхватен, включващ разнообразие от характеристики и функции, които са предназначени да отговорят на нуждите на образователните институции, преподавателите и учениците. Със своя гъвкав и мащабируем дизайн, системата може да бъде персонализирана, за да отговори на нуждите на различни институции и потребители, като същевременно предоставя удобна за потребителя и ангажираща платформа за управление на тестове, задачи и уроци.</w:t>
-      </w:r>
-    </w:p>
-    <w:p>
-      <w:r>
-        <w:t xml:space="preserve">В тази точка се описва детайлно идеята за създаване на софтуерното приложение. Описва се обхвата на потребителите и дейностите, които ще </w:t>
-      </w:r>
-      <w:r>
-        <w:t>включва</w:t>
-      </w:r>
-      <w:r>
-        <w:t xml:space="preserve"> приложението. На база на обхвата и предложението се формират целите, подцелите на приложението.</w:t>
       </w:r>
     </w:p>
     <w:p>
@@ -2043,7 +2023,7 @@
         <w:rPr>
           <w:i/>
           <w:noProof/>
-          <w:lang w:val="en-US" w:eastAsia="en-US"/>
+          <w:lang w:eastAsia="en-US"/>
         </w:rPr>
         <w:drawing>
           <wp:anchor distT="0" distB="0" distL="114300" distR="114300" simplePos="0" relativeHeight="251658240" behindDoc="1" locked="0" layoutInCell="1" allowOverlap="1" wp14:anchorId="7745AE6F" wp14:editId="4900FE19">
@@ -2206,7 +2186,7 @@
         <w:rPr>
           <w:bCs/>
           <w:noProof/>
-          <w:lang w:val="en-US" w:eastAsia="en-US"/>
+          <w:lang w:eastAsia="en-US"/>
         </w:rPr>
         <w:drawing>
           <wp:anchor distT="0" distB="0" distL="114300" distR="114300" simplePos="0" relativeHeight="251658241" behindDoc="1" locked="0" layoutInCell="1" allowOverlap="1" wp14:anchorId="5825F672" wp14:editId="2E313D4A">
@@ -2602,39 +2582,1173 @@
       <w:bookmarkEnd w:id="14"/>
     </w:p>
     <w:p>
+      <w:r>
+        <w:t xml:space="preserve">Проектът е </w:t>
+      </w:r>
+      <w:r>
+        <w:t>реализиран</w:t>
+      </w:r>
+      <w:r>
+        <w:t xml:space="preserve"> с помощта на архитектурния модел Model-View-Controller (MVC). Този модел разделя приложението на три отделни слоя: модел</w:t>
+      </w:r>
+      <w:r>
+        <w:t>и</w:t>
+      </w:r>
+      <w:r>
+        <w:t>, изглед</w:t>
+      </w:r>
+      <w:r>
+        <w:t>и</w:t>
+      </w:r>
+      <w:r>
+        <w:t xml:space="preserve"> и контролер</w:t>
+      </w:r>
+      <w:r>
+        <w:t>и</w:t>
+      </w:r>
+      <w:r>
+        <w:t>.</w:t>
+      </w:r>
+    </w:p>
+    <w:p>
+      <w:pPr>
+        <w:pStyle w:val="Heading3"/>
+      </w:pPr>
+      <w:r>
+        <w:t>М</w:t>
+      </w:r>
+      <w:r>
+        <w:t>одел</w:t>
+      </w:r>
+      <w:r>
+        <w:t>и</w:t>
+      </w:r>
+    </w:p>
+    <w:p>
+      <w:pPr>
+        <w:rPr>
+          <w:lang w:val="en-US"/>
+        </w:rPr>
+      </w:pPr>
+      <w:r>
+        <w:t>Моделният слой отговаря за управлението на данните и бизнес логиката на приложението. В проекта слоят Model</w:t>
+      </w:r>
+      <w:r>
+        <w:rPr>
+          <w:lang w:val="en-US"/>
+        </w:rPr>
+        <w:t xml:space="preserve"> (</w:t>
+      </w:r>
+      <w:r>
+        <w:t>Модел</w:t>
+      </w:r>
+      <w:r>
+        <w:rPr>
+          <w:lang w:val="en-US"/>
+        </w:rPr>
+        <w:t>)</w:t>
+      </w:r>
+      <w:r>
+        <w:t xml:space="preserve"> е имплементиран с помощта на Entity Framework, която е рамка за ORM</w:t>
+      </w:r>
+      <w:r>
+        <w:rPr>
+          <w:lang w:val="en-US"/>
+        </w:rPr>
+        <w:t xml:space="preserve"> </w:t>
+      </w:r>
+      <w:r>
+        <w:t>(обектно релационно картографиране)</w:t>
+      </w:r>
+      <w:r>
+        <w:t xml:space="preserve"> за .NET приложения. Entity Framework опростява достъпа до данни, като позволява на разработчиците да взаимодействат с базата данни, използвайки техники за обектно-ориентирано програмиране, вместо SQL заявки.</w:t>
+      </w:r>
+    </w:p>
+    <w:p>
+      <w:r>
+        <w:t>Моделният слой в проекта се състои от обекти и хранилища. Субектите представляват моделите на домейни, като тестове, въпроси, задания и уроци, докато хранилищата са отговорни за запазването и извличането на данните от базата данни. Репозиториите комуникират с базата данни с помощта на Entity Framework, която обработва всички операции на базата данни на ниско ниво, като създаване на таблици, заявки за данни и актуализиране на записи.</w:t>
+      </w:r>
+    </w:p>
+    <w:p>
+      <w:pPr>
+        <w:pStyle w:val="Heading3"/>
+      </w:pPr>
+      <w:r>
+        <w:t xml:space="preserve"> И</w:t>
+      </w:r>
+      <w:r>
+        <w:t>зглед</w:t>
+      </w:r>
+      <w:r>
+        <w:t>и</w:t>
+      </w:r>
+    </w:p>
+    <w:p>
+      <w:r>
+        <w:t>Презентацион</w:t>
+      </w:r>
+      <w:r>
+        <w:t>ния</w:t>
+      </w:r>
+      <w:r>
+        <w:t xml:space="preserve"> слой</w:t>
+      </w:r>
+      <w:r>
+        <w:t xml:space="preserve"> </w:t>
+      </w:r>
+      <w:r>
+        <w:t xml:space="preserve">е отговорен за представянето на данните на потребителя по ясен и удобен за потребителя начин. В проекта </w:t>
+      </w:r>
+      <w:r>
+        <w:t>п</w:t>
+      </w:r>
+      <w:r>
+        <w:t>резентацион</w:t>
+      </w:r>
+      <w:r>
+        <w:t>ния</w:t>
+      </w:r>
+      <w:r>
+        <w:t xml:space="preserve"> слой</w:t>
+      </w:r>
+      <w:r>
+        <w:t xml:space="preserve"> се реализира с помощта на HTML, CSS и JavaScript. Потребителският интерфейс е проектиран с помощта на CSS </w:t>
+      </w:r>
+      <w:r>
+        <w:lastRenderedPageBreak/>
+        <w:t>рамката Bootstrap, която осигурява адаптивен дизайн и предварително изградени UI компоненти, които могат лесно да бъдат персонализирани, за да отговарят на нуждите на приложението.</w:t>
+      </w:r>
+      <w:r>
+        <w:t xml:space="preserve"> </w:t>
+      </w:r>
+      <w:r>
+        <w:t>Презентацион</w:t>
+      </w:r>
+      <w:r>
+        <w:t>ният</w:t>
+      </w:r>
+      <w:r>
+        <w:t xml:space="preserve"> слой</w:t>
+      </w:r>
+      <w:r>
+        <w:t xml:space="preserve"> също използва синтаксиса за маркиране на Razor, който се използва за създаване на динамични уеб страници с код от страна на сървъра.</w:t>
+      </w:r>
+    </w:p>
+    <w:p>
+      <w:r>
+        <w:t>Потребителският интерфейс в проекта е проектиран да бъде прост и интуитивен, с ясни навигационни менюта и лесни за използване формуляри за създаване и управление на тестове, задачи и уроци. Потребителският интерфейс също така включва визуални знаци, като икони и цветно кодирани елементи, за да улесни потребителите да разбират и взаимодействат със системата.</w:t>
+      </w:r>
+    </w:p>
+    <w:p>
+      <w:pPr>
+        <w:pStyle w:val="Heading3"/>
+      </w:pPr>
+      <w:r>
+        <w:t xml:space="preserve"> К</w:t>
+      </w:r>
+      <w:r>
+        <w:t>онтролер</w:t>
+      </w:r>
+      <w:r>
+        <w:t>и</w:t>
+      </w:r>
+    </w:p>
+    <w:p>
+      <w:r>
+        <w:t xml:space="preserve">Слоят на контролера е отговорен за обработката на потребителски заявки, обработката на потребителски вход и комуникацията със слоя модел за извличане и актуализиране на данни. В проекта слоят </w:t>
+      </w:r>
+      <w:r>
+        <w:t>к</w:t>
+      </w:r>
+      <w:r>
+        <w:t>онтролер</w:t>
+      </w:r>
+      <w:r>
+        <w:t xml:space="preserve"> </w:t>
+      </w:r>
+      <w:r>
+        <w:t>е имплементиран с помощта на рамката ASP.NET MVC, която предоставя рамка за изграждане на уеб приложения, използвайки модела на архитектурата Model-View-Controller.</w:t>
+      </w:r>
+    </w:p>
+    <w:p>
+      <w:r>
+        <w:t>Слоят на контролера в проекта е отговорен за обработката на потребителски заявки, обработката на потребителски вход и комуникацията със слоя модел за извличане и актуализиране на данни. Слоят на контролера също така управлява маршрутизирането, което съпоставя URL адресите с действията на контролера, и валидирането на входа, което гарантира, че въведеното от потребителя е валидно, преди да бъде обработено от слоя модел.</w:t>
+      </w:r>
+    </w:p>
+    <w:p>
+      <w:r>
+        <w:t>Като цяло, внедряването на архитектурата на приложението в проекта осигурява гъвкава, мащабируема и ефективна платформа за управление на образователни тестове, задачи</w:t>
+      </w:r>
+      <w:r>
+        <w:t xml:space="preserve">, </w:t>
+      </w:r>
+      <w:r>
+        <w:t>уроци</w:t>
+      </w:r>
+      <w:r>
+        <w:t xml:space="preserve"> и други данни</w:t>
+      </w:r>
+      <w:r>
+        <w:t>. Чрез използването на модела на архитектурата Model-View-Controller, проектът е проектиран да бъде модулен и лесен за поддръжка. Чрез използването на Entity Framework, Bootstrap и ASP.NET MVC разработката на приложението е рационализирана, ефективна и мащабируема.</w:t>
+      </w:r>
+      <w:bookmarkStart w:id="15" w:name="_GoBack"/>
+      <w:bookmarkEnd w:id="15"/>
+    </w:p>
+    <w:p>
       <w:pPr>
         <w:pStyle w:val="Heading2"/>
       </w:pPr>
-      <w:bookmarkStart w:id="15" w:name="_Toc119855816"/>
-      <w:r>
+      <w:bookmarkStart w:id="16" w:name="_Toc119855816"/>
+      <w:r>
+        <w:lastRenderedPageBreak/>
         <w:t>Описание на слоевете, предназначението им, библиотеки и методи включени в съответния слой.</w:t>
       </w:r>
-      <w:bookmarkEnd w:id="15"/>
+      <w:bookmarkEnd w:id="16"/>
+    </w:p>
+    <w:p>
+      <w:r>
+        <w:t>Проектът е проектиран с помощта на модела на архитектурата MVC (Model-View-Controller). Този модел разделя приложението на три слоя:</w:t>
+      </w:r>
+    </w:p>
+    <w:p>
+      <w:pPr>
+        <w:pStyle w:val="ListParagraph"/>
+        <w:numPr>
+          <w:ilvl w:val="0"/>
+          <w:numId w:val="33"/>
+        </w:numPr>
+      </w:pPr>
+      <w:r>
+        <w:t>Слой модел</w:t>
+      </w:r>
+    </w:p>
+    <w:p/>
+    <w:p>
+      <w:pPr>
+        <w:pStyle w:val="ListParagraph"/>
+        <w:numPr>
+          <w:ilvl w:val="0"/>
+          <w:numId w:val="33"/>
+        </w:numPr>
+      </w:pPr>
+      <w:r>
+        <w:t>П</w:t>
+      </w:r>
+      <w:r>
+        <w:t>резентационен слой</w:t>
+      </w:r>
+    </w:p>
+    <w:p/>
+    <w:p>
+      <w:pPr>
+        <w:pStyle w:val="ListParagraph"/>
+        <w:numPr>
+          <w:ilvl w:val="0"/>
+          <w:numId w:val="33"/>
+        </w:numPr>
+      </w:pPr>
+      <w:r>
+        <w:t>Контролен слой</w:t>
+      </w:r>
+    </w:p>
+    <w:p>
+      <w:pPr>
+        <w:pStyle w:val="Heading3"/>
+      </w:pPr>
+      <w:r>
+        <w:t>Слой модел</w:t>
+      </w:r>
+    </w:p>
+    <w:p>
+      <w:r>
+        <w:t>Моделният слой е отговорен за управлението на данните и бизнес логиката на приложението. Състои се от обекти и хранилища. Обектите представляват моделите на домейни, а хранилищата са отговорни за запазването и извличането на данните от базата данни. Целта на моделния слой е да осигури ясно разделение между логиката на приложението и базата данни.</w:t>
+      </w:r>
+    </w:p>
+    <w:p>
+      <w:r>
+        <w:t>Библиотеките, използвани в моделния слой, включват:</w:t>
+      </w:r>
+    </w:p>
+    <w:p>
+      <w:pPr>
+        <w:pStyle w:val="ListParagraph"/>
+        <w:numPr>
+          <w:ilvl w:val="0"/>
+          <w:numId w:val="35"/>
+        </w:numPr>
+      </w:pPr>
+      <w:r>
+        <w:t>Entity Framework: Entity Framework е популярна рамка за ORM</w:t>
+      </w:r>
+      <w:r>
+        <w:rPr>
+          <w:lang w:val="en-US"/>
+        </w:rPr>
+        <w:t xml:space="preserve"> </w:t>
+      </w:r>
+      <w:r>
+        <w:t>(обектно релационно картографиране)</w:t>
+      </w:r>
+      <w:r>
+        <w:t xml:space="preserve"> за .NET приложения. Той опростява достъпа до данни и осигурява по-обектно-ориентиран начин за взаимодействие с базата данни.</w:t>
+      </w:r>
+    </w:p>
+    <w:p>
+      <w:pPr>
+        <w:ind w:left="785" w:firstLine="0"/>
+      </w:pPr>
+    </w:p>
+    <w:p>
+      <w:pPr>
+        <w:pStyle w:val="ListParagraph"/>
+        <w:numPr>
+          <w:ilvl w:val="0"/>
+          <w:numId w:val="35"/>
+        </w:numPr>
+      </w:pPr>
+      <w:r>
+        <w:t>LINQ: LINQ е интегрирана в езика заявка, която позволява на разработчиците да пишат сложни заявки към базата данни, използвайки прост синтаксис.</w:t>
+      </w:r>
+    </w:p>
+    <w:p>
+      <w:r>
+        <w:t>Методите за включване в моделния слой включват:</w:t>
+      </w:r>
+    </w:p>
+    <w:p>
+      <w:pPr>
+        <w:pStyle w:val="ListParagraph"/>
+        <w:numPr>
+          <w:ilvl w:val="0"/>
+          <w:numId w:val="36"/>
+        </w:numPr>
+      </w:pPr>
+      <w:r>
+        <w:t>Достъп до данни: Моделният слой е отговорен за обработката на всички задачи за достъп до данни. Това включва извличане на данни от базата данни, вмъкване на нови данни, актуализиране на съществуващи данни и изтриване на данни.</w:t>
+      </w:r>
+    </w:p>
+    <w:p>
+      <w:pPr>
+        <w:ind w:left="785" w:firstLine="0"/>
+      </w:pPr>
+    </w:p>
+    <w:p>
+      <w:pPr>
+        <w:pStyle w:val="ListParagraph"/>
+        <w:numPr>
+          <w:ilvl w:val="0"/>
+          <w:numId w:val="36"/>
+        </w:numPr>
+      </w:pPr>
+      <w:r>
+        <w:lastRenderedPageBreak/>
+        <w:t>Бизнес логика: Моделният слой е отговорен и за внедряването на бизнес логиката на приложението. Това включва налагане на правила за валидиране на данни, управление на взаимоотношения между обекти и прилагане на бизнес правила.</w:t>
+      </w:r>
+    </w:p>
+    <w:p>
+      <w:pPr>
+        <w:pStyle w:val="ListParagraph"/>
+      </w:pPr>
+    </w:p>
+    <w:p>
+      <w:pPr>
+        <w:pStyle w:val="Heading3"/>
+      </w:pPr>
+      <w:r>
+        <w:t>П</w:t>
+      </w:r>
+      <w:r>
+        <w:t>резентационен слой</w:t>
+      </w:r>
+    </w:p>
+    <w:p>
+      <w:r>
+        <w:t>Презентацион</w:t>
+      </w:r>
+      <w:r>
+        <w:t>ния</w:t>
+      </w:r>
+      <w:r>
+        <w:t xml:space="preserve"> слой</w:t>
+      </w:r>
+      <w:r>
+        <w:t xml:space="preserve"> </w:t>
+      </w:r>
+      <w:r>
+        <w:t xml:space="preserve">е отговорен за представянето на данните на потребителя по ясен и удобен за потребителя начин. Състои се от HTML страници и UI елементи, с които потребителят взаимодейства. Целта на </w:t>
+      </w:r>
+      <w:r>
+        <w:t>п</w:t>
+      </w:r>
+      <w:r>
+        <w:t>резентационен слой</w:t>
+      </w:r>
+      <w:r>
+        <w:t xml:space="preserve"> </w:t>
+      </w:r>
+      <w:r>
+        <w:t>е да предостави потребителски интерфейс за приложението, който е лесен за използване и разбиране.</w:t>
+      </w:r>
+    </w:p>
+    <w:p>
+      <w:r>
+        <w:t>Библиотеките, използвани в слоя за преглед, включват:</w:t>
+      </w:r>
+    </w:p>
+    <w:p>
+      <w:pPr>
+        <w:pStyle w:val="ListParagraph"/>
+        <w:numPr>
+          <w:ilvl w:val="0"/>
+          <w:numId w:val="37"/>
+        </w:numPr>
+      </w:pPr>
+      <w:r>
+        <w:t>Bootstrap: Bootstrap е популярна CSS рамка, която предоставя отзивчив дизайн и предварително изградени компоненти на потребителския интерфейс, които могат лесно да бъдат персонализирани, за да отговарят на нуждите на приложението.</w:t>
+      </w:r>
+    </w:p>
+    <w:p/>
+    <w:p>
+      <w:pPr>
+        <w:pStyle w:val="ListParagraph"/>
+        <w:numPr>
+          <w:ilvl w:val="0"/>
+          <w:numId w:val="37"/>
+        </w:numPr>
+      </w:pPr>
+      <w:r>
+        <w:t>jQuery: jQuery е популярна JavaScript библиотека, която опростява манипулирането на DOM, обработката на събития и Ajax заявките.</w:t>
+      </w:r>
+    </w:p>
+    <w:p>
+      <w:r>
+        <w:t>Методите за включване в слоя за преглед включват:</w:t>
+      </w:r>
+    </w:p>
+    <w:p>
+      <w:pPr>
+        <w:pStyle w:val="ListParagraph"/>
+        <w:numPr>
+          <w:ilvl w:val="0"/>
+          <w:numId w:val="38"/>
+        </w:numPr>
+      </w:pPr>
+      <w:r>
+        <w:t>Дизайн на потребителския интерфейс</w:t>
+      </w:r>
+      <w:r>
+        <w:t xml:space="preserve">: </w:t>
+      </w:r>
+      <w:r>
+        <w:t>Презентационен слой</w:t>
+      </w:r>
+      <w:r>
+        <w:t xml:space="preserve"> </w:t>
+      </w:r>
+      <w:r>
+        <w:t>е отговорен за проектирането на потребителския интерфейс на приложението. Това включва създаване на HTML страници, проектиране на формуляри и създаване на UI елементи, които са лесни за използване и разбиране.</w:t>
+      </w:r>
+    </w:p>
+    <w:p/>
+    <w:p>
+      <w:pPr>
+        <w:pStyle w:val="ListParagraph"/>
+        <w:numPr>
+          <w:ilvl w:val="0"/>
+          <w:numId w:val="38"/>
+        </w:numPr>
+      </w:pPr>
+      <w:r>
+        <w:t>Потребителско въвеждане: Слоят за преглед също е отговорен за обработката на въведеното от потребителя. Това включва валидиране на въведеното от потребителя, обработка на подавания на формуляри и показване на съобщения за грешка на потребителя, когато е необходимо.</w:t>
+      </w:r>
+    </w:p>
+    <w:p>
+      <w:pPr>
+        <w:pStyle w:val="Heading3"/>
+      </w:pPr>
+      <w:r>
+        <w:lastRenderedPageBreak/>
+        <w:t>Контролен слой</w:t>
+      </w:r>
+    </w:p>
+    <w:p>
+      <w:r>
+        <w:t>Слоят на контролера е отговорен за обработката на потребителски заявки, обработката на потребителски вход и комуникацията с моделния слой за извличане и актуализиране на данни. Целта на контролерния слой е да действа като посредник между потребителя и моделния слой.</w:t>
+      </w:r>
+    </w:p>
+    <w:p>
+      <w:r>
+        <w:t>Библиотеките, използвани в контролерния слой, включват:</w:t>
+      </w:r>
+    </w:p>
+    <w:p>
+      <w:pPr>
+        <w:pStyle w:val="ListParagraph"/>
+        <w:numPr>
+          <w:ilvl w:val="0"/>
+          <w:numId w:val="40"/>
+        </w:numPr>
+      </w:pPr>
+      <w:r>
+        <w:t>ASP.NET MVC: ASP.NET MVC е рамка за изграждане на уеб приложения, използвайки модела на архитектурата Model-View-Controller.</w:t>
+      </w:r>
+    </w:p>
+    <w:p/>
+    <w:p>
+      <w:pPr>
+        <w:pStyle w:val="ListParagraph"/>
+        <w:numPr>
+          <w:ilvl w:val="0"/>
+          <w:numId w:val="40"/>
+        </w:numPr>
+      </w:pPr>
+      <w:r>
+        <w:t>Razor: Razor е синтаксис за маркиране, използван за създаване на динамични уеб страници с код от страна на сървъра.</w:t>
+      </w:r>
+    </w:p>
+    <w:p>
+      <w:r>
+        <w:t>Методите за включване в контролерния слой включват:</w:t>
+      </w:r>
+    </w:p>
+    <w:p>
+      <w:pPr>
+        <w:pStyle w:val="ListParagraph"/>
+        <w:numPr>
+          <w:ilvl w:val="0"/>
+          <w:numId w:val="39"/>
+        </w:numPr>
+      </w:pPr>
+      <w:r>
+        <w:t>Маршрутизиране: Слоят на контролера е отговорен за обработката на потребителските заявки и насочването им към подходящото действие на контролера.</w:t>
+      </w:r>
+    </w:p>
+    <w:p/>
+    <w:p>
+      <w:pPr>
+        <w:pStyle w:val="ListParagraph"/>
+        <w:numPr>
+          <w:ilvl w:val="0"/>
+          <w:numId w:val="39"/>
+        </w:numPr>
+      </w:pPr>
+      <w:r>
+        <w:t>Обработка на въвеждане от потребителя: Слоят на контролера е отговорен за обработката на въведеното от потребителя и валидирането му, преди да го изпрати до слоя модел.</w:t>
+      </w:r>
+    </w:p>
+    <w:p/>
+    <w:p>
+      <w:pPr>
+        <w:pStyle w:val="ListParagraph"/>
+        <w:numPr>
+          <w:ilvl w:val="0"/>
+          <w:numId w:val="39"/>
+        </w:numPr>
+      </w:pPr>
+      <w:r>
+        <w:t>Извличане и актуализиране на данни: Слоят на контролера е отговорен за комуникацията със слоя на модела за извличане и актуализиране на данни, ако е необходимо.</w:t>
+      </w:r>
+    </w:p>
+    <w:p>
+      <w:r>
+        <w:t>Като цяло, слоевете в проекта осигуряват ясно разделение на проблемите и улесняват управлението на данните и бизнес логиката на приложението. Чрез използването на библиотеки като Entity Framework, Bootstrap и jQuery разработката на приложението е рационализирана, ефективна и мащабируема.</w:t>
+      </w:r>
     </w:p>
     <w:p>
       <w:pPr>
         <w:pStyle w:val="Heading2"/>
       </w:pPr>
-      <w:bookmarkStart w:id="16" w:name="_Toc119855817"/>
-      <w:r>
+      <w:bookmarkStart w:id="17" w:name="_Toc119855817"/>
+      <w:r>
+        <w:lastRenderedPageBreak/>
         <w:t>Организация и код на заявките към база от данни</w:t>
       </w:r>
-      <w:bookmarkEnd w:id="16"/>
-    </w:p>
-    <w:p>
-      <w:r>
-        <w:t>Описание на инструментариума за достъп до базата данни от гледна точка на програмния код. Описание на методите за извличане, добавяне и изтриване на обекти в базата данни.</w:t>
-      </w:r>
-    </w:p>
+      <w:bookmarkEnd w:id="17"/>
+    </w:p>
+    <w:p>
+      <w:r>
+        <w:t>Проектът  е изграден с помощта на рамката ASP.NET, която предоставя различни инструменти и технологии за изграждане на уеб приложения. Един от ключовите компоненти на проекта е базата данни, която се използва за съхраняване на информация за тестове, въпроси, задачи, резултати и други подходящи данни. За достъп до базата данни проектът използва инструментариум за достъп до база данни, който предоставя методи за извличане, добавяне и изтриване на обекти в базата данни.</w:t>
+      </w:r>
+    </w:p>
+    <w:p>
+      <w:r>
+        <w:t>От гледна точка на програмния код, инструментариумът за достъп до база данни за проекта  е изграден с помощта на Entity Framework, популярен инструмент за</w:t>
+      </w:r>
+      <w:r>
+        <w:t xml:space="preserve"> </w:t>
+      </w:r>
+      <w:r>
+        <w:t>ORM</w:t>
+      </w:r>
+      <w:r>
+        <w:t xml:space="preserve"> (обектно релационно картографиране)</w:t>
+      </w:r>
+      <w:r>
+        <w:t xml:space="preserve"> инструмент за .NET приложения. Entity Framework позволява на разработчиците да работят с бази данни, използвайки техники за обектно-ориентирано програмиране, вместо директно да пишат SQL заявки на ниско ниво.</w:t>
+      </w:r>
+    </w:p>
+    <w:p>
+      <w:r>
+        <w:t>За да използват Entity Framework в проекта , разработчиците създават клас контекст на данни, който наследява от класа DbContext, предоставен от рамката. Този клас на контекст на данни представлява връзката към базата данни и включва свойства, които се преобразуват в таблици на база данни.</w:t>
+      </w:r>
+    </w:p>
+    <w:p/>
+    <w:p>
+      <w:r>
+        <w:t>Например, за да извлече списък с тестове от базата данни, разработчикът може да създаде метод като следния:</w:t>
+      </w:r>
+    </w:p>
+    <w:p>
+      <w:pPr>
+        <w:pBdr>
+          <w:top w:val="single" w:sz="4" w:space="1" w:color="auto"/>
+          <w:left w:val="single" w:sz="4" w:space="4" w:color="auto"/>
+          <w:bottom w:val="single" w:sz="4" w:space="1" w:color="auto"/>
+          <w:right w:val="single" w:sz="4" w:space="4" w:color="auto"/>
+        </w:pBdr>
+        <w:rPr>
+          <w:rFonts w:ascii="Consolas" w:hAnsi="Consolas"/>
+          <w:sz w:val="22"/>
+        </w:rPr>
+      </w:pPr>
+      <w:r>
+        <w:rPr>
+          <w:rFonts w:ascii="Consolas" w:hAnsi="Consolas"/>
+          <w:sz w:val="22"/>
+        </w:rPr>
+        <w:t>public List&lt;Test&gt; GetTests()</w:t>
+      </w:r>
+    </w:p>
+    <w:p>
+      <w:pPr>
+        <w:pBdr>
+          <w:top w:val="single" w:sz="4" w:space="1" w:color="auto"/>
+          <w:left w:val="single" w:sz="4" w:space="4" w:color="auto"/>
+          <w:bottom w:val="single" w:sz="4" w:space="1" w:color="auto"/>
+          <w:right w:val="single" w:sz="4" w:space="4" w:color="auto"/>
+        </w:pBdr>
+        <w:rPr>
+          <w:rFonts w:ascii="Consolas" w:hAnsi="Consolas"/>
+          <w:sz w:val="22"/>
+        </w:rPr>
+      </w:pPr>
+      <w:r>
+        <w:rPr>
+          <w:rFonts w:ascii="Consolas" w:hAnsi="Consolas"/>
+          <w:sz w:val="22"/>
+        </w:rPr>
+        <w:t>{</w:t>
+      </w:r>
+    </w:p>
+    <w:p>
+      <w:pPr>
+        <w:pBdr>
+          <w:top w:val="single" w:sz="4" w:space="1" w:color="auto"/>
+          <w:left w:val="single" w:sz="4" w:space="4" w:color="auto"/>
+          <w:bottom w:val="single" w:sz="4" w:space="1" w:color="auto"/>
+          <w:right w:val="single" w:sz="4" w:space="4" w:color="auto"/>
+        </w:pBdr>
+        <w:rPr>
+          <w:rFonts w:ascii="Consolas" w:hAnsi="Consolas"/>
+          <w:sz w:val="22"/>
+        </w:rPr>
+      </w:pPr>
+      <w:r>
+        <w:rPr>
+          <w:rFonts w:ascii="Consolas" w:hAnsi="Consolas"/>
+          <w:sz w:val="22"/>
+        </w:rPr>
+        <w:t xml:space="preserve">    using (var context = new SchoolSystemContext())</w:t>
+      </w:r>
+    </w:p>
+    <w:p>
+      <w:pPr>
+        <w:pBdr>
+          <w:top w:val="single" w:sz="4" w:space="1" w:color="auto"/>
+          <w:left w:val="single" w:sz="4" w:space="4" w:color="auto"/>
+          <w:bottom w:val="single" w:sz="4" w:space="1" w:color="auto"/>
+          <w:right w:val="single" w:sz="4" w:space="4" w:color="auto"/>
+        </w:pBdr>
+        <w:rPr>
+          <w:rFonts w:ascii="Consolas" w:hAnsi="Consolas"/>
+          <w:sz w:val="22"/>
+        </w:rPr>
+      </w:pPr>
+      <w:r>
+        <w:rPr>
+          <w:rFonts w:ascii="Consolas" w:hAnsi="Consolas"/>
+          <w:sz w:val="22"/>
+        </w:rPr>
+        <w:t xml:space="preserve">    {</w:t>
+      </w:r>
+    </w:p>
+    <w:p>
+      <w:pPr>
+        <w:pBdr>
+          <w:top w:val="single" w:sz="4" w:space="1" w:color="auto"/>
+          <w:left w:val="single" w:sz="4" w:space="4" w:color="auto"/>
+          <w:bottom w:val="single" w:sz="4" w:space="1" w:color="auto"/>
+          <w:right w:val="single" w:sz="4" w:space="4" w:color="auto"/>
+        </w:pBdr>
+        <w:rPr>
+          <w:rFonts w:ascii="Consolas" w:hAnsi="Consolas"/>
+          <w:sz w:val="22"/>
+        </w:rPr>
+      </w:pPr>
+      <w:r>
+        <w:rPr>
+          <w:rFonts w:ascii="Consolas" w:hAnsi="Consolas"/>
+          <w:sz w:val="22"/>
+        </w:rPr>
+        <w:t xml:space="preserve">        return context.Tests.ToList();</w:t>
+      </w:r>
+    </w:p>
+    <w:p>
+      <w:pPr>
+        <w:pBdr>
+          <w:top w:val="single" w:sz="4" w:space="1" w:color="auto"/>
+          <w:left w:val="single" w:sz="4" w:space="4" w:color="auto"/>
+          <w:bottom w:val="single" w:sz="4" w:space="1" w:color="auto"/>
+          <w:right w:val="single" w:sz="4" w:space="4" w:color="auto"/>
+        </w:pBdr>
+        <w:rPr>
+          <w:rFonts w:ascii="Consolas" w:hAnsi="Consolas"/>
+          <w:sz w:val="22"/>
+        </w:rPr>
+      </w:pPr>
+      <w:r>
+        <w:rPr>
+          <w:rFonts w:ascii="Consolas" w:hAnsi="Consolas"/>
+          <w:sz w:val="22"/>
+        </w:rPr>
+        <w:t xml:space="preserve">    }</w:t>
+      </w:r>
+    </w:p>
+    <w:p>
+      <w:pPr>
+        <w:pBdr>
+          <w:top w:val="single" w:sz="4" w:space="1" w:color="auto"/>
+          <w:left w:val="single" w:sz="4" w:space="4" w:color="auto"/>
+          <w:bottom w:val="single" w:sz="4" w:space="1" w:color="auto"/>
+          <w:right w:val="single" w:sz="4" w:space="4" w:color="auto"/>
+        </w:pBdr>
+        <w:rPr>
+          <w:rFonts w:ascii="Consolas" w:hAnsi="Consolas"/>
+          <w:sz w:val="22"/>
+        </w:rPr>
+      </w:pPr>
+      <w:r>
+        <w:rPr>
+          <w:rFonts w:ascii="Consolas" w:hAnsi="Consolas"/>
+          <w:sz w:val="22"/>
+        </w:rPr>
+        <w:t>}</w:t>
+      </w:r>
+    </w:p>
+    <w:p>
+      <w:r>
+        <w:t xml:space="preserve">В този метод класът SchoolSystemContext представлява връзката към базата данни, а свойството </w:t>
+      </w:r>
+      <w:r>
+        <w:t xml:space="preserve">тестове </w:t>
+      </w:r>
+      <w:r>
+        <w:t xml:space="preserve">представлява таблицата с </w:t>
+      </w:r>
+      <w:r>
+        <w:lastRenderedPageBreak/>
+        <w:t>тестове в базата данни. Методът използва синтаксиса LINQ to Entities, за да направи заявка в базата данни и да върне списък с тестови обекти.</w:t>
+      </w:r>
+    </w:p>
+    <w:p>
+      <w:r>
+        <w:t>По същия начин, за да добави нов тест към базата данни, разработчикът може да създаде метод като следния:</w:t>
+      </w:r>
+    </w:p>
+    <w:p>
+      <w:pPr>
+        <w:pBdr>
+          <w:top w:val="single" w:sz="4" w:space="1" w:color="auto"/>
+          <w:left w:val="single" w:sz="4" w:space="4" w:color="auto"/>
+          <w:bottom w:val="single" w:sz="4" w:space="1" w:color="auto"/>
+          <w:right w:val="single" w:sz="4" w:space="4" w:color="auto"/>
+        </w:pBdr>
+        <w:rPr>
+          <w:rFonts w:ascii="Consolas" w:hAnsi="Consolas"/>
+          <w:sz w:val="22"/>
+        </w:rPr>
+      </w:pPr>
+      <w:r>
+        <w:rPr>
+          <w:rFonts w:ascii="Consolas" w:hAnsi="Consolas"/>
+          <w:sz w:val="22"/>
+        </w:rPr>
+        <w:t>public void AddTest(Test test)</w:t>
+      </w:r>
+    </w:p>
+    <w:p>
+      <w:pPr>
+        <w:pBdr>
+          <w:top w:val="single" w:sz="4" w:space="1" w:color="auto"/>
+          <w:left w:val="single" w:sz="4" w:space="4" w:color="auto"/>
+          <w:bottom w:val="single" w:sz="4" w:space="1" w:color="auto"/>
+          <w:right w:val="single" w:sz="4" w:space="4" w:color="auto"/>
+        </w:pBdr>
+        <w:rPr>
+          <w:rFonts w:ascii="Consolas" w:hAnsi="Consolas"/>
+          <w:sz w:val="22"/>
+        </w:rPr>
+      </w:pPr>
+      <w:r>
+        <w:rPr>
+          <w:rFonts w:ascii="Consolas" w:hAnsi="Consolas"/>
+          <w:sz w:val="22"/>
+        </w:rPr>
+        <w:t>{</w:t>
+      </w:r>
+    </w:p>
+    <w:p>
+      <w:pPr>
+        <w:pBdr>
+          <w:top w:val="single" w:sz="4" w:space="1" w:color="auto"/>
+          <w:left w:val="single" w:sz="4" w:space="4" w:color="auto"/>
+          <w:bottom w:val="single" w:sz="4" w:space="1" w:color="auto"/>
+          <w:right w:val="single" w:sz="4" w:space="4" w:color="auto"/>
+        </w:pBdr>
+        <w:rPr>
+          <w:rFonts w:ascii="Consolas" w:hAnsi="Consolas"/>
+          <w:sz w:val="22"/>
+        </w:rPr>
+      </w:pPr>
+      <w:r>
+        <w:rPr>
+          <w:rFonts w:ascii="Consolas" w:hAnsi="Consolas"/>
+          <w:sz w:val="22"/>
+        </w:rPr>
+        <w:t xml:space="preserve">    using (var context = new SchoolSystemContext())</w:t>
+      </w:r>
+    </w:p>
+    <w:p>
+      <w:pPr>
+        <w:pBdr>
+          <w:top w:val="single" w:sz="4" w:space="1" w:color="auto"/>
+          <w:left w:val="single" w:sz="4" w:space="4" w:color="auto"/>
+          <w:bottom w:val="single" w:sz="4" w:space="1" w:color="auto"/>
+          <w:right w:val="single" w:sz="4" w:space="4" w:color="auto"/>
+        </w:pBdr>
+        <w:rPr>
+          <w:rFonts w:ascii="Consolas" w:hAnsi="Consolas"/>
+          <w:sz w:val="22"/>
+        </w:rPr>
+      </w:pPr>
+      <w:r>
+        <w:rPr>
+          <w:rFonts w:ascii="Consolas" w:hAnsi="Consolas"/>
+          <w:sz w:val="22"/>
+        </w:rPr>
+        <w:t xml:space="preserve">    {</w:t>
+      </w:r>
+    </w:p>
+    <w:p>
+      <w:pPr>
+        <w:pBdr>
+          <w:top w:val="single" w:sz="4" w:space="1" w:color="auto"/>
+          <w:left w:val="single" w:sz="4" w:space="4" w:color="auto"/>
+          <w:bottom w:val="single" w:sz="4" w:space="1" w:color="auto"/>
+          <w:right w:val="single" w:sz="4" w:space="4" w:color="auto"/>
+        </w:pBdr>
+        <w:rPr>
+          <w:rFonts w:ascii="Consolas" w:hAnsi="Consolas"/>
+          <w:sz w:val="22"/>
+        </w:rPr>
+      </w:pPr>
+      <w:r>
+        <w:rPr>
+          <w:rFonts w:ascii="Consolas" w:hAnsi="Consolas"/>
+          <w:sz w:val="22"/>
+        </w:rPr>
+        <w:t xml:space="preserve">        context.Tests.Add(test);</w:t>
+      </w:r>
+    </w:p>
+    <w:p>
+      <w:pPr>
+        <w:pBdr>
+          <w:top w:val="single" w:sz="4" w:space="1" w:color="auto"/>
+          <w:left w:val="single" w:sz="4" w:space="4" w:color="auto"/>
+          <w:bottom w:val="single" w:sz="4" w:space="1" w:color="auto"/>
+          <w:right w:val="single" w:sz="4" w:space="4" w:color="auto"/>
+        </w:pBdr>
+        <w:rPr>
+          <w:rFonts w:ascii="Consolas" w:hAnsi="Consolas"/>
+          <w:sz w:val="22"/>
+        </w:rPr>
+      </w:pPr>
+      <w:r>
+        <w:rPr>
+          <w:rFonts w:ascii="Consolas" w:hAnsi="Consolas"/>
+          <w:sz w:val="22"/>
+        </w:rPr>
+        <w:t xml:space="preserve">        context.SaveChanges();</w:t>
+      </w:r>
+    </w:p>
+    <w:p>
+      <w:pPr>
+        <w:pBdr>
+          <w:top w:val="single" w:sz="4" w:space="1" w:color="auto"/>
+          <w:left w:val="single" w:sz="4" w:space="4" w:color="auto"/>
+          <w:bottom w:val="single" w:sz="4" w:space="1" w:color="auto"/>
+          <w:right w:val="single" w:sz="4" w:space="4" w:color="auto"/>
+        </w:pBdr>
+        <w:rPr>
+          <w:rFonts w:ascii="Consolas" w:hAnsi="Consolas"/>
+          <w:sz w:val="22"/>
+        </w:rPr>
+      </w:pPr>
+      <w:r>
+        <w:rPr>
+          <w:rFonts w:ascii="Consolas" w:hAnsi="Consolas"/>
+          <w:sz w:val="22"/>
+        </w:rPr>
+        <w:t xml:space="preserve">    }</w:t>
+      </w:r>
+    </w:p>
+    <w:p>
+      <w:pPr>
+        <w:pBdr>
+          <w:top w:val="single" w:sz="4" w:space="1" w:color="auto"/>
+          <w:left w:val="single" w:sz="4" w:space="4" w:color="auto"/>
+          <w:bottom w:val="single" w:sz="4" w:space="1" w:color="auto"/>
+          <w:right w:val="single" w:sz="4" w:space="4" w:color="auto"/>
+        </w:pBdr>
+        <w:rPr>
+          <w:rFonts w:ascii="Consolas" w:hAnsi="Consolas"/>
+          <w:sz w:val="22"/>
+        </w:rPr>
+      </w:pPr>
+      <w:r>
+        <w:rPr>
+          <w:rFonts w:ascii="Consolas" w:hAnsi="Consolas"/>
+          <w:sz w:val="22"/>
+        </w:rPr>
+        <w:t>}</w:t>
+      </w:r>
+    </w:p>
+    <w:p>
+      <w:r>
+        <w:t xml:space="preserve">В този метод методът Add() се използва за добавяне на новия тестов обект към таблицата </w:t>
+      </w:r>
+      <w:r>
+        <w:t>тестове</w:t>
+      </w:r>
+      <w:r>
+        <w:t xml:space="preserve"> в базата данни, а методът SaveChanges() се използва за записване на промените в базата данни.</w:t>
+      </w:r>
+    </w:p>
+    <w:p>
+      <w:r>
+        <w:t>И накрая, за да изтрие тест от базата данни, разработчикът може да създаде метод като следния:</w:t>
+      </w:r>
+    </w:p>
+    <w:p>
+      <w:pPr>
+        <w:pBdr>
+          <w:top w:val="single" w:sz="4" w:space="1" w:color="auto"/>
+          <w:left w:val="single" w:sz="4" w:space="4" w:color="auto"/>
+          <w:bottom w:val="single" w:sz="4" w:space="1" w:color="auto"/>
+          <w:right w:val="single" w:sz="4" w:space="4" w:color="auto"/>
+        </w:pBdr>
+        <w:rPr>
+          <w:rFonts w:ascii="Consolas" w:hAnsi="Consolas"/>
+          <w:sz w:val="22"/>
+        </w:rPr>
+      </w:pPr>
+      <w:r>
+        <w:rPr>
+          <w:rFonts w:ascii="Consolas" w:hAnsi="Consolas"/>
+          <w:sz w:val="22"/>
+        </w:rPr>
+        <w:t>public void DeleteTest(Test test)</w:t>
+      </w:r>
+    </w:p>
+    <w:p>
+      <w:pPr>
+        <w:pBdr>
+          <w:top w:val="single" w:sz="4" w:space="1" w:color="auto"/>
+          <w:left w:val="single" w:sz="4" w:space="4" w:color="auto"/>
+          <w:bottom w:val="single" w:sz="4" w:space="1" w:color="auto"/>
+          <w:right w:val="single" w:sz="4" w:space="4" w:color="auto"/>
+        </w:pBdr>
+        <w:rPr>
+          <w:rFonts w:ascii="Consolas" w:hAnsi="Consolas"/>
+          <w:sz w:val="22"/>
+        </w:rPr>
+      </w:pPr>
+      <w:r>
+        <w:rPr>
+          <w:rFonts w:ascii="Consolas" w:hAnsi="Consolas"/>
+          <w:sz w:val="22"/>
+        </w:rPr>
+        <w:t>{</w:t>
+      </w:r>
+    </w:p>
+    <w:p>
+      <w:pPr>
+        <w:pBdr>
+          <w:top w:val="single" w:sz="4" w:space="1" w:color="auto"/>
+          <w:left w:val="single" w:sz="4" w:space="4" w:color="auto"/>
+          <w:bottom w:val="single" w:sz="4" w:space="1" w:color="auto"/>
+          <w:right w:val="single" w:sz="4" w:space="4" w:color="auto"/>
+        </w:pBdr>
+        <w:rPr>
+          <w:rFonts w:ascii="Consolas" w:hAnsi="Consolas"/>
+          <w:sz w:val="22"/>
+        </w:rPr>
+      </w:pPr>
+      <w:r>
+        <w:rPr>
+          <w:rFonts w:ascii="Consolas" w:hAnsi="Consolas"/>
+          <w:sz w:val="22"/>
+        </w:rPr>
+        <w:t xml:space="preserve">    using (var context = new SchoolSystemContext())</w:t>
+      </w:r>
+    </w:p>
+    <w:p>
+      <w:pPr>
+        <w:pBdr>
+          <w:top w:val="single" w:sz="4" w:space="1" w:color="auto"/>
+          <w:left w:val="single" w:sz="4" w:space="4" w:color="auto"/>
+          <w:bottom w:val="single" w:sz="4" w:space="1" w:color="auto"/>
+          <w:right w:val="single" w:sz="4" w:space="4" w:color="auto"/>
+        </w:pBdr>
+        <w:rPr>
+          <w:rFonts w:ascii="Consolas" w:hAnsi="Consolas"/>
+          <w:sz w:val="22"/>
+        </w:rPr>
+      </w:pPr>
+      <w:r>
+        <w:rPr>
+          <w:rFonts w:ascii="Consolas" w:hAnsi="Consolas"/>
+          <w:sz w:val="22"/>
+        </w:rPr>
+        <w:t xml:space="preserve">    {</w:t>
+      </w:r>
+    </w:p>
+    <w:p>
+      <w:pPr>
+        <w:pBdr>
+          <w:top w:val="single" w:sz="4" w:space="1" w:color="auto"/>
+          <w:left w:val="single" w:sz="4" w:space="4" w:color="auto"/>
+          <w:bottom w:val="single" w:sz="4" w:space="1" w:color="auto"/>
+          <w:right w:val="single" w:sz="4" w:space="4" w:color="auto"/>
+        </w:pBdr>
+        <w:rPr>
+          <w:rFonts w:ascii="Consolas" w:hAnsi="Consolas"/>
+          <w:sz w:val="22"/>
+        </w:rPr>
+      </w:pPr>
+      <w:r>
+        <w:rPr>
+          <w:rFonts w:ascii="Consolas" w:hAnsi="Consolas"/>
+          <w:sz w:val="22"/>
+        </w:rPr>
+        <w:t xml:space="preserve">        context.Tests.Remove(test);</w:t>
+      </w:r>
+    </w:p>
+    <w:p>
+      <w:pPr>
+        <w:pBdr>
+          <w:top w:val="single" w:sz="4" w:space="1" w:color="auto"/>
+          <w:left w:val="single" w:sz="4" w:space="4" w:color="auto"/>
+          <w:bottom w:val="single" w:sz="4" w:space="1" w:color="auto"/>
+          <w:right w:val="single" w:sz="4" w:space="4" w:color="auto"/>
+        </w:pBdr>
+        <w:rPr>
+          <w:rFonts w:ascii="Consolas" w:hAnsi="Consolas"/>
+          <w:sz w:val="22"/>
+        </w:rPr>
+      </w:pPr>
+      <w:r>
+        <w:rPr>
+          <w:rFonts w:ascii="Consolas" w:hAnsi="Consolas"/>
+          <w:sz w:val="22"/>
+        </w:rPr>
+        <w:t xml:space="preserve">        context.SaveChanges();</w:t>
+      </w:r>
+    </w:p>
+    <w:p>
+      <w:pPr>
+        <w:pBdr>
+          <w:top w:val="single" w:sz="4" w:space="1" w:color="auto"/>
+          <w:left w:val="single" w:sz="4" w:space="4" w:color="auto"/>
+          <w:bottom w:val="single" w:sz="4" w:space="1" w:color="auto"/>
+          <w:right w:val="single" w:sz="4" w:space="4" w:color="auto"/>
+        </w:pBdr>
+        <w:rPr>
+          <w:rFonts w:ascii="Consolas" w:hAnsi="Consolas"/>
+          <w:sz w:val="22"/>
+        </w:rPr>
+      </w:pPr>
+      <w:r>
+        <w:rPr>
+          <w:rFonts w:ascii="Consolas" w:hAnsi="Consolas"/>
+          <w:sz w:val="22"/>
+        </w:rPr>
+        <w:t xml:space="preserve">    }</w:t>
+      </w:r>
+    </w:p>
+    <w:p>
+      <w:pPr>
+        <w:pBdr>
+          <w:top w:val="single" w:sz="4" w:space="1" w:color="auto"/>
+          <w:left w:val="single" w:sz="4" w:space="4" w:color="auto"/>
+          <w:bottom w:val="single" w:sz="4" w:space="1" w:color="auto"/>
+          <w:right w:val="single" w:sz="4" w:space="4" w:color="auto"/>
+        </w:pBdr>
+        <w:rPr>
+          <w:rFonts w:ascii="Consolas" w:hAnsi="Consolas"/>
+          <w:sz w:val="22"/>
+        </w:rPr>
+      </w:pPr>
+      <w:r>
+        <w:rPr>
+          <w:rFonts w:ascii="Consolas" w:hAnsi="Consolas"/>
+          <w:sz w:val="22"/>
+        </w:rPr>
+        <w:t>}</w:t>
+      </w:r>
+    </w:p>
+    <w:p>
+      <w:r>
+        <w:t xml:space="preserve">В този метод методът Remove() се използва за изтриване на посочения тестов обект от таблицата </w:t>
+      </w:r>
+      <w:r>
+        <w:t>тестове</w:t>
+      </w:r>
+      <w:r>
+        <w:t xml:space="preserve"> в базата данни, а методът SaveChanges() се използва за записване на промените в базата данни.</w:t>
+      </w:r>
+    </w:p>
+    <w:p>
+      <w:r>
+        <w:lastRenderedPageBreak/>
+        <w:t>Тези методи предоставят основен пример за инструментариум за достъп до база данни за проекта. На практика може да има много повече включени методи и класове в зависимост от сложността на приложението и изискванията на образователната институция.</w:t>
+      </w:r>
+    </w:p>
+    <w:p>
+      <w:r>
+        <w:t>Като цяло използването на Entity Framework в проекта предоставя гъвкав и мощен инструментариум за работа с базата данни. Чрез използване на техники за обектно-ориентирано програмиране, вместо директно писане на SQL заявки на ниско ниво, разработчиците могат да работят по-ефективно и ефективно, като същевременно се възползват от функциите и функционалността, предоставени от Entity Framework. Освен това методите за извличане, добавяне и изтриване на обекти в базата данни са лесни за използване и разбиране, което помага да се гарантира, че базата данни се управлява ефективно и ефикасно.</w:t>
+      </w:r>
+    </w:p>
+    <w:p/>
     <w:p>
       <w:pPr>
         <w:pStyle w:val="Heading2"/>
       </w:pPr>
-      <w:bookmarkStart w:id="17" w:name="_Toc119855818"/>
+      <w:bookmarkStart w:id="18" w:name="_Toc119855818"/>
       <w:r>
         <w:t>Наличие на потребителски интерфейс (конзолен, графичен, уеб)</w:t>
       </w:r>
-      <w:bookmarkEnd w:id="17"/>
+      <w:bookmarkEnd w:id="18"/>
     </w:p>
     <w:p>
       <w:r>
@@ -2653,26 +3767,24 @@
       <w:pPr>
         <w:pStyle w:val="Heading1"/>
       </w:pPr>
-      <w:bookmarkStart w:id="18" w:name="_Тестване"/>
-      <w:bookmarkStart w:id="19" w:name="_Toc119855819"/>
-      <w:bookmarkEnd w:id="18"/>
+      <w:bookmarkStart w:id="19" w:name="_Тестване"/>
+      <w:bookmarkStart w:id="20" w:name="_Toc119855819"/>
+      <w:bookmarkEnd w:id="19"/>
       <w:r>
         <w:t>Ефективност и бързодействие на решението</w:t>
       </w:r>
-      <w:bookmarkEnd w:id="19"/>
+      <w:bookmarkEnd w:id="20"/>
     </w:p>
     <w:p>
       <w:r>
         <w:t>Ефективността и скоростта на вземане на решения са критични фактори за образователните институции, които трябва да управляват големи обеми тестове, задачи и уроци. Проектът „Училищна система“ е проектиран с оглед на тези фактори, използвайки различни характеристики и функции, които могат да помогнат за подобряване на ефективността и скоростта на вземане на решения от преподаватели и администратори.</w:t>
       </w:r>
     </w:p>
-    <w:p/>
     <w:p>
       <w:r>
         <w:t>За да се анализира ефективността и скоростта на вземане на решения за проекта за училищна система, е полезно да се разгледат известните решения и съответните литературни източници за управление на тестове, задачи и уроци в образователни институции. Ето няколко примера за известни решения и литературни източници:</w:t>
       </w:r>
     </w:p>
-    <w:p/>
     <w:p>
       <w:pPr>
         <w:pStyle w:val="ListParagraph"/>
@@ -2682,6 +3794,7 @@
         </w:numPr>
       </w:pPr>
       <w:r>
+        <w:lastRenderedPageBreak/>
         <w:t>Хартиени системи: Традиционните хартиени системи се използват от много години за управление на тестове, задачи и уроци в образователните институции. Въпреки че тези системи са познати и сравнително евтини, те могат да бъдат бавни и неефективни, изискващи ръчно оценяване, водене на записи и отчитане.</w:t>
       </w:r>
     </w:p>
@@ -2695,7 +3808,23 @@
         </w:numPr>
       </w:pPr>
       <w:r>
-        <w:t>Системи за управление на обучението (LMS): Системите за управление на обучението, като Blackboard и Canvas, обикновено се използват в образователни институции за управление на онлайн курсове, включително тестове, задачи и уроци. Тези системи могат да бъдат по-ефективни от системите на хартиен носител, тъй като позволяват автоматизирано оценяване, водене на записи и отчитане. Въпреки това, LMS могат да бъдат скъпи и сложни за настройка и поддръжка и може да не предоставят гъвкавостта и опциите за персонализиране, които някои образователни институции изискват.</w:t>
+        <w:t xml:space="preserve">Системи за управление на обучението (LMS): Системите за управление на обучението, като </w:t>
+      </w:r>
+      <w:proofErr w:type="spellStart"/>
+      <w:r>
+        <w:t>Blackboard</w:t>
+      </w:r>
+      <w:proofErr w:type="spellEnd"/>
+      <w:r>
+        <w:t xml:space="preserve"> и </w:t>
+      </w:r>
+      <w:proofErr w:type="spellStart"/>
+      <w:r>
+        <w:t>Canvas</w:t>
+      </w:r>
+      <w:proofErr w:type="spellEnd"/>
+      <w:r>
+        <w:t>, обикновено се използват в образователни институции за управление на онлайн курсове, включително тестове, задачи и уроци. Тези системи могат да бъдат по-ефективни от системите на хартиен носител, тъй като позволяват автоматизирано оценяване, водене на записи и отчитане. Въпреки това, LMS могат да бъдат скъпи и сложни за настройка и поддръжка и може да не предоставят гъвкавостта и опциите за персонализиране, които някои образователни институции изискват.</w:t>
       </w:r>
     </w:p>
     <w:p/>
@@ -2708,7 +3837,39 @@
         </w:numPr>
       </w:pPr>
       <w:r>
-        <w:t>Онлайн инструменти за оценяване: Налични са различни онлайн инструменти за оценяване, като Kahoot, Quizlet и Google Forms, които могат да се използват за създаване и управление на тестове и задачи. Тези инструменти могат да бъдат относително евтини и лесни за използване, с функции като автоматизирано оценяване и отчитане. Те обаче може да не предоставят гъвкавостта и опциите за персонализиране, които някои образователни институции изискват, и може да не са подходящи за управление на големи обеми тестове и задачи.</w:t>
+        <w:t xml:space="preserve">Онлайн инструменти за оценяване: Налични са различни онлайн инструменти за оценяване, като </w:t>
+      </w:r>
+      <w:proofErr w:type="spellStart"/>
+      <w:r>
+        <w:t>Kahoot</w:t>
+      </w:r>
+      <w:proofErr w:type="spellEnd"/>
+      <w:r>
+        <w:t xml:space="preserve">, </w:t>
+      </w:r>
+      <w:proofErr w:type="spellStart"/>
+      <w:r>
+        <w:t>Quizlet</w:t>
+      </w:r>
+      <w:proofErr w:type="spellEnd"/>
+      <w:r>
+        <w:t xml:space="preserve"> и </w:t>
+      </w:r>
+      <w:proofErr w:type="spellStart"/>
+      <w:r>
+        <w:t>Google</w:t>
+      </w:r>
+      <w:proofErr w:type="spellEnd"/>
+      <w:r>
+        <w:t xml:space="preserve"> </w:t>
+      </w:r>
+      <w:proofErr w:type="spellStart"/>
+      <w:r>
+        <w:t>Forms</w:t>
+      </w:r>
+      <w:proofErr w:type="spellEnd"/>
+      <w:r>
+        <w:t>, които могат да се използват за създаване и управление на тестове и задачи. Тези инструменти могат да бъдат относително евтини и лесни за използване, с функции като автоматизирано оценяване и отчитане. Те обаче може да не предоставят гъвкавостта и опциите за персонализиране, които някои образователни институции изискват, и може да не са подходящи за управление на големи обеми тестове и задачи.</w:t>
       </w:r>
     </w:p>
     <w:p/>
@@ -2721,47 +3882,43 @@
         </w:numPr>
       </w:pPr>
       <w:r>
+        <w:t xml:space="preserve">Изградени по поръчка системи: Някои образователни институции избират да разработят изградени по поръчка системи за управление на тестове, задачи и уроци. Тези системи могат да бъдат силно персонализирани и гъвкави, с функции, които отговарят на специфичните нужди на институцията. Въпреки това, изградените по поръчка системи могат да бъдат скъпи и отнемащи време за </w:t>
+      </w:r>
+      <w:r>
         <w:lastRenderedPageBreak/>
-        <w:t>Изградени по поръчка системи: Някои образователни институции избират да разработят изградени по поръчка системи за управление на тестове, задачи и уроци. Тези системи могат да бъдат силно персонализирани и гъвкави, с функции, които отговарят на специфичните нужди на институцията. Въпреки това, изградените по поръчка системи могат да бъдат скъпи и отнемащи време за разработване и поддръжка и може да не са мащабируеми за по-големи институции или по-големи обеми от данни.</w:t>
-      </w:r>
-    </w:p>
-    <w:p/>
+        <w:t>разработване и поддръжка и може да не са мащабируеми за по-големи институции или по-големи обеми от данни.</w:t>
+      </w:r>
+    </w:p>
     <w:p>
       <w:r>
         <w:t>Като се имат предвид тези решения и литературни източници, проектът за училищна система е предназначен да осигури баланс между ефективност, скорост на вземане на решения и гъвкавост. Системата е изградена с помощта на рамката ASP.NET и използва база данни за съхраняване на информация за тестове, въпроси и резултати. Този подход, управляван от база данни, позволява автоматизирано оценяване, водене на записи и отчитане, което може да помогне за подобряване на ефективността и скоростта на вземане на решения от преподаватели и администратори.</w:t>
       </w:r>
     </w:p>
-    <w:p/>
     <w:p>
       <w:r>
         <w:t>Освен това проектът  включва разнообразие от характеристики и функции, които са предназначени да рационализират и автоматизират много от процесите, включени в управлението на тестове, задачи и уроци. Например, преподавателите могат да създават и управляват тестове и задачи онлайн, с възможността да персонализират инструкции, критерии за оценяване и крайни срокове. Учениците имат достъп до тестовете и задачите онлайн, да ги попълнят и да ги изпратят за оценяване и обратна връзка, като резултатите се записват в базата данни за по-късен преглед.</w:t>
       </w:r>
     </w:p>
-    <w:p/>
-    <w:p>
-      <w:r>
-        <w:t xml:space="preserve">За по-нататъшно подобряване на ефективността и скоростта на вземане на решения проектът  включва различни инструменти за отчитане и анализ. Преподавателите могат да генерират отчети за представянето на учениците, резултатите от тестовете и заданията и други подходящи данни, които могат да се използват за информиране на решенията за преподаване и учебна програма. Освен това системата включва система за обратна връзка и оценяване, където преподавателите могат да предоставят обратна връзка и оценки за </w:t>
-      </w:r>
+    <w:p>
+      <w:r>
+        <w:t>За по-нататъшно подобряване на ефективността и скоростта на вземане на решения проектът  включва различни инструменти за отчитане и анализ. Преподавателите могат да генерират отчети за представянето на учениците, резултатите от тестовете и заданията и други подходящи данни, които могат да се използват за информиране на решенията за преподаване и учебна програма. Освен това системата включва система за обратна връзка и оценяване, където преподавателите могат да предоставят обратна връзка и оценки за тестове и задачи, което спомага за улесняване на по-бързото вземане на решения и по-ефективен учебен процес.</w:t>
+      </w:r>
+    </w:p>
+    <w:p>
+      <w:r>
+        <w:t>Като цяло проектът  е предназначен да осигури ефективна и ефективна платформа за управление на тестове, задачи и уроци в образователните институции. Чрез използване на подход, управляван от база данни, рационализиране и автоматизиране на процесите и предоставяне на инструменти за отчитане и анализ, системата може да помогне за подобряване на ефективността и скоростта на вземане на решения за преподаватели и администратори, като същевременно предоставя по-ангажиращо и интерактивно учебно изживяване за студенти.</w:t>
+      </w:r>
+    </w:p>
+    <w:p>
+      <w:pPr>
+        <w:pStyle w:val="Heading1"/>
+      </w:pPr>
+      <w:bookmarkStart w:id="21" w:name="_Toc119855820"/>
       <w:r>
         <w:lastRenderedPageBreak/>
-        <w:t>тестове и задачи, което спомага за улесняване на по-бързото вземане на решения и по-ефективен учебен процес.</w:t>
-      </w:r>
-    </w:p>
-    <w:p/>
-    <w:p>
-      <w:r>
-        <w:t>Като цяло проектът  е предназначен да осигури ефективна и ефективна платформа за управление на тестове, задачи и уроци в образователните институции. Чрез използване на подход, управляван от база данни, рационализиране и автоматизиране на процесите и предоставяне на инструменти за отчитане и анализ, системата може да помогне за подобряване на ефективността и скоростта на вземане на решения за преподаватели и администратори, като същевременно предоставя по-ангажиращо и интерактивно учебно изживяване за студенти.</w:t>
-      </w:r>
-    </w:p>
-    <w:p>
-      <w:pPr>
-        <w:pStyle w:val="Heading1"/>
-      </w:pPr>
-      <w:bookmarkStart w:id="20" w:name="_Toc119855820"/>
-      <w:r>
         <w:t>Тестване</w:t>
       </w:r>
-      <w:bookmarkEnd w:id="20"/>
+      <w:bookmarkEnd w:id="21"/>
     </w:p>
     <w:p>
       <w:r>
@@ -2787,7 +3944,7 @@
       <w:pPr>
         <w:pStyle w:val="Heading1"/>
       </w:pPr>
-      <w:bookmarkStart w:id="21" w:name="_Toc119855821"/>
+      <w:bookmarkStart w:id="22" w:name="_Toc119855821"/>
       <w:r>
         <w:t xml:space="preserve">Заключение и </w:t>
       </w:r>
@@ -2797,100 +3954,200 @@
       <w:r>
         <w:t xml:space="preserve"> бъдещо развитие</w:t>
       </w:r>
-      <w:bookmarkEnd w:id="21"/>
-    </w:p>
-    <w:p>
-      <w:r>
-        <w:t>В заключение, о</w:t>
-      </w:r>
-      <w:r>
-        <w:t>бобщете</w:t>
+      <w:bookmarkEnd w:id="22"/>
+    </w:p>
+    <w:p>
+      <w:pPr>
+        <w:pStyle w:val="Heading2"/>
+      </w:pPr>
+      <w:r>
+        <w:t>Заключение</w:t>
+      </w:r>
+    </w:p>
+    <w:p>
+      <w:r>
+        <w:t>Проектът е цялостно софтуерно приложение, предназначено да улесни управлението на тестове, задачи и уроци за образователни институции. Проектът използва различни технологии и езици за програмиране, включително рамката ASP.NET, Entity Framework и SQL Server, за да осигури гъвкава и мощна платформа за образователните институции, за да управляват техните процеси на тестване, задания и уроци. Проектът е проектиран с оглед на ефективността и бързината на вземане на решения, като използва функции като автоматизирано оценяване, отчитане и инструменти за анализ, за да помогне на преподавателите и администраторите да управляват по-ефективно своите работни процеси. Като цяло проектът е изключително ефективно решение за управление на образователни тестове, задачи и уроци и има потенциала да осигури значителни ползи за образователните институции и техните ученици.</w:t>
+      </w:r>
+    </w:p>
+    <w:p>
+      <w:r>
+        <w:t>Предимствата на технологиите, езиците за програмиране и методите, използвани в проекта за училищна система, включват:</w:t>
+      </w:r>
+    </w:p>
+    <w:p>
+      <w:pPr>
+        <w:pStyle w:val="ListParagraph"/>
+        <w:numPr>
+          <w:ilvl w:val="0"/>
+          <w:numId w:val="31"/>
+        </w:numPr>
+      </w:pPr>
+      <w:r>
+        <w:t>Гъвкавост: ASP.NET Framework и Entity Framework предоставят гъвкава и мащабируема платформа за изграждане на уеб приложения, което позволява персонализиране и адаптивност, за да отговори на нуждите на различни образователни институции.</w:t>
+      </w:r>
+    </w:p>
+    <w:p>
+      <w:pPr>
+        <w:ind w:left="425" w:firstLine="0"/>
+      </w:pPr>
+    </w:p>
+    <w:p>
+      <w:pPr>
+        <w:pStyle w:val="ListParagraph"/>
+        <w:numPr>
+          <w:ilvl w:val="0"/>
+          <w:numId w:val="31"/>
+        </w:numPr>
+      </w:pPr>
+      <w:r>
+        <w:t>Ефективност: Използването на инструменти за автоматизирано оценяване, отчитане и анализ може да помогне за подобряване на ефективността и скоростта на вземане на решения от преподаватели и администратори.</w:t>
+      </w:r>
+    </w:p>
+    <w:p>
+      <w:pPr>
+        <w:ind w:left="425" w:firstLine="0"/>
+      </w:pPr>
+    </w:p>
+    <w:p>
+      <w:pPr>
+        <w:pStyle w:val="ListParagraph"/>
+        <w:numPr>
+          <w:ilvl w:val="0"/>
+          <w:numId w:val="31"/>
+        </w:numPr>
+      </w:pPr>
+      <w:r>
+        <w:lastRenderedPageBreak/>
+        <w:t>Достъпност: Възможността за достъп до проекта</w:t>
       </w:r>
       <w:r>
         <w:t xml:space="preserve"> </w:t>
       </w:r>
       <w:r>
-        <w:t xml:space="preserve">резултатите от работата ви по проекта, както и предимствата и ограничеността </w:t>
-      </w:r>
-      <w:r>
-        <w:t xml:space="preserve">на </w:t>
-      </w:r>
-      <w:r>
-        <w:t>изпол</w:t>
-      </w:r>
-      <w:r>
-        <w:t>званите технологии</w:t>
-      </w:r>
-      <w:r>
-        <w:t xml:space="preserve"> </w:t>
-      </w:r>
-      <w:r>
-        <w:t>/</w:t>
-      </w:r>
-      <w:r>
-        <w:t xml:space="preserve"> </w:t>
-      </w:r>
-      <w:r>
-        <w:t>езици</w:t>
-      </w:r>
-      <w:r>
-        <w:t xml:space="preserve"> </w:t>
-      </w:r>
-      <w:r>
-        <w:t>/</w:t>
-      </w:r>
-      <w:r>
-        <w:t xml:space="preserve"> </w:t>
-      </w:r>
-      <w:r>
-        <w:t>методи.</w:t>
-      </w:r>
-      <w:r>
-        <w:t xml:space="preserve"> Укажете какви алтернативи могат да се използват и техните предимства и недостатъци. </w:t>
-      </w:r>
-      <w:r>
-        <w:t>Опишете каква е</w:t>
-      </w:r>
-      <w:r>
-        <w:t xml:space="preserve"> използваемостта </w:t>
-      </w:r>
-      <w:r>
-        <w:t xml:space="preserve">на подобни решения </w:t>
-      </w:r>
-      <w:r>
-        <w:t xml:space="preserve">в практиката </w:t>
-      </w:r>
-      <w:r>
-        <w:t xml:space="preserve">и </w:t>
-      </w:r>
-      <w:r>
-        <w:t xml:space="preserve">какво бихте </w:t>
-      </w:r>
-      <w:r>
-        <w:t>предл</w:t>
-      </w:r>
-      <w:r>
-        <w:t>ожили като</w:t>
-      </w:r>
-      <w:r>
-        <w:t xml:space="preserve"> насоки за бъдещо развитие</w:t>
-      </w:r>
-      <w:r>
-        <w:t xml:space="preserve"> на вашето решение.</w:t>
+        <w:t>от различни устройства, включително настолни компютри, лаптопи, таблети и смартфони, улеснява достъпа на потребителите до системата от всяко място с интернет връзка.</w:t>
+      </w:r>
+    </w:p>
+    <w:p>
+      <w:r>
+        <w:t>Използваемостта на решението на практика е висока, предоставяйки гъвкава, ефективна и мощна платформа за управление на образователни тестове, задачи и уроци. За да се осигури постоянна ефективност на решението, е важно проектът да се прецизира и подобрява с течение на времето.</w:t>
+      </w:r>
+    </w:p>
+    <w:p>
+      <w:r>
+        <w:t>Като цяло проектът предоставя изключително ефективно решение за управление на образователни тестове, задачи и уроци. Чрез използване на подход, управляван от база данни, рационализиране и автоматизиране на процесите и предоставяне на инструменти за отчитане и анализ, системата може да помогне за подобряване на ефективността и скоростта на вземане на решения за преподаватели и администратори, като същевременно предоставя по-ангажиращо и интерактивно учебно изживяване за студенти. Тъй като проектът непрекъснато се усъвършенства и подобрява, той има потенциала да се превърне в основен инструмент за образователните институции по целия свят.</w:t>
+      </w:r>
+    </w:p>
+    <w:p>
+      <w:pPr>
+        <w:pStyle w:val="Heading2"/>
+      </w:pPr>
+      <w:r>
+        <w:t>Възможно бъдещо развитие</w:t>
+      </w:r>
+    </w:p>
+    <w:p>
+      <w:r>
+        <w:t>Проектът „Училищна система“ има потенциал за няколко бъдещи развития. Ето някои потенциални области за бъдещо развитие:</w:t>
+      </w:r>
+    </w:p>
+    <w:p>
+      <w:pPr>
+        <w:pStyle w:val="ListParagraph"/>
+        <w:numPr>
+          <w:ilvl w:val="0"/>
+          <w:numId w:val="32"/>
+        </w:numPr>
+      </w:pPr>
+      <w:r>
+        <w:t>Интеграция със системи за управление на обучението: Може да се разработи интеграция със съществуващи системи за управление на обучението, използвани от образователните институции. Това ще улесни преподавателите да управляват плановете си за уроци и ще гарантира, че техните ученици имат достъп до необходимите материали.</w:t>
+      </w:r>
+    </w:p>
+    <w:p/>
+    <w:p>
+      <w:pPr>
+        <w:pStyle w:val="ListParagraph"/>
+        <w:numPr>
+          <w:ilvl w:val="0"/>
+          <w:numId w:val="32"/>
+        </w:numPr>
+      </w:pPr>
+      <w:r>
+        <w:t>Интегриране с информационни системи за студенти: Интегрирането с информационни системи за студенти би помогнало за автоматизирането на записването на студентите и проследяването на оценките. Това ще помогне на преподавателите да спестят време и да намалят ръчните грешки.</w:t>
+      </w:r>
+    </w:p>
+    <w:p>
+      <w:pPr>
+        <w:ind w:firstLine="0"/>
+      </w:pPr>
+    </w:p>
+    <w:p>
+      <w:pPr>
+        <w:pStyle w:val="ListParagraph"/>
+        <w:numPr>
+          <w:ilvl w:val="0"/>
+          <w:numId w:val="32"/>
+        </w:numPr>
+      </w:pPr>
+      <w:r>
+        <w:t>Мобилна оптимизация: Може да се разработи допълнително оптимизиране на проекта за училищна система за мобилна употреба, за да стане по-удобен за ученици и учители, които имат достъп до системата от мобилни устройства.</w:t>
+      </w:r>
+    </w:p>
+    <w:p/>
+    <w:p>
+      <w:pPr>
+        <w:pStyle w:val="ListParagraph"/>
+        <w:numPr>
+          <w:ilvl w:val="0"/>
+          <w:numId w:val="32"/>
+        </w:numPr>
+      </w:pPr>
+      <w:r>
+        <w:t>Усъвършенстван анализ и отчитане: Усъвършенствани инструменти за анализ и отчитане могат да бъдат разработени, за да осигурят по-подробна информация за представянето на учениците, позволявайки на преподавателите да коригират своите стратегии за преподаване в реално време.</w:t>
+      </w:r>
+    </w:p>
+    <w:p/>
+    <w:p>
+      <w:pPr>
+        <w:pStyle w:val="ListParagraph"/>
+        <w:numPr>
+          <w:ilvl w:val="0"/>
+          <w:numId w:val="32"/>
+        </w:numPr>
+      </w:pPr>
+      <w:r>
+        <w:t>Персонализирано обучение: Проектът за училищна система може да бъде разширен, за да позволи персонализирано обучение, като позволи на учениците да определят свои собствени учебни цели и съответно да коригират темпото си на обучение. Това ще помогне да се гарантира, че всеки ученик учи с удобно за него темпо.</w:t>
+      </w:r>
+    </w:p>
+    <w:p/>
+    <w:p>
+      <w:pPr>
+        <w:pStyle w:val="ListParagraph"/>
+        <w:numPr>
+          <w:ilvl w:val="0"/>
+          <w:numId w:val="32"/>
+        </w:numPr>
+      </w:pPr>
+      <w:r>
+        <w:t>Геймификация: Елементите на геймификация могат да бъдат включени в проекта за училищна система, за да стане по-ангажиращ и забавен за учениците. Това може да включва награди и значки за завършване на уроци или постигане на определени оценки.</w:t>
+      </w:r>
+    </w:p>
+    <w:p>
+      <w:r>
+        <w:t>Като цяло, тези бъдещи разработки имат потенциала да подобрят ефективността на проекта за училищна система, като го направят по-лесен за използване, ефикасен и ефективен. С напредването на технологиите е вероятно тези разработки да станат по-често срещани в образователните софтуерни приложения.</w:t>
       </w:r>
     </w:p>
     <w:p>
       <w:pPr>
         <w:pStyle w:val="Heading1"/>
       </w:pPr>
-      <w:bookmarkStart w:id="22" w:name="_Toc119855822"/>
+      <w:bookmarkStart w:id="23" w:name="_Toc119855822"/>
       <w:r>
         <w:t>Използвани литературни източници</w:t>
       </w:r>
       <w:r>
         <w:t xml:space="preserve"> и Уеб сайтове</w:t>
       </w:r>
-      <w:bookmarkEnd w:id="22"/>
+      <w:bookmarkEnd w:id="23"/>
     </w:p>
     <w:p>
       <w:r>
@@ -2931,7 +4188,7 @@
         <w:rPr>
           <w:noProof/>
           <w:sz w:val="28"/>
-          <w:lang w:val="en-US" w:eastAsia="en-US"/>
+          <w:lang w:eastAsia="en-US"/>
         </w:rPr>
         <w:lastRenderedPageBreak/>
         <w:drawing>
@@ -3121,11 +4378,11 @@
       <w:pPr>
         <w:pStyle w:val="Heading1"/>
       </w:pPr>
-      <w:bookmarkStart w:id="23" w:name="_Toc119855823"/>
+      <w:bookmarkStart w:id="24" w:name="_Toc119855823"/>
       <w:r>
         <w:t>Приложения</w:t>
       </w:r>
-      <w:bookmarkEnd w:id="23"/>
+      <w:bookmarkEnd w:id="24"/>
     </w:p>
     <w:p>
       <w:pPr>
@@ -3214,12 +4471,11 @@
       <w:r>
         <w:t xml:space="preserve"> в </w:t>
       </w:r>
-      <w:r>
-        <w:rPr>
-          <w:lang w:val="en-US"/>
-        </w:rPr>
+      <w:proofErr w:type="spellStart"/>
+      <w:r>
         <w:t>GitHub</w:t>
       </w:r>
+      <w:proofErr w:type="spellEnd"/>
       <w:r>
         <w:t>, което е копие на заданието генерирано в организацията.</w:t>
       </w:r>
@@ -3233,12 +4489,12 @@
       <w:pPr>
         <w:pStyle w:val="Heading1"/>
       </w:pPr>
-      <w:bookmarkStart w:id="24" w:name="_Toc119855824"/>
+      <w:bookmarkStart w:id="25" w:name="_Toc119855824"/>
       <w:r>
         <w:lastRenderedPageBreak/>
         <w:t>Критерии и показатели за оценяване</w:t>
       </w:r>
-      <w:bookmarkEnd w:id="24"/>
+      <w:bookmarkEnd w:id="25"/>
     </w:p>
     <w:tbl>
       <w:tblPr>
@@ -5043,7 +6299,7 @@
 </file>
 
 <file path=word/endnotes.xml><?xml version="1.0" encoding="utf-8"?>
-<w:endnotes xmlns:wpc="http://schemas.microsoft.com/office/word/2010/wordprocessingCanvas" xmlns:cx="http://schemas.microsoft.com/office/drawing/2014/chartex" xmlns:cx1="http://schemas.microsoft.com/office/drawing/2015/9/8/chartex" xmlns:cx2="http://schemas.microsoft.com/office/drawing/2015/10/21/chartex" xmlns:cx3="http://schemas.microsoft.com/office/drawing/2016/5/9/chartex" xmlns:cx4="http://schemas.microsoft.com/office/drawing/2016/5/10/chartex" xmlns:cx5="http://schemas.microsoft.com/office/drawing/2016/5/11/chartex" xmlns:cx6="http://schemas.microsoft.com/office/drawing/2016/5/12/chartex" xmlns:cx7="http://schemas.microsoft.com/office/drawing/2016/5/13/chartex" xmlns:cx8="http://schemas.microsoft.com/office/drawing/2016/5/14/chartex" xmlns:mc="http://schemas.openxmlformats.org/markup-compatibility/2006" xmlns:aink="http://schemas.microsoft.com/office/drawing/2016/ink" xmlns:am3d="http://schemas.microsoft.com/office/drawing/2017/model3d" xmlns:o="urn:schemas-microsoft-com:office:office" xmlns:oel="http://schemas.microsoft.com/office/2019/extlst" xmlns:r="http://schemas.openxmlformats.org/officeDocument/2006/relationships" xmlns:m="http://schemas.openxmlformats.org/officeDocument/2006/math" xmlns:v="urn:schemas-microsoft-com:vml" xmlns:wp14="http://schemas.microsoft.com/office/word/2010/wordprocessingDrawing" xmlns:wp="http://schemas.openxmlformats.org/drawingml/2006/wordprocessingDrawing" xmlns:w10="urn:schemas-microsoft-com:office:word" xmlns:w="http://schemas.openxmlformats.org/wordprocessingml/2006/main" xmlns:w14="http://schemas.microsoft.com/office/word/2010/wordml" xmlns:w15="http://schemas.microsoft.com/office/word/2012/wordml" xmlns:w16cex="http://schemas.microsoft.com/office/word/2018/wordml/cex" xmlns:w16cid="http://schemas.microsoft.com/office/word/2016/wordml/cid" xmlns:w16="http://schemas.microsoft.com/office/word/2018/wordml" xmlns:w16sdtdh="http://schemas.microsoft.com/office/word/2020/wordml/sdtdatahash" xmlns:w16se="http://schemas.microsoft.com/office/word/2015/wordml/symex" xmlns:wpg="http://schemas.microsoft.com/office/word/2010/wordprocessingGroup" xmlns:wpi="http://schemas.microsoft.com/office/word/2010/wordprocessingInk" xmlns:wne="http://schemas.microsoft.com/office/word/2006/wordml" xmlns:wps="http://schemas.microsoft.com/office/word/2010/wordprocessingShape" mc:Ignorable="w14 w15 w16se w16cid w16 w16cex w16sdtdh wp14">
+<w:endnotes xmlns:wpc="http://schemas.microsoft.com/office/word/2010/wordprocessingCanvas" xmlns:cx="http://schemas.microsoft.com/office/drawing/2014/chartex" xmlns:cx1="http://schemas.microsoft.com/office/drawing/2015/9/8/chartex" xmlns:cx2="http://schemas.microsoft.com/office/drawing/2015/10/21/chartex" xmlns:cx3="http://schemas.microsoft.com/office/drawing/2016/5/9/chartex" xmlns:cx4="http://schemas.microsoft.com/office/drawing/2016/5/10/chartex" xmlns:cx5="http://schemas.microsoft.com/office/drawing/2016/5/11/chartex" xmlns:cx6="http://schemas.microsoft.com/office/drawing/2016/5/12/chartex" xmlns:cx7="http://schemas.microsoft.com/office/drawing/2016/5/13/chartex" xmlns:cx8="http://schemas.microsoft.com/office/drawing/2016/5/14/chartex" xmlns:mc="http://schemas.openxmlformats.org/markup-compatibility/2006" xmlns:aink="http://schemas.microsoft.com/office/drawing/2016/ink" xmlns:am3d="http://schemas.microsoft.com/office/drawing/2017/model3d" xmlns:o="urn:schemas-microsoft-com:office:office" xmlns:r="http://schemas.openxmlformats.org/officeDocument/2006/relationships" xmlns:m="http://schemas.openxmlformats.org/officeDocument/2006/math" xmlns:v="urn:schemas-microsoft-com:vml" xmlns:wp14="http://schemas.microsoft.com/office/word/2010/wordprocessingDrawing" xmlns:wp="http://schemas.openxmlformats.org/drawingml/2006/wordprocessingDrawing" xmlns:w10="urn:schemas-microsoft-com:office:word" xmlns:w="http://schemas.openxmlformats.org/wordprocessingml/2006/main" xmlns:w14="http://schemas.microsoft.com/office/word/2010/wordml" xmlns:w15="http://schemas.microsoft.com/office/word/2012/wordml" xmlns:w16cid="http://schemas.microsoft.com/office/word/2016/wordml/cid" xmlns:w16se="http://schemas.microsoft.com/office/word/2015/wordml/symex" xmlns:wpg="http://schemas.microsoft.com/office/word/2010/wordprocessingGroup" xmlns:wpi="http://schemas.microsoft.com/office/word/2010/wordprocessingInk" xmlns:wne="http://schemas.microsoft.com/office/word/2006/wordml" xmlns:wps="http://schemas.microsoft.com/office/word/2010/wordprocessingShape" mc:Ignorable="w14 w15 w16se w16cid wp14">
   <w:endnote w:type="separator" w:id="-1">
     <w:p>
       <w:r>
@@ -5065,7 +6321,7 @@
 </file>
 
 <file path=word/footer1.xml><?xml version="1.0" encoding="utf-8"?>
-<w:ftr xmlns:wpc="http://schemas.microsoft.com/office/word/2010/wordprocessingCanvas" xmlns:cx="http://schemas.microsoft.com/office/drawing/2014/chartex" xmlns:cx1="http://schemas.microsoft.com/office/drawing/2015/9/8/chartex" xmlns:cx2="http://schemas.microsoft.com/office/drawing/2015/10/21/chartex" xmlns:cx3="http://schemas.microsoft.com/office/drawing/2016/5/9/chartex" xmlns:cx4="http://schemas.microsoft.com/office/drawing/2016/5/10/chartex" xmlns:cx5="http://schemas.microsoft.com/office/drawing/2016/5/11/chartex" xmlns:cx6="http://schemas.microsoft.com/office/drawing/2016/5/12/chartex" xmlns:cx7="http://schemas.microsoft.com/office/drawing/2016/5/13/chartex" xmlns:cx8="http://schemas.microsoft.com/office/drawing/2016/5/14/chartex" xmlns:mc="http://schemas.openxmlformats.org/markup-compatibility/2006" xmlns:aink="http://schemas.microsoft.com/office/drawing/2016/ink" xmlns:am3d="http://schemas.microsoft.com/office/drawing/2017/model3d" xmlns:o="urn:schemas-microsoft-com:office:office" xmlns:oel="http://schemas.microsoft.com/office/2019/extlst" xmlns:r="http://schemas.openxmlformats.org/officeDocument/2006/relationships" xmlns:m="http://schemas.openxmlformats.org/officeDocument/2006/math" xmlns:v="urn:schemas-microsoft-com:vml" xmlns:wp14="http://schemas.microsoft.com/office/word/2010/wordprocessingDrawing" xmlns:wp="http://schemas.openxmlformats.org/drawingml/2006/wordprocessingDrawing" xmlns:w10="urn:schemas-microsoft-com:office:word" xmlns:w="http://schemas.openxmlformats.org/wordprocessingml/2006/main" xmlns:w14="http://schemas.microsoft.com/office/word/2010/wordml" xmlns:w15="http://schemas.microsoft.com/office/word/2012/wordml" xmlns:w16cex="http://schemas.microsoft.com/office/word/2018/wordml/cex" xmlns:w16cid="http://schemas.microsoft.com/office/word/2016/wordml/cid" xmlns:w16="http://schemas.microsoft.com/office/word/2018/wordml" xmlns:w16sdtdh="http://schemas.microsoft.com/office/word/2020/wordml/sdtdatahash" xmlns:w16se="http://schemas.microsoft.com/office/word/2015/wordml/symex" xmlns:wpg="http://schemas.microsoft.com/office/word/2010/wordprocessingGroup" xmlns:wpi="http://schemas.microsoft.com/office/word/2010/wordprocessingInk" xmlns:wne="http://schemas.microsoft.com/office/word/2006/wordml" xmlns:wps="http://schemas.microsoft.com/office/word/2010/wordprocessingShape" mc:Ignorable="w14 w15 w16se w16cid w16 w16cex w16sdtdh wp14">
+<w:ftr xmlns:wpc="http://schemas.microsoft.com/office/word/2010/wordprocessingCanvas" xmlns:cx="http://schemas.microsoft.com/office/drawing/2014/chartex" xmlns:cx1="http://schemas.microsoft.com/office/drawing/2015/9/8/chartex" xmlns:cx2="http://schemas.microsoft.com/office/drawing/2015/10/21/chartex" xmlns:cx3="http://schemas.microsoft.com/office/drawing/2016/5/9/chartex" xmlns:cx4="http://schemas.microsoft.com/office/drawing/2016/5/10/chartex" xmlns:cx5="http://schemas.microsoft.com/office/drawing/2016/5/11/chartex" xmlns:cx6="http://schemas.microsoft.com/office/drawing/2016/5/12/chartex" xmlns:cx7="http://schemas.microsoft.com/office/drawing/2016/5/13/chartex" xmlns:cx8="http://schemas.microsoft.com/office/drawing/2016/5/14/chartex" xmlns:mc="http://schemas.openxmlformats.org/markup-compatibility/2006" xmlns:aink="http://schemas.microsoft.com/office/drawing/2016/ink" xmlns:am3d="http://schemas.microsoft.com/office/drawing/2017/model3d" xmlns:o="urn:schemas-microsoft-com:office:office" xmlns:r="http://schemas.openxmlformats.org/officeDocument/2006/relationships" xmlns:m="http://schemas.openxmlformats.org/officeDocument/2006/math" xmlns:v="urn:schemas-microsoft-com:vml" xmlns:wp14="http://schemas.microsoft.com/office/word/2010/wordprocessingDrawing" xmlns:wp="http://schemas.openxmlformats.org/drawingml/2006/wordprocessingDrawing" xmlns:w10="urn:schemas-microsoft-com:office:word" xmlns:w="http://schemas.openxmlformats.org/wordprocessingml/2006/main" xmlns:w14="http://schemas.microsoft.com/office/word/2010/wordml" xmlns:w15="http://schemas.microsoft.com/office/word/2012/wordml" xmlns:w16cid="http://schemas.microsoft.com/office/word/2016/wordml/cid" xmlns:w16se="http://schemas.microsoft.com/office/word/2015/wordml/symex" xmlns:wpg="http://schemas.microsoft.com/office/word/2010/wordprocessingGroup" xmlns:wpi="http://schemas.microsoft.com/office/word/2010/wordprocessingInk" xmlns:wne="http://schemas.microsoft.com/office/word/2006/wordml" xmlns:wps="http://schemas.microsoft.com/office/word/2010/wordprocessingShape" mc:Ignorable="w14 w15 w16se w16cid wp14">
   <w:p>
     <w:pPr>
       <w:pStyle w:val="Footer"/>
@@ -5098,7 +6354,7 @@
 </file>
 
 <file path=word/footnotes.xml><?xml version="1.0" encoding="utf-8"?>
-<w:footnotes xmlns:wpc="http://schemas.microsoft.com/office/word/2010/wordprocessingCanvas" xmlns:cx="http://schemas.microsoft.com/office/drawing/2014/chartex" xmlns:cx1="http://schemas.microsoft.com/office/drawing/2015/9/8/chartex" xmlns:cx2="http://schemas.microsoft.com/office/drawing/2015/10/21/chartex" xmlns:cx3="http://schemas.microsoft.com/office/drawing/2016/5/9/chartex" xmlns:cx4="http://schemas.microsoft.com/office/drawing/2016/5/10/chartex" xmlns:cx5="http://schemas.microsoft.com/office/drawing/2016/5/11/chartex" xmlns:cx6="http://schemas.microsoft.com/office/drawing/2016/5/12/chartex" xmlns:cx7="http://schemas.microsoft.com/office/drawing/2016/5/13/chartex" xmlns:cx8="http://schemas.microsoft.com/office/drawing/2016/5/14/chartex" xmlns:mc="http://schemas.openxmlformats.org/markup-compatibility/2006" xmlns:aink="http://schemas.microsoft.com/office/drawing/2016/ink" xmlns:am3d="http://schemas.microsoft.com/office/drawing/2017/model3d" xmlns:o="urn:schemas-microsoft-com:office:office" xmlns:oel="http://schemas.microsoft.com/office/2019/extlst" xmlns:r="http://schemas.openxmlformats.org/officeDocument/2006/relationships" xmlns:m="http://schemas.openxmlformats.org/officeDocument/2006/math" xmlns:v="urn:schemas-microsoft-com:vml" xmlns:wp14="http://schemas.microsoft.com/office/word/2010/wordprocessingDrawing" xmlns:wp="http://schemas.openxmlformats.org/drawingml/2006/wordprocessingDrawing" xmlns:w10="urn:schemas-microsoft-com:office:word" xmlns:w="http://schemas.openxmlformats.org/wordprocessingml/2006/main" xmlns:w14="http://schemas.microsoft.com/office/word/2010/wordml" xmlns:w15="http://schemas.microsoft.com/office/word/2012/wordml" xmlns:w16cex="http://schemas.microsoft.com/office/word/2018/wordml/cex" xmlns:w16cid="http://schemas.microsoft.com/office/word/2016/wordml/cid" xmlns:w16="http://schemas.microsoft.com/office/word/2018/wordml" xmlns:w16sdtdh="http://schemas.microsoft.com/office/word/2020/wordml/sdtdatahash" xmlns:w16se="http://schemas.microsoft.com/office/word/2015/wordml/symex" xmlns:wpg="http://schemas.microsoft.com/office/word/2010/wordprocessingGroup" xmlns:wpi="http://schemas.microsoft.com/office/word/2010/wordprocessingInk" xmlns:wne="http://schemas.microsoft.com/office/word/2006/wordml" xmlns:wps="http://schemas.microsoft.com/office/word/2010/wordprocessingShape" mc:Ignorable="w14 w15 w16se w16cid w16 w16cex w16sdtdh wp14">
+<w:footnotes xmlns:wpc="http://schemas.microsoft.com/office/word/2010/wordprocessingCanvas" xmlns:cx="http://schemas.microsoft.com/office/drawing/2014/chartex" xmlns:cx1="http://schemas.microsoft.com/office/drawing/2015/9/8/chartex" xmlns:cx2="http://schemas.microsoft.com/office/drawing/2015/10/21/chartex" xmlns:cx3="http://schemas.microsoft.com/office/drawing/2016/5/9/chartex" xmlns:cx4="http://schemas.microsoft.com/office/drawing/2016/5/10/chartex" xmlns:cx5="http://schemas.microsoft.com/office/drawing/2016/5/11/chartex" xmlns:cx6="http://schemas.microsoft.com/office/drawing/2016/5/12/chartex" xmlns:cx7="http://schemas.microsoft.com/office/drawing/2016/5/13/chartex" xmlns:cx8="http://schemas.microsoft.com/office/drawing/2016/5/14/chartex" xmlns:mc="http://schemas.openxmlformats.org/markup-compatibility/2006" xmlns:aink="http://schemas.microsoft.com/office/drawing/2016/ink" xmlns:am3d="http://schemas.microsoft.com/office/drawing/2017/model3d" xmlns:o="urn:schemas-microsoft-com:office:office" xmlns:r="http://schemas.openxmlformats.org/officeDocument/2006/relationships" xmlns:m="http://schemas.openxmlformats.org/officeDocument/2006/math" xmlns:v="urn:schemas-microsoft-com:vml" xmlns:wp14="http://schemas.microsoft.com/office/word/2010/wordprocessingDrawing" xmlns:wp="http://schemas.openxmlformats.org/drawingml/2006/wordprocessingDrawing" xmlns:w10="urn:schemas-microsoft-com:office:word" xmlns:w="http://schemas.openxmlformats.org/wordprocessingml/2006/main" xmlns:w14="http://schemas.microsoft.com/office/word/2010/wordml" xmlns:w15="http://schemas.microsoft.com/office/word/2012/wordml" xmlns:w16cid="http://schemas.microsoft.com/office/word/2016/wordml/cid" xmlns:w16se="http://schemas.microsoft.com/office/word/2015/wordml/symex" xmlns:wpg="http://schemas.microsoft.com/office/word/2010/wordprocessingGroup" xmlns:wpi="http://schemas.microsoft.com/office/word/2010/wordprocessingInk" xmlns:wne="http://schemas.microsoft.com/office/word/2006/wordml" xmlns:wps="http://schemas.microsoft.com/office/word/2010/wordprocessingShape" mc:Ignorable="w14 w15 w16se w16cid wp14">
   <w:footnote w:type="separator" w:id="-1">
     <w:p>
       <w:r>
@@ -5120,7 +6376,7 @@
 </file>
 
 <file path=word/header1.xml><?xml version="1.0" encoding="utf-8"?>
-<w:hdr xmlns:wpc="http://schemas.microsoft.com/office/word/2010/wordprocessingCanvas" xmlns:cx="http://schemas.microsoft.com/office/drawing/2014/chartex" xmlns:cx1="http://schemas.microsoft.com/office/drawing/2015/9/8/chartex" xmlns:cx2="http://schemas.microsoft.com/office/drawing/2015/10/21/chartex" xmlns:cx3="http://schemas.microsoft.com/office/drawing/2016/5/9/chartex" xmlns:cx4="http://schemas.microsoft.com/office/drawing/2016/5/10/chartex" xmlns:cx5="http://schemas.microsoft.com/office/drawing/2016/5/11/chartex" xmlns:cx6="http://schemas.microsoft.com/office/drawing/2016/5/12/chartex" xmlns:cx7="http://schemas.microsoft.com/office/drawing/2016/5/13/chartex" xmlns:cx8="http://schemas.microsoft.com/office/drawing/2016/5/14/chartex" xmlns:mc="http://schemas.openxmlformats.org/markup-compatibility/2006" xmlns:aink="http://schemas.microsoft.com/office/drawing/2016/ink" xmlns:am3d="http://schemas.microsoft.com/office/drawing/2017/model3d" xmlns:o="urn:schemas-microsoft-com:office:office" xmlns:oel="http://schemas.microsoft.com/office/2019/extlst" xmlns:r="http://schemas.openxmlformats.org/officeDocument/2006/relationships" xmlns:m="http://schemas.openxmlformats.org/officeDocument/2006/math" xmlns:v="urn:schemas-microsoft-com:vml" xmlns:wp14="http://schemas.microsoft.com/office/word/2010/wordprocessingDrawing" xmlns:wp="http://schemas.openxmlformats.org/drawingml/2006/wordprocessingDrawing" xmlns:w10="urn:schemas-microsoft-com:office:word" xmlns:w="http://schemas.openxmlformats.org/wordprocessingml/2006/main" xmlns:w14="http://schemas.microsoft.com/office/word/2010/wordml" xmlns:w15="http://schemas.microsoft.com/office/word/2012/wordml" xmlns:w16cex="http://schemas.microsoft.com/office/word/2018/wordml/cex" xmlns:w16cid="http://schemas.microsoft.com/office/word/2016/wordml/cid" xmlns:w16="http://schemas.microsoft.com/office/word/2018/wordml" xmlns:w16sdtdh="http://schemas.microsoft.com/office/word/2020/wordml/sdtdatahash" xmlns:w16se="http://schemas.microsoft.com/office/word/2015/wordml/symex" xmlns:wpg="http://schemas.microsoft.com/office/word/2010/wordprocessingGroup" xmlns:wpi="http://schemas.microsoft.com/office/word/2010/wordprocessingInk" xmlns:wne="http://schemas.microsoft.com/office/word/2006/wordml" xmlns:wps="http://schemas.microsoft.com/office/word/2010/wordprocessingShape" mc:Ignorable="w14 w15 w16se w16cid w16 w16cex w16sdtdh wp14">
+<w:hdr xmlns:wpc="http://schemas.microsoft.com/office/word/2010/wordprocessingCanvas" xmlns:cx="http://schemas.microsoft.com/office/drawing/2014/chartex" xmlns:cx1="http://schemas.microsoft.com/office/drawing/2015/9/8/chartex" xmlns:cx2="http://schemas.microsoft.com/office/drawing/2015/10/21/chartex" xmlns:cx3="http://schemas.microsoft.com/office/drawing/2016/5/9/chartex" xmlns:cx4="http://schemas.microsoft.com/office/drawing/2016/5/10/chartex" xmlns:cx5="http://schemas.microsoft.com/office/drawing/2016/5/11/chartex" xmlns:cx6="http://schemas.microsoft.com/office/drawing/2016/5/12/chartex" xmlns:cx7="http://schemas.microsoft.com/office/drawing/2016/5/13/chartex" xmlns:cx8="http://schemas.microsoft.com/office/drawing/2016/5/14/chartex" xmlns:mc="http://schemas.openxmlformats.org/markup-compatibility/2006" xmlns:aink="http://schemas.microsoft.com/office/drawing/2016/ink" xmlns:am3d="http://schemas.microsoft.com/office/drawing/2017/model3d" xmlns:o="urn:schemas-microsoft-com:office:office" xmlns:r="http://schemas.openxmlformats.org/officeDocument/2006/relationships" xmlns:m="http://schemas.openxmlformats.org/officeDocument/2006/math" xmlns:v="urn:schemas-microsoft-com:vml" xmlns:wp14="http://schemas.microsoft.com/office/word/2010/wordprocessingDrawing" xmlns:wp="http://schemas.openxmlformats.org/drawingml/2006/wordprocessingDrawing" xmlns:w10="urn:schemas-microsoft-com:office:word" xmlns:w="http://schemas.openxmlformats.org/wordprocessingml/2006/main" xmlns:w14="http://schemas.microsoft.com/office/word/2010/wordml" xmlns:w15="http://schemas.microsoft.com/office/word/2012/wordml" xmlns:w16cid="http://schemas.microsoft.com/office/word/2016/wordml/cid" xmlns:w16se="http://schemas.microsoft.com/office/word/2015/wordml/symex" xmlns:wpg="http://schemas.microsoft.com/office/word/2010/wordprocessingGroup" xmlns:wpi="http://schemas.microsoft.com/office/word/2010/wordprocessingInk" xmlns:wne="http://schemas.microsoft.com/office/word/2006/wordml" xmlns:wps="http://schemas.microsoft.com/office/word/2010/wordprocessingShape" mc:Ignorable="w14 w15 w16se w16cid wp14">
   <w:p>
     <w:pPr>
       <w:pStyle w:val="NoSpacing"/>
@@ -5254,7 +6510,7 @@
 </file>
 
 <file path=word/numbering.xml><?xml version="1.0" encoding="utf-8"?>
-<w:numbering xmlns:wpc="http://schemas.microsoft.com/office/word/2010/wordprocessingCanvas" xmlns:cx="http://schemas.microsoft.com/office/drawing/2014/chartex" xmlns:cx1="http://schemas.microsoft.com/office/drawing/2015/9/8/chartex" xmlns:cx2="http://schemas.microsoft.com/office/drawing/2015/10/21/chartex" xmlns:cx3="http://schemas.microsoft.com/office/drawing/2016/5/9/chartex" xmlns:cx4="http://schemas.microsoft.com/office/drawing/2016/5/10/chartex" xmlns:cx5="http://schemas.microsoft.com/office/drawing/2016/5/11/chartex" xmlns:cx6="http://schemas.microsoft.com/office/drawing/2016/5/12/chartex" xmlns:cx7="http://schemas.microsoft.com/office/drawing/2016/5/13/chartex" xmlns:cx8="http://schemas.microsoft.com/office/drawing/2016/5/14/chartex" xmlns:mc="http://schemas.openxmlformats.org/markup-compatibility/2006" xmlns:aink="http://schemas.microsoft.com/office/drawing/2016/ink" xmlns:am3d="http://schemas.microsoft.com/office/drawing/2017/model3d" xmlns:o="urn:schemas-microsoft-com:office:office" xmlns:oel="http://schemas.microsoft.com/office/2019/extlst" xmlns:r="http://schemas.openxmlformats.org/officeDocument/2006/relationships" xmlns:m="http://schemas.openxmlformats.org/officeDocument/2006/math" xmlns:v="urn:schemas-microsoft-com:vml" xmlns:wp14="http://schemas.microsoft.com/office/word/2010/wordprocessingDrawing" xmlns:wp="http://schemas.openxmlformats.org/drawingml/2006/wordprocessingDrawing" xmlns:w10="urn:schemas-microsoft-com:office:word" xmlns:w="http://schemas.openxmlformats.org/wordprocessingml/2006/main" xmlns:w14="http://schemas.microsoft.com/office/word/2010/wordml" xmlns:w15="http://schemas.microsoft.com/office/word/2012/wordml" xmlns:w16cex="http://schemas.microsoft.com/office/word/2018/wordml/cex" xmlns:w16cid="http://schemas.microsoft.com/office/word/2016/wordml/cid" xmlns:w16="http://schemas.microsoft.com/office/word/2018/wordml" xmlns:w16sdtdh="http://schemas.microsoft.com/office/word/2020/wordml/sdtdatahash" xmlns:w16se="http://schemas.microsoft.com/office/word/2015/wordml/symex" xmlns:wpg="http://schemas.microsoft.com/office/word/2010/wordprocessingGroup" xmlns:wpi="http://schemas.microsoft.com/office/word/2010/wordprocessingInk" xmlns:wne="http://schemas.microsoft.com/office/word/2006/wordml" xmlns:wps="http://schemas.microsoft.com/office/word/2010/wordprocessingShape" mc:Ignorable="w14 w15 w16se w16cid w16 w16cex w16sdtdh wp14">
+<w:numbering xmlns:wpc="http://schemas.microsoft.com/office/word/2010/wordprocessingCanvas" xmlns:cx="http://schemas.microsoft.com/office/drawing/2014/chartex" xmlns:cx1="http://schemas.microsoft.com/office/drawing/2015/9/8/chartex" xmlns:cx2="http://schemas.microsoft.com/office/drawing/2015/10/21/chartex" xmlns:cx3="http://schemas.microsoft.com/office/drawing/2016/5/9/chartex" xmlns:cx4="http://schemas.microsoft.com/office/drawing/2016/5/10/chartex" xmlns:cx5="http://schemas.microsoft.com/office/drawing/2016/5/11/chartex" xmlns:cx6="http://schemas.microsoft.com/office/drawing/2016/5/12/chartex" xmlns:cx7="http://schemas.microsoft.com/office/drawing/2016/5/13/chartex" xmlns:cx8="http://schemas.microsoft.com/office/drawing/2016/5/14/chartex" xmlns:mc="http://schemas.openxmlformats.org/markup-compatibility/2006" xmlns:aink="http://schemas.microsoft.com/office/drawing/2016/ink" xmlns:am3d="http://schemas.microsoft.com/office/drawing/2017/model3d" xmlns:o="urn:schemas-microsoft-com:office:office" xmlns:r="http://schemas.openxmlformats.org/officeDocument/2006/relationships" xmlns:m="http://schemas.openxmlformats.org/officeDocument/2006/math" xmlns:v="urn:schemas-microsoft-com:vml" xmlns:wp14="http://schemas.microsoft.com/office/word/2010/wordprocessingDrawing" xmlns:wp="http://schemas.openxmlformats.org/drawingml/2006/wordprocessingDrawing" xmlns:w10="urn:schemas-microsoft-com:office:word" xmlns:w="http://schemas.openxmlformats.org/wordprocessingml/2006/main" xmlns:w14="http://schemas.microsoft.com/office/word/2010/wordml" xmlns:w15="http://schemas.microsoft.com/office/word/2012/wordml" xmlns:w16cid="http://schemas.microsoft.com/office/word/2016/wordml/cid" xmlns:w16se="http://schemas.microsoft.com/office/word/2015/wordml/symex" xmlns:wpg="http://schemas.microsoft.com/office/word/2010/wordprocessingGroup" xmlns:wpi="http://schemas.microsoft.com/office/word/2010/wordprocessingInk" xmlns:wne="http://schemas.microsoft.com/office/word/2006/wordml" xmlns:wps="http://schemas.microsoft.com/office/word/2010/wordprocessingShape" mc:Ignorable="w14 w15 w16se w16cid wp14">
   <w:abstractNum w:abstractNumId="0" w15:restartNumberingAfterBreak="0">
     <w:nsid w:val="03BB3E53"/>
     <w:multiLevelType w:val="hybridMultilevel"/>
@@ -5509,6 +6765,119 @@
     </w:lvl>
   </w:abstractNum>
   <w:abstractNum w:abstractNumId="2" w15:restartNumberingAfterBreak="0">
+    <w:nsid w:val="06C26A26"/>
+    <w:multiLevelType w:val="hybridMultilevel"/>
+    <w:tmpl w:val="EA7E8BCE"/>
+    <w:lvl w:ilvl="0" w:tplc="04020001">
+      <w:start w:val="1"/>
+      <w:numFmt w:val="bullet"/>
+      <w:lvlText w:val=""/>
+      <w:lvlJc w:val="left"/>
+      <w:pPr>
+        <w:ind w:left="1145" w:hanging="360"/>
+      </w:pPr>
+      <w:rPr>
+        <w:rFonts w:ascii="Symbol" w:hAnsi="Symbol" w:hint="default"/>
+      </w:rPr>
+    </w:lvl>
+    <w:lvl w:ilvl="1" w:tplc="04020003" w:tentative="1">
+      <w:start w:val="1"/>
+      <w:numFmt w:val="bullet"/>
+      <w:lvlText w:val="o"/>
+      <w:lvlJc w:val="left"/>
+      <w:pPr>
+        <w:ind w:left="1865" w:hanging="360"/>
+      </w:pPr>
+      <w:rPr>
+        <w:rFonts w:ascii="Courier New" w:hAnsi="Courier New" w:cs="Courier New" w:hint="default"/>
+      </w:rPr>
+    </w:lvl>
+    <w:lvl w:ilvl="2" w:tplc="04020005" w:tentative="1">
+      <w:start w:val="1"/>
+      <w:numFmt w:val="bullet"/>
+      <w:lvlText w:val=""/>
+      <w:lvlJc w:val="left"/>
+      <w:pPr>
+        <w:ind w:left="2585" w:hanging="360"/>
+      </w:pPr>
+      <w:rPr>
+        <w:rFonts w:ascii="Wingdings" w:hAnsi="Wingdings" w:hint="default"/>
+      </w:rPr>
+    </w:lvl>
+    <w:lvl w:ilvl="3" w:tplc="04020001" w:tentative="1">
+      <w:start w:val="1"/>
+      <w:numFmt w:val="bullet"/>
+      <w:lvlText w:val=""/>
+      <w:lvlJc w:val="left"/>
+      <w:pPr>
+        <w:ind w:left="3305" w:hanging="360"/>
+      </w:pPr>
+      <w:rPr>
+        <w:rFonts w:ascii="Symbol" w:hAnsi="Symbol" w:hint="default"/>
+      </w:rPr>
+    </w:lvl>
+    <w:lvl w:ilvl="4" w:tplc="04020003" w:tentative="1">
+      <w:start w:val="1"/>
+      <w:numFmt w:val="bullet"/>
+      <w:lvlText w:val="o"/>
+      <w:lvlJc w:val="left"/>
+      <w:pPr>
+        <w:ind w:left="4025" w:hanging="360"/>
+      </w:pPr>
+      <w:rPr>
+        <w:rFonts w:ascii="Courier New" w:hAnsi="Courier New" w:cs="Courier New" w:hint="default"/>
+      </w:rPr>
+    </w:lvl>
+    <w:lvl w:ilvl="5" w:tplc="04020005" w:tentative="1">
+      <w:start w:val="1"/>
+      <w:numFmt w:val="bullet"/>
+      <w:lvlText w:val=""/>
+      <w:lvlJc w:val="left"/>
+      <w:pPr>
+        <w:ind w:left="4745" w:hanging="360"/>
+      </w:pPr>
+      <w:rPr>
+        <w:rFonts w:ascii="Wingdings" w:hAnsi="Wingdings" w:hint="default"/>
+      </w:rPr>
+    </w:lvl>
+    <w:lvl w:ilvl="6" w:tplc="04020001" w:tentative="1">
+      <w:start w:val="1"/>
+      <w:numFmt w:val="bullet"/>
+      <w:lvlText w:val=""/>
+      <w:lvlJc w:val="left"/>
+      <w:pPr>
+        <w:ind w:left="5465" w:hanging="360"/>
+      </w:pPr>
+      <w:rPr>
+        <w:rFonts w:ascii="Symbol" w:hAnsi="Symbol" w:hint="default"/>
+      </w:rPr>
+    </w:lvl>
+    <w:lvl w:ilvl="7" w:tplc="04020003" w:tentative="1">
+      <w:start w:val="1"/>
+      <w:numFmt w:val="bullet"/>
+      <w:lvlText w:val="o"/>
+      <w:lvlJc w:val="left"/>
+      <w:pPr>
+        <w:ind w:left="6185" w:hanging="360"/>
+      </w:pPr>
+      <w:rPr>
+        <w:rFonts w:ascii="Courier New" w:hAnsi="Courier New" w:cs="Courier New" w:hint="default"/>
+      </w:rPr>
+    </w:lvl>
+    <w:lvl w:ilvl="8" w:tplc="04020005" w:tentative="1">
+      <w:start w:val="1"/>
+      <w:numFmt w:val="bullet"/>
+      <w:lvlText w:val=""/>
+      <w:lvlJc w:val="left"/>
+      <w:pPr>
+        <w:ind w:left="6905" w:hanging="360"/>
+      </w:pPr>
+      <w:rPr>
+        <w:rFonts w:ascii="Wingdings" w:hAnsi="Wingdings" w:hint="default"/>
+      </w:rPr>
+    </w:lvl>
+  </w:abstractNum>
+  <w:abstractNum w:abstractNumId="3" w15:restartNumberingAfterBreak="0">
     <w:nsid w:val="0B3B0E26"/>
     <w:multiLevelType w:val="hybridMultilevel"/>
     <w:tmpl w:val="8772BB24"/>
@@ -5621,7 +6990,319 @@
       </w:rPr>
     </w:lvl>
   </w:abstractNum>
-  <w:abstractNum w:abstractNumId="3" w15:restartNumberingAfterBreak="0">
+  <w:abstractNum w:abstractNumId="4" w15:restartNumberingAfterBreak="0">
+    <w:nsid w:val="0D604BE5"/>
+    <w:multiLevelType w:val="hybridMultilevel"/>
+    <w:tmpl w:val="91DAE552"/>
+    <w:lvl w:ilvl="0" w:tplc="0402000F">
+      <w:start w:val="1"/>
+      <w:numFmt w:val="decimal"/>
+      <w:lvlText w:val="%1."/>
+      <w:lvlJc w:val="left"/>
+      <w:pPr>
+        <w:ind w:left="1429" w:hanging="360"/>
+      </w:pPr>
+    </w:lvl>
+    <w:lvl w:ilvl="1" w:tplc="04020019" w:tentative="1">
+      <w:start w:val="1"/>
+      <w:numFmt w:val="lowerLetter"/>
+      <w:lvlText w:val="%2."/>
+      <w:lvlJc w:val="left"/>
+      <w:pPr>
+        <w:ind w:left="2149" w:hanging="360"/>
+      </w:pPr>
+    </w:lvl>
+    <w:lvl w:ilvl="2" w:tplc="0402001B" w:tentative="1">
+      <w:start w:val="1"/>
+      <w:numFmt w:val="lowerRoman"/>
+      <w:lvlText w:val="%3."/>
+      <w:lvlJc w:val="right"/>
+      <w:pPr>
+        <w:ind w:left="2869" w:hanging="180"/>
+      </w:pPr>
+    </w:lvl>
+    <w:lvl w:ilvl="3" w:tplc="0402000F" w:tentative="1">
+      <w:start w:val="1"/>
+      <w:numFmt w:val="decimal"/>
+      <w:lvlText w:val="%4."/>
+      <w:lvlJc w:val="left"/>
+      <w:pPr>
+        <w:ind w:left="3589" w:hanging="360"/>
+      </w:pPr>
+    </w:lvl>
+    <w:lvl w:ilvl="4" w:tplc="04020019" w:tentative="1">
+      <w:start w:val="1"/>
+      <w:numFmt w:val="lowerLetter"/>
+      <w:lvlText w:val="%5."/>
+      <w:lvlJc w:val="left"/>
+      <w:pPr>
+        <w:ind w:left="4309" w:hanging="360"/>
+      </w:pPr>
+    </w:lvl>
+    <w:lvl w:ilvl="5" w:tplc="0402001B" w:tentative="1">
+      <w:start w:val="1"/>
+      <w:numFmt w:val="lowerRoman"/>
+      <w:lvlText w:val="%6."/>
+      <w:lvlJc w:val="right"/>
+      <w:pPr>
+        <w:ind w:left="5029" w:hanging="180"/>
+      </w:pPr>
+    </w:lvl>
+    <w:lvl w:ilvl="6" w:tplc="0402000F" w:tentative="1">
+      <w:start w:val="1"/>
+      <w:numFmt w:val="decimal"/>
+      <w:lvlText w:val="%7."/>
+      <w:lvlJc w:val="left"/>
+      <w:pPr>
+        <w:ind w:left="5749" w:hanging="360"/>
+      </w:pPr>
+    </w:lvl>
+    <w:lvl w:ilvl="7" w:tplc="04020019" w:tentative="1">
+      <w:start w:val="1"/>
+      <w:numFmt w:val="lowerLetter"/>
+      <w:lvlText w:val="%8."/>
+      <w:lvlJc w:val="left"/>
+      <w:pPr>
+        <w:ind w:left="6469" w:hanging="360"/>
+      </w:pPr>
+    </w:lvl>
+    <w:lvl w:ilvl="8" w:tplc="0402001B" w:tentative="1">
+      <w:start w:val="1"/>
+      <w:numFmt w:val="lowerRoman"/>
+      <w:lvlText w:val="%9."/>
+      <w:lvlJc w:val="right"/>
+      <w:pPr>
+        <w:ind w:left="7189" w:hanging="180"/>
+      </w:pPr>
+    </w:lvl>
+  </w:abstractNum>
+  <w:abstractNum w:abstractNumId="5" w15:restartNumberingAfterBreak="0">
+    <w:nsid w:val="0EE87E04"/>
+    <w:multiLevelType w:val="hybridMultilevel"/>
+    <w:tmpl w:val="8A58B750"/>
+    <w:lvl w:ilvl="0" w:tplc="04020001">
+      <w:start w:val="1"/>
+      <w:numFmt w:val="bullet"/>
+      <w:lvlText w:val=""/>
+      <w:lvlJc w:val="left"/>
+      <w:pPr>
+        <w:ind w:left="1145" w:hanging="360"/>
+      </w:pPr>
+      <w:rPr>
+        <w:rFonts w:ascii="Symbol" w:hAnsi="Symbol" w:hint="default"/>
+      </w:rPr>
+    </w:lvl>
+    <w:lvl w:ilvl="1" w:tplc="04020003" w:tentative="1">
+      <w:start w:val="1"/>
+      <w:numFmt w:val="bullet"/>
+      <w:lvlText w:val="o"/>
+      <w:lvlJc w:val="left"/>
+      <w:pPr>
+        <w:ind w:left="1865" w:hanging="360"/>
+      </w:pPr>
+      <w:rPr>
+        <w:rFonts w:ascii="Courier New" w:hAnsi="Courier New" w:cs="Courier New" w:hint="default"/>
+      </w:rPr>
+    </w:lvl>
+    <w:lvl w:ilvl="2" w:tplc="04020005" w:tentative="1">
+      <w:start w:val="1"/>
+      <w:numFmt w:val="bullet"/>
+      <w:lvlText w:val=""/>
+      <w:lvlJc w:val="left"/>
+      <w:pPr>
+        <w:ind w:left="2585" w:hanging="360"/>
+      </w:pPr>
+      <w:rPr>
+        <w:rFonts w:ascii="Wingdings" w:hAnsi="Wingdings" w:hint="default"/>
+      </w:rPr>
+    </w:lvl>
+    <w:lvl w:ilvl="3" w:tplc="04020001" w:tentative="1">
+      <w:start w:val="1"/>
+      <w:numFmt w:val="bullet"/>
+      <w:lvlText w:val=""/>
+      <w:lvlJc w:val="left"/>
+      <w:pPr>
+        <w:ind w:left="3305" w:hanging="360"/>
+      </w:pPr>
+      <w:rPr>
+        <w:rFonts w:ascii="Symbol" w:hAnsi="Symbol" w:hint="default"/>
+      </w:rPr>
+    </w:lvl>
+    <w:lvl w:ilvl="4" w:tplc="04020003" w:tentative="1">
+      <w:start w:val="1"/>
+      <w:numFmt w:val="bullet"/>
+      <w:lvlText w:val="o"/>
+      <w:lvlJc w:val="left"/>
+      <w:pPr>
+        <w:ind w:left="4025" w:hanging="360"/>
+      </w:pPr>
+      <w:rPr>
+        <w:rFonts w:ascii="Courier New" w:hAnsi="Courier New" w:cs="Courier New" w:hint="default"/>
+      </w:rPr>
+    </w:lvl>
+    <w:lvl w:ilvl="5" w:tplc="04020005" w:tentative="1">
+      <w:start w:val="1"/>
+      <w:numFmt w:val="bullet"/>
+      <w:lvlText w:val=""/>
+      <w:lvlJc w:val="left"/>
+      <w:pPr>
+        <w:ind w:left="4745" w:hanging="360"/>
+      </w:pPr>
+      <w:rPr>
+        <w:rFonts w:ascii="Wingdings" w:hAnsi="Wingdings" w:hint="default"/>
+      </w:rPr>
+    </w:lvl>
+    <w:lvl w:ilvl="6" w:tplc="04020001" w:tentative="1">
+      <w:start w:val="1"/>
+      <w:numFmt w:val="bullet"/>
+      <w:lvlText w:val=""/>
+      <w:lvlJc w:val="left"/>
+      <w:pPr>
+        <w:ind w:left="5465" w:hanging="360"/>
+      </w:pPr>
+      <w:rPr>
+        <w:rFonts w:ascii="Symbol" w:hAnsi="Symbol" w:hint="default"/>
+      </w:rPr>
+    </w:lvl>
+    <w:lvl w:ilvl="7" w:tplc="04020003" w:tentative="1">
+      <w:start w:val="1"/>
+      <w:numFmt w:val="bullet"/>
+      <w:lvlText w:val="o"/>
+      <w:lvlJc w:val="left"/>
+      <w:pPr>
+        <w:ind w:left="6185" w:hanging="360"/>
+      </w:pPr>
+      <w:rPr>
+        <w:rFonts w:ascii="Courier New" w:hAnsi="Courier New" w:cs="Courier New" w:hint="default"/>
+      </w:rPr>
+    </w:lvl>
+    <w:lvl w:ilvl="8" w:tplc="04020005" w:tentative="1">
+      <w:start w:val="1"/>
+      <w:numFmt w:val="bullet"/>
+      <w:lvlText w:val=""/>
+      <w:lvlJc w:val="left"/>
+      <w:pPr>
+        <w:ind w:left="6905" w:hanging="360"/>
+      </w:pPr>
+      <w:rPr>
+        <w:rFonts w:ascii="Wingdings" w:hAnsi="Wingdings" w:hint="default"/>
+      </w:rPr>
+    </w:lvl>
+  </w:abstractNum>
+  <w:abstractNum w:abstractNumId="6" w15:restartNumberingAfterBreak="0">
+    <w:nsid w:val="130272A9"/>
+    <w:multiLevelType w:val="hybridMultilevel"/>
+    <w:tmpl w:val="1F5A09BE"/>
+    <w:lvl w:ilvl="0" w:tplc="04020001">
+      <w:start w:val="1"/>
+      <w:numFmt w:val="bullet"/>
+      <w:lvlText w:val=""/>
+      <w:lvlJc w:val="left"/>
+      <w:pPr>
+        <w:ind w:left="1145" w:hanging="360"/>
+      </w:pPr>
+      <w:rPr>
+        <w:rFonts w:ascii="Symbol" w:hAnsi="Symbol" w:hint="default"/>
+      </w:rPr>
+    </w:lvl>
+    <w:lvl w:ilvl="1" w:tplc="04020003" w:tentative="1">
+      <w:start w:val="1"/>
+      <w:numFmt w:val="bullet"/>
+      <w:lvlText w:val="o"/>
+      <w:lvlJc w:val="left"/>
+      <w:pPr>
+        <w:ind w:left="1865" w:hanging="360"/>
+      </w:pPr>
+      <w:rPr>
+        <w:rFonts w:ascii="Courier New" w:hAnsi="Courier New" w:cs="Courier New" w:hint="default"/>
+      </w:rPr>
+    </w:lvl>
+    <w:lvl w:ilvl="2" w:tplc="04020005" w:tentative="1">
+      <w:start w:val="1"/>
+      <w:numFmt w:val="bullet"/>
+      <w:lvlText w:val=""/>
+      <w:lvlJc w:val="left"/>
+      <w:pPr>
+        <w:ind w:left="2585" w:hanging="360"/>
+      </w:pPr>
+      <w:rPr>
+        <w:rFonts w:ascii="Wingdings" w:hAnsi="Wingdings" w:hint="default"/>
+      </w:rPr>
+    </w:lvl>
+    <w:lvl w:ilvl="3" w:tplc="04020001" w:tentative="1">
+      <w:start w:val="1"/>
+      <w:numFmt w:val="bullet"/>
+      <w:lvlText w:val=""/>
+      <w:lvlJc w:val="left"/>
+      <w:pPr>
+        <w:ind w:left="3305" w:hanging="360"/>
+      </w:pPr>
+      <w:rPr>
+        <w:rFonts w:ascii="Symbol" w:hAnsi="Symbol" w:hint="default"/>
+      </w:rPr>
+    </w:lvl>
+    <w:lvl w:ilvl="4" w:tplc="04020003" w:tentative="1">
+      <w:start w:val="1"/>
+      <w:numFmt w:val="bullet"/>
+      <w:lvlText w:val="o"/>
+      <w:lvlJc w:val="left"/>
+      <w:pPr>
+        <w:ind w:left="4025" w:hanging="360"/>
+      </w:pPr>
+      <w:rPr>
+        <w:rFonts w:ascii="Courier New" w:hAnsi="Courier New" w:cs="Courier New" w:hint="default"/>
+      </w:rPr>
+    </w:lvl>
+    <w:lvl w:ilvl="5" w:tplc="04020005" w:tentative="1">
+      <w:start w:val="1"/>
+      <w:numFmt w:val="bullet"/>
+      <w:lvlText w:val=""/>
+      <w:lvlJc w:val="left"/>
+      <w:pPr>
+        <w:ind w:left="4745" w:hanging="360"/>
+      </w:pPr>
+      <w:rPr>
+        <w:rFonts w:ascii="Wingdings" w:hAnsi="Wingdings" w:hint="default"/>
+      </w:rPr>
+    </w:lvl>
+    <w:lvl w:ilvl="6" w:tplc="04020001" w:tentative="1">
+      <w:start w:val="1"/>
+      <w:numFmt w:val="bullet"/>
+      <w:lvlText w:val=""/>
+      <w:lvlJc w:val="left"/>
+      <w:pPr>
+        <w:ind w:left="5465" w:hanging="360"/>
+      </w:pPr>
+      <w:rPr>
+        <w:rFonts w:ascii="Symbol" w:hAnsi="Symbol" w:hint="default"/>
+      </w:rPr>
+    </w:lvl>
+    <w:lvl w:ilvl="7" w:tplc="04020003" w:tentative="1">
+      <w:start w:val="1"/>
+      <w:numFmt w:val="bullet"/>
+      <w:lvlText w:val="o"/>
+      <w:lvlJc w:val="left"/>
+      <w:pPr>
+        <w:ind w:left="6185" w:hanging="360"/>
+      </w:pPr>
+      <w:rPr>
+        <w:rFonts w:ascii="Courier New" w:hAnsi="Courier New" w:cs="Courier New" w:hint="default"/>
+      </w:rPr>
+    </w:lvl>
+    <w:lvl w:ilvl="8" w:tplc="04020005" w:tentative="1">
+      <w:start w:val="1"/>
+      <w:numFmt w:val="bullet"/>
+      <w:lvlText w:val=""/>
+      <w:lvlJc w:val="left"/>
+      <w:pPr>
+        <w:ind w:left="6905" w:hanging="360"/>
+      </w:pPr>
+      <w:rPr>
+        <w:rFonts w:ascii="Wingdings" w:hAnsi="Wingdings" w:hint="default"/>
+      </w:rPr>
+    </w:lvl>
+  </w:abstractNum>
+  <w:abstractNum w:abstractNumId="7" w15:restartNumberingAfterBreak="0">
     <w:nsid w:val="167D18E7"/>
     <w:multiLevelType w:val="hybridMultilevel"/>
     <w:tmpl w:val="9D4F8AFD"/>
@@ -5672,7 +7353,7 @@
       <w:lvlJc w:val="left"/>
     </w:lvl>
   </w:abstractNum>
-  <w:abstractNum w:abstractNumId="4" w15:restartNumberingAfterBreak="0">
+  <w:abstractNum w:abstractNumId="8" w15:restartNumberingAfterBreak="0">
     <w:nsid w:val="1EDE6E35"/>
     <w:multiLevelType w:val="hybridMultilevel"/>
     <w:tmpl w:val="91A4AB78"/>
@@ -5758,7 +7439,7 @@
       </w:pPr>
     </w:lvl>
   </w:abstractNum>
-  <w:abstractNum w:abstractNumId="5" w15:restartNumberingAfterBreak="0">
+  <w:abstractNum w:abstractNumId="9" w15:restartNumberingAfterBreak="0">
     <w:nsid w:val="1F687F6C"/>
     <w:multiLevelType w:val="hybridMultilevel"/>
     <w:tmpl w:val="5E1A97EA"/>
@@ -5844,10 +7525,10 @@
       </w:pPr>
     </w:lvl>
   </w:abstractNum>
-  <w:abstractNum w:abstractNumId="6" w15:restartNumberingAfterBreak="0">
+  <w:abstractNum w:abstractNumId="10" w15:restartNumberingAfterBreak="0">
     <w:nsid w:val="21A90A34"/>
     <w:multiLevelType w:val="hybridMultilevel"/>
-    <w:tmpl w:val="8A961812"/>
+    <w:tmpl w:val="2E20E50A"/>
     <w:lvl w:ilvl="0" w:tplc="0402000F">
       <w:start w:val="1"/>
       <w:numFmt w:val="decimal"/>
@@ -5930,7 +7611,7 @@
       </w:pPr>
     </w:lvl>
   </w:abstractNum>
-  <w:abstractNum w:abstractNumId="7" w15:restartNumberingAfterBreak="0">
+  <w:abstractNum w:abstractNumId="11" w15:restartNumberingAfterBreak="0">
     <w:nsid w:val="299913A3"/>
     <w:multiLevelType w:val="hybridMultilevel"/>
     <w:tmpl w:val="8A961812"/>
@@ -6016,7 +7697,7 @@
       </w:pPr>
     </w:lvl>
   </w:abstractNum>
-  <w:abstractNum w:abstractNumId="8" w15:restartNumberingAfterBreak="0">
+  <w:abstractNum w:abstractNumId="12" w15:restartNumberingAfterBreak="0">
     <w:nsid w:val="2A480AC2"/>
     <w:multiLevelType w:val="hybridMultilevel"/>
     <w:tmpl w:val="D513ACA7"/>
@@ -6067,7 +7748,7 @@
       <w:lvlJc w:val="left"/>
     </w:lvl>
   </w:abstractNum>
-  <w:abstractNum w:abstractNumId="9" w15:restartNumberingAfterBreak="0">
+  <w:abstractNum w:abstractNumId="13" w15:restartNumberingAfterBreak="0">
     <w:nsid w:val="2F6A437D"/>
     <w:multiLevelType w:val="hybridMultilevel"/>
     <w:tmpl w:val="9BBCEB26"/>
@@ -6153,7 +7834,7 @@
       </w:pPr>
     </w:lvl>
   </w:abstractNum>
-  <w:abstractNum w:abstractNumId="10" w15:restartNumberingAfterBreak="0">
+  <w:abstractNum w:abstractNumId="14" w15:restartNumberingAfterBreak="0">
     <w:nsid w:val="32AF21DC"/>
     <w:multiLevelType w:val="hybridMultilevel"/>
     <w:tmpl w:val="D65E6184"/>
@@ -6266,7 +7947,7 @@
       </w:rPr>
     </w:lvl>
   </w:abstractNum>
-  <w:abstractNum w:abstractNumId="11" w15:restartNumberingAfterBreak="0">
+  <w:abstractNum w:abstractNumId="15" w15:restartNumberingAfterBreak="0">
     <w:nsid w:val="32D55853"/>
     <w:multiLevelType w:val="hybridMultilevel"/>
     <w:tmpl w:val="60EE0C3A"/>
@@ -6379,7 +8060,7 @@
       </w:rPr>
     </w:lvl>
   </w:abstractNum>
-  <w:abstractNum w:abstractNumId="12" w15:restartNumberingAfterBreak="0">
+  <w:abstractNum w:abstractNumId="16" w15:restartNumberingAfterBreak="0">
     <w:nsid w:val="3FC22A6F"/>
     <w:multiLevelType w:val="hybridMultilevel"/>
     <w:tmpl w:val="31920442"/>
@@ -6492,7 +8173,93 @@
       </w:rPr>
     </w:lvl>
   </w:abstractNum>
-  <w:abstractNum w:abstractNumId="13" w15:restartNumberingAfterBreak="0">
+  <w:abstractNum w:abstractNumId="17" w15:restartNumberingAfterBreak="0">
+    <w:nsid w:val="418F495A"/>
+    <w:multiLevelType w:val="hybridMultilevel"/>
+    <w:tmpl w:val="6F024154"/>
+    <w:lvl w:ilvl="0" w:tplc="0402000F">
+      <w:start w:val="1"/>
+      <w:numFmt w:val="decimal"/>
+      <w:lvlText w:val="%1."/>
+      <w:lvlJc w:val="left"/>
+      <w:pPr>
+        <w:ind w:left="1145" w:hanging="360"/>
+      </w:pPr>
+    </w:lvl>
+    <w:lvl w:ilvl="1" w:tplc="04020019" w:tentative="1">
+      <w:start w:val="1"/>
+      <w:numFmt w:val="lowerLetter"/>
+      <w:lvlText w:val="%2."/>
+      <w:lvlJc w:val="left"/>
+      <w:pPr>
+        <w:ind w:left="1865" w:hanging="360"/>
+      </w:pPr>
+    </w:lvl>
+    <w:lvl w:ilvl="2" w:tplc="0402001B" w:tentative="1">
+      <w:start w:val="1"/>
+      <w:numFmt w:val="lowerRoman"/>
+      <w:lvlText w:val="%3."/>
+      <w:lvlJc w:val="right"/>
+      <w:pPr>
+        <w:ind w:left="2585" w:hanging="180"/>
+      </w:pPr>
+    </w:lvl>
+    <w:lvl w:ilvl="3" w:tplc="0402000F" w:tentative="1">
+      <w:start w:val="1"/>
+      <w:numFmt w:val="decimal"/>
+      <w:lvlText w:val="%4."/>
+      <w:lvlJc w:val="left"/>
+      <w:pPr>
+        <w:ind w:left="3305" w:hanging="360"/>
+      </w:pPr>
+    </w:lvl>
+    <w:lvl w:ilvl="4" w:tplc="04020019" w:tentative="1">
+      <w:start w:val="1"/>
+      <w:numFmt w:val="lowerLetter"/>
+      <w:lvlText w:val="%5."/>
+      <w:lvlJc w:val="left"/>
+      <w:pPr>
+        <w:ind w:left="4025" w:hanging="360"/>
+      </w:pPr>
+    </w:lvl>
+    <w:lvl w:ilvl="5" w:tplc="0402001B" w:tentative="1">
+      <w:start w:val="1"/>
+      <w:numFmt w:val="lowerRoman"/>
+      <w:lvlText w:val="%6."/>
+      <w:lvlJc w:val="right"/>
+      <w:pPr>
+        <w:ind w:left="4745" w:hanging="180"/>
+      </w:pPr>
+    </w:lvl>
+    <w:lvl w:ilvl="6" w:tplc="0402000F" w:tentative="1">
+      <w:start w:val="1"/>
+      <w:numFmt w:val="decimal"/>
+      <w:lvlText w:val="%7."/>
+      <w:lvlJc w:val="left"/>
+      <w:pPr>
+        <w:ind w:left="5465" w:hanging="360"/>
+      </w:pPr>
+    </w:lvl>
+    <w:lvl w:ilvl="7" w:tplc="04020019" w:tentative="1">
+      <w:start w:val="1"/>
+      <w:numFmt w:val="lowerLetter"/>
+      <w:lvlText w:val="%8."/>
+      <w:lvlJc w:val="left"/>
+      <w:pPr>
+        <w:ind w:left="6185" w:hanging="360"/>
+      </w:pPr>
+    </w:lvl>
+    <w:lvl w:ilvl="8" w:tplc="0402001B" w:tentative="1">
+      <w:start w:val="1"/>
+      <w:numFmt w:val="lowerRoman"/>
+      <w:lvlText w:val="%9."/>
+      <w:lvlJc w:val="right"/>
+      <w:pPr>
+        <w:ind w:left="6905" w:hanging="180"/>
+      </w:pPr>
+    </w:lvl>
+  </w:abstractNum>
+  <w:abstractNum w:abstractNumId="18" w15:restartNumberingAfterBreak="0">
     <w:nsid w:val="442B68F2"/>
     <w:multiLevelType w:val="hybridMultilevel"/>
     <w:tmpl w:val="B24234C8"/>
@@ -6605,7 +8372,7 @@
       </w:rPr>
     </w:lvl>
   </w:abstractNum>
-  <w:abstractNum w:abstractNumId="14" w15:restartNumberingAfterBreak="0">
+  <w:abstractNum w:abstractNumId="19" w15:restartNumberingAfterBreak="0">
     <w:nsid w:val="4E4E5B7E"/>
     <w:multiLevelType w:val="hybridMultilevel"/>
     <w:tmpl w:val="91A4AB78"/>
@@ -6691,7 +8458,7 @@
       </w:pPr>
     </w:lvl>
   </w:abstractNum>
-  <w:abstractNum w:abstractNumId="15" w15:restartNumberingAfterBreak="0">
+  <w:abstractNum w:abstractNumId="20" w15:restartNumberingAfterBreak="0">
     <w:nsid w:val="52316DD5"/>
     <w:multiLevelType w:val="hybridMultilevel"/>
     <w:tmpl w:val="91A4AB78"/>
@@ -6777,7 +8544,7 @@
       </w:pPr>
     </w:lvl>
   </w:abstractNum>
-  <w:abstractNum w:abstractNumId="16" w15:restartNumberingAfterBreak="0">
+  <w:abstractNum w:abstractNumId="21" w15:restartNumberingAfterBreak="0">
     <w:nsid w:val="53F77CD8"/>
     <w:multiLevelType w:val="hybridMultilevel"/>
     <w:tmpl w:val="8DD25D98"/>
@@ -6863,7 +8630,7 @@
       </w:pPr>
     </w:lvl>
   </w:abstractNum>
-  <w:abstractNum w:abstractNumId="17" w15:restartNumberingAfterBreak="0">
+  <w:abstractNum w:abstractNumId="22" w15:restartNumberingAfterBreak="0">
     <w:nsid w:val="5C4B7129"/>
     <w:multiLevelType w:val="hybridMultilevel"/>
     <w:tmpl w:val="08643CA2"/>
@@ -6976,7 +8743,7 @@
       </w:rPr>
     </w:lvl>
   </w:abstractNum>
-  <w:abstractNum w:abstractNumId="18" w15:restartNumberingAfterBreak="0">
+  <w:abstractNum w:abstractNumId="23" w15:restartNumberingAfterBreak="0">
     <w:nsid w:val="5D4D0F38"/>
     <w:multiLevelType w:val="hybridMultilevel"/>
     <w:tmpl w:val="1EB8F604"/>
@@ -7062,7 +8829,179 @@
       </w:pPr>
     </w:lvl>
   </w:abstractNum>
-  <w:abstractNum w:abstractNumId="19" w15:restartNumberingAfterBreak="0">
+  <w:abstractNum w:abstractNumId="24" w15:restartNumberingAfterBreak="0">
+    <w:nsid w:val="5E1C330A"/>
+    <w:multiLevelType w:val="hybridMultilevel"/>
+    <w:tmpl w:val="8338A1E6"/>
+    <w:lvl w:ilvl="0" w:tplc="0402000F">
+      <w:start w:val="1"/>
+      <w:numFmt w:val="decimal"/>
+      <w:lvlText w:val="%1."/>
+      <w:lvlJc w:val="left"/>
+      <w:pPr>
+        <w:ind w:left="1145" w:hanging="360"/>
+      </w:pPr>
+    </w:lvl>
+    <w:lvl w:ilvl="1" w:tplc="04020019" w:tentative="1">
+      <w:start w:val="1"/>
+      <w:numFmt w:val="lowerLetter"/>
+      <w:lvlText w:val="%2."/>
+      <w:lvlJc w:val="left"/>
+      <w:pPr>
+        <w:ind w:left="1865" w:hanging="360"/>
+      </w:pPr>
+    </w:lvl>
+    <w:lvl w:ilvl="2" w:tplc="0402001B" w:tentative="1">
+      <w:start w:val="1"/>
+      <w:numFmt w:val="lowerRoman"/>
+      <w:lvlText w:val="%3."/>
+      <w:lvlJc w:val="right"/>
+      <w:pPr>
+        <w:ind w:left="2585" w:hanging="180"/>
+      </w:pPr>
+    </w:lvl>
+    <w:lvl w:ilvl="3" w:tplc="0402000F" w:tentative="1">
+      <w:start w:val="1"/>
+      <w:numFmt w:val="decimal"/>
+      <w:lvlText w:val="%4."/>
+      <w:lvlJc w:val="left"/>
+      <w:pPr>
+        <w:ind w:left="3305" w:hanging="360"/>
+      </w:pPr>
+    </w:lvl>
+    <w:lvl w:ilvl="4" w:tplc="04020019" w:tentative="1">
+      <w:start w:val="1"/>
+      <w:numFmt w:val="lowerLetter"/>
+      <w:lvlText w:val="%5."/>
+      <w:lvlJc w:val="left"/>
+      <w:pPr>
+        <w:ind w:left="4025" w:hanging="360"/>
+      </w:pPr>
+    </w:lvl>
+    <w:lvl w:ilvl="5" w:tplc="0402001B" w:tentative="1">
+      <w:start w:val="1"/>
+      <w:numFmt w:val="lowerRoman"/>
+      <w:lvlText w:val="%6."/>
+      <w:lvlJc w:val="right"/>
+      <w:pPr>
+        <w:ind w:left="4745" w:hanging="180"/>
+      </w:pPr>
+    </w:lvl>
+    <w:lvl w:ilvl="6" w:tplc="0402000F" w:tentative="1">
+      <w:start w:val="1"/>
+      <w:numFmt w:val="decimal"/>
+      <w:lvlText w:val="%7."/>
+      <w:lvlJc w:val="left"/>
+      <w:pPr>
+        <w:ind w:left="5465" w:hanging="360"/>
+      </w:pPr>
+    </w:lvl>
+    <w:lvl w:ilvl="7" w:tplc="04020019" w:tentative="1">
+      <w:start w:val="1"/>
+      <w:numFmt w:val="lowerLetter"/>
+      <w:lvlText w:val="%8."/>
+      <w:lvlJc w:val="left"/>
+      <w:pPr>
+        <w:ind w:left="6185" w:hanging="360"/>
+      </w:pPr>
+    </w:lvl>
+    <w:lvl w:ilvl="8" w:tplc="0402001B" w:tentative="1">
+      <w:start w:val="1"/>
+      <w:numFmt w:val="lowerRoman"/>
+      <w:lvlText w:val="%9."/>
+      <w:lvlJc w:val="right"/>
+      <w:pPr>
+        <w:ind w:left="6905" w:hanging="180"/>
+      </w:pPr>
+    </w:lvl>
+  </w:abstractNum>
+  <w:abstractNum w:abstractNumId="25" w15:restartNumberingAfterBreak="0">
+    <w:nsid w:val="5F806B9A"/>
+    <w:multiLevelType w:val="hybridMultilevel"/>
+    <w:tmpl w:val="97F62642"/>
+    <w:lvl w:ilvl="0" w:tplc="0402000F">
+      <w:start w:val="1"/>
+      <w:numFmt w:val="decimal"/>
+      <w:lvlText w:val="%1."/>
+      <w:lvlJc w:val="left"/>
+      <w:pPr>
+        <w:ind w:left="1145" w:hanging="360"/>
+      </w:pPr>
+    </w:lvl>
+    <w:lvl w:ilvl="1" w:tplc="04020019" w:tentative="1">
+      <w:start w:val="1"/>
+      <w:numFmt w:val="lowerLetter"/>
+      <w:lvlText w:val="%2."/>
+      <w:lvlJc w:val="left"/>
+      <w:pPr>
+        <w:ind w:left="1865" w:hanging="360"/>
+      </w:pPr>
+    </w:lvl>
+    <w:lvl w:ilvl="2" w:tplc="0402001B" w:tentative="1">
+      <w:start w:val="1"/>
+      <w:numFmt w:val="lowerRoman"/>
+      <w:lvlText w:val="%3."/>
+      <w:lvlJc w:val="right"/>
+      <w:pPr>
+        <w:ind w:left="2585" w:hanging="180"/>
+      </w:pPr>
+    </w:lvl>
+    <w:lvl w:ilvl="3" w:tplc="0402000F" w:tentative="1">
+      <w:start w:val="1"/>
+      <w:numFmt w:val="decimal"/>
+      <w:lvlText w:val="%4."/>
+      <w:lvlJc w:val="left"/>
+      <w:pPr>
+        <w:ind w:left="3305" w:hanging="360"/>
+      </w:pPr>
+    </w:lvl>
+    <w:lvl w:ilvl="4" w:tplc="04020019" w:tentative="1">
+      <w:start w:val="1"/>
+      <w:numFmt w:val="lowerLetter"/>
+      <w:lvlText w:val="%5."/>
+      <w:lvlJc w:val="left"/>
+      <w:pPr>
+        <w:ind w:left="4025" w:hanging="360"/>
+      </w:pPr>
+    </w:lvl>
+    <w:lvl w:ilvl="5" w:tplc="0402001B" w:tentative="1">
+      <w:start w:val="1"/>
+      <w:numFmt w:val="lowerRoman"/>
+      <w:lvlText w:val="%6."/>
+      <w:lvlJc w:val="right"/>
+      <w:pPr>
+        <w:ind w:left="4745" w:hanging="180"/>
+      </w:pPr>
+    </w:lvl>
+    <w:lvl w:ilvl="6" w:tplc="0402000F" w:tentative="1">
+      <w:start w:val="1"/>
+      <w:numFmt w:val="decimal"/>
+      <w:lvlText w:val="%7."/>
+      <w:lvlJc w:val="left"/>
+      <w:pPr>
+        <w:ind w:left="5465" w:hanging="360"/>
+      </w:pPr>
+    </w:lvl>
+    <w:lvl w:ilvl="7" w:tplc="04020019" w:tentative="1">
+      <w:start w:val="1"/>
+      <w:numFmt w:val="lowerLetter"/>
+      <w:lvlText w:val="%8."/>
+      <w:lvlJc w:val="left"/>
+      <w:pPr>
+        <w:ind w:left="6185" w:hanging="360"/>
+      </w:pPr>
+    </w:lvl>
+    <w:lvl w:ilvl="8" w:tplc="0402001B" w:tentative="1">
+      <w:start w:val="1"/>
+      <w:numFmt w:val="lowerRoman"/>
+      <w:lvlText w:val="%9."/>
+      <w:lvlJc w:val="right"/>
+      <w:pPr>
+        <w:ind w:left="6905" w:hanging="180"/>
+      </w:pPr>
+    </w:lvl>
+  </w:abstractNum>
+  <w:abstractNum w:abstractNumId="26" w15:restartNumberingAfterBreak="0">
     <w:nsid w:val="64F14D43"/>
     <w:multiLevelType w:val="multilevel"/>
     <w:tmpl w:val="04020025"/>
@@ -7157,7 +9096,209 @@
       </w:pPr>
     </w:lvl>
   </w:abstractNum>
-  <w:abstractNum w:abstractNumId="20" w15:restartNumberingAfterBreak="0">
+  <w:abstractNum w:abstractNumId="27" w15:restartNumberingAfterBreak="0">
+    <w:nsid w:val="699B2D75"/>
+    <w:multiLevelType w:val="hybridMultilevel"/>
+    <w:tmpl w:val="4BEAC00E"/>
+    <w:lvl w:ilvl="0" w:tplc="04020001">
+      <w:start w:val="1"/>
+      <w:numFmt w:val="bullet"/>
+      <w:lvlText w:val=""/>
+      <w:lvlJc w:val="left"/>
+      <w:pPr>
+        <w:ind w:left="1145" w:hanging="360"/>
+      </w:pPr>
+      <w:rPr>
+        <w:rFonts w:ascii="Symbol" w:hAnsi="Symbol" w:hint="default"/>
+      </w:rPr>
+    </w:lvl>
+    <w:lvl w:ilvl="1" w:tplc="04020019" w:tentative="1">
+      <w:start w:val="1"/>
+      <w:numFmt w:val="lowerLetter"/>
+      <w:lvlText w:val="%2."/>
+      <w:lvlJc w:val="left"/>
+      <w:pPr>
+        <w:ind w:left="1865" w:hanging="360"/>
+      </w:pPr>
+    </w:lvl>
+    <w:lvl w:ilvl="2" w:tplc="0402001B" w:tentative="1">
+      <w:start w:val="1"/>
+      <w:numFmt w:val="lowerRoman"/>
+      <w:lvlText w:val="%3."/>
+      <w:lvlJc w:val="right"/>
+      <w:pPr>
+        <w:ind w:left="2585" w:hanging="180"/>
+      </w:pPr>
+    </w:lvl>
+    <w:lvl w:ilvl="3" w:tplc="0402000F" w:tentative="1">
+      <w:start w:val="1"/>
+      <w:numFmt w:val="decimal"/>
+      <w:lvlText w:val="%4."/>
+      <w:lvlJc w:val="left"/>
+      <w:pPr>
+        <w:ind w:left="3305" w:hanging="360"/>
+      </w:pPr>
+    </w:lvl>
+    <w:lvl w:ilvl="4" w:tplc="04020019" w:tentative="1">
+      <w:start w:val="1"/>
+      <w:numFmt w:val="lowerLetter"/>
+      <w:lvlText w:val="%5."/>
+      <w:lvlJc w:val="left"/>
+      <w:pPr>
+        <w:ind w:left="4025" w:hanging="360"/>
+      </w:pPr>
+    </w:lvl>
+    <w:lvl w:ilvl="5" w:tplc="0402001B" w:tentative="1">
+      <w:start w:val="1"/>
+      <w:numFmt w:val="lowerRoman"/>
+      <w:lvlText w:val="%6."/>
+      <w:lvlJc w:val="right"/>
+      <w:pPr>
+        <w:ind w:left="4745" w:hanging="180"/>
+      </w:pPr>
+    </w:lvl>
+    <w:lvl w:ilvl="6" w:tplc="0402000F" w:tentative="1">
+      <w:start w:val="1"/>
+      <w:numFmt w:val="decimal"/>
+      <w:lvlText w:val="%7."/>
+      <w:lvlJc w:val="left"/>
+      <w:pPr>
+        <w:ind w:left="5465" w:hanging="360"/>
+      </w:pPr>
+    </w:lvl>
+    <w:lvl w:ilvl="7" w:tplc="04020019" w:tentative="1">
+      <w:start w:val="1"/>
+      <w:numFmt w:val="lowerLetter"/>
+      <w:lvlText w:val="%8."/>
+      <w:lvlJc w:val="left"/>
+      <w:pPr>
+        <w:ind w:left="6185" w:hanging="360"/>
+      </w:pPr>
+    </w:lvl>
+    <w:lvl w:ilvl="8" w:tplc="0402001B" w:tentative="1">
+      <w:start w:val="1"/>
+      <w:numFmt w:val="lowerRoman"/>
+      <w:lvlText w:val="%9."/>
+      <w:lvlJc w:val="right"/>
+      <w:pPr>
+        <w:ind w:left="6905" w:hanging="180"/>
+      </w:pPr>
+    </w:lvl>
+  </w:abstractNum>
+  <w:abstractNum w:abstractNumId="28" w15:restartNumberingAfterBreak="0">
+    <w:nsid w:val="71232252"/>
+    <w:multiLevelType w:val="hybridMultilevel"/>
+    <w:tmpl w:val="C018E2C8"/>
+    <w:lvl w:ilvl="0" w:tplc="04020001">
+      <w:start w:val="1"/>
+      <w:numFmt w:val="bullet"/>
+      <w:lvlText w:val=""/>
+      <w:lvlJc w:val="left"/>
+      <w:pPr>
+        <w:ind w:left="1145" w:hanging="360"/>
+      </w:pPr>
+      <w:rPr>
+        <w:rFonts w:ascii="Symbol" w:hAnsi="Symbol" w:hint="default"/>
+      </w:rPr>
+    </w:lvl>
+    <w:lvl w:ilvl="1" w:tplc="04020003" w:tentative="1">
+      <w:start w:val="1"/>
+      <w:numFmt w:val="bullet"/>
+      <w:lvlText w:val="o"/>
+      <w:lvlJc w:val="left"/>
+      <w:pPr>
+        <w:ind w:left="1865" w:hanging="360"/>
+      </w:pPr>
+      <w:rPr>
+        <w:rFonts w:ascii="Courier New" w:hAnsi="Courier New" w:cs="Courier New" w:hint="default"/>
+      </w:rPr>
+    </w:lvl>
+    <w:lvl w:ilvl="2" w:tplc="04020005" w:tentative="1">
+      <w:start w:val="1"/>
+      <w:numFmt w:val="bullet"/>
+      <w:lvlText w:val=""/>
+      <w:lvlJc w:val="left"/>
+      <w:pPr>
+        <w:ind w:left="2585" w:hanging="360"/>
+      </w:pPr>
+      <w:rPr>
+        <w:rFonts w:ascii="Wingdings" w:hAnsi="Wingdings" w:hint="default"/>
+      </w:rPr>
+    </w:lvl>
+    <w:lvl w:ilvl="3" w:tplc="04020001" w:tentative="1">
+      <w:start w:val="1"/>
+      <w:numFmt w:val="bullet"/>
+      <w:lvlText w:val=""/>
+      <w:lvlJc w:val="left"/>
+      <w:pPr>
+        <w:ind w:left="3305" w:hanging="360"/>
+      </w:pPr>
+      <w:rPr>
+        <w:rFonts w:ascii="Symbol" w:hAnsi="Symbol" w:hint="default"/>
+      </w:rPr>
+    </w:lvl>
+    <w:lvl w:ilvl="4" w:tplc="04020003" w:tentative="1">
+      <w:start w:val="1"/>
+      <w:numFmt w:val="bullet"/>
+      <w:lvlText w:val="o"/>
+      <w:lvlJc w:val="left"/>
+      <w:pPr>
+        <w:ind w:left="4025" w:hanging="360"/>
+      </w:pPr>
+      <w:rPr>
+        <w:rFonts w:ascii="Courier New" w:hAnsi="Courier New" w:cs="Courier New" w:hint="default"/>
+      </w:rPr>
+    </w:lvl>
+    <w:lvl w:ilvl="5" w:tplc="04020005" w:tentative="1">
+      <w:start w:val="1"/>
+      <w:numFmt w:val="bullet"/>
+      <w:lvlText w:val=""/>
+      <w:lvlJc w:val="left"/>
+      <w:pPr>
+        <w:ind w:left="4745" w:hanging="360"/>
+      </w:pPr>
+      <w:rPr>
+        <w:rFonts w:ascii="Wingdings" w:hAnsi="Wingdings" w:hint="default"/>
+      </w:rPr>
+    </w:lvl>
+    <w:lvl w:ilvl="6" w:tplc="04020001" w:tentative="1">
+      <w:start w:val="1"/>
+      <w:numFmt w:val="bullet"/>
+      <w:lvlText w:val=""/>
+      <w:lvlJc w:val="left"/>
+      <w:pPr>
+        <w:ind w:left="5465" w:hanging="360"/>
+      </w:pPr>
+      <w:rPr>
+        <w:rFonts w:ascii="Symbol" w:hAnsi="Symbol" w:hint="default"/>
+      </w:rPr>
+    </w:lvl>
+    <w:lvl w:ilvl="7" w:tplc="04020003" w:tentative="1">
+      <w:start w:val="1"/>
+      <w:numFmt w:val="bullet"/>
+      <w:lvlText w:val="o"/>
+      <w:lvlJc w:val="left"/>
+      <w:pPr>
+        <w:ind w:left="6185" w:hanging="360"/>
+      </w:pPr>
+      <w:rPr>
+        <w:rFonts w:ascii="Courier New" w:hAnsi="Courier New" w:cs="Courier New" w:hint="default"/>
+      </w:rPr>
+    </w:lvl>
+    <w:lvl w:ilvl="8" w:tplc="04020005" w:tentative="1">
+      <w:start w:val="1"/>
+      <w:numFmt w:val="bullet"/>
+      <w:lvlText w:val=""/>
+      <w:lvlJc w:val="left"/>
+      <w:pPr>
+        <w:ind w:left="6905" w:hanging="360"/>
+      </w:pPr>
+      <w:rPr>
+        <w:rFonts w:ascii="Wingdings" w:hAnsi="Wingdings" w:hint="default"/>
+      </w:rPr>
+    </w:lvl>
+  </w:abstractNum>
+  <w:abstractNum w:abstractNumId="29" w15:restartNumberingAfterBreak="0">
     <w:nsid w:val="73832A5B"/>
     <w:multiLevelType w:val="hybridMultilevel"/>
     <w:tmpl w:val="395CD9F6"/>
@@ -7270,101 +9411,244 @@
       </w:rPr>
     </w:lvl>
   </w:abstractNum>
-  <w:num w:numId="1" w16cid:durableId="1096749650">
+  <w:abstractNum w:abstractNumId="30" w15:restartNumberingAfterBreak="0">
+    <w:nsid w:val="74292AA5"/>
+    <w:multiLevelType w:val="hybridMultilevel"/>
+    <w:tmpl w:val="7136B5B8"/>
+    <w:lvl w:ilvl="0" w:tplc="04020001">
+      <w:start w:val="1"/>
+      <w:numFmt w:val="bullet"/>
+      <w:lvlText w:val=""/>
+      <w:lvlJc w:val="left"/>
+      <w:pPr>
+        <w:ind w:left="1145" w:hanging="360"/>
+      </w:pPr>
+      <w:rPr>
+        <w:rFonts w:ascii="Symbol" w:hAnsi="Symbol" w:hint="default"/>
+      </w:rPr>
+    </w:lvl>
+    <w:lvl w:ilvl="1" w:tplc="04020003" w:tentative="1">
+      <w:start w:val="1"/>
+      <w:numFmt w:val="bullet"/>
+      <w:lvlText w:val="o"/>
+      <w:lvlJc w:val="left"/>
+      <w:pPr>
+        <w:ind w:left="1865" w:hanging="360"/>
+      </w:pPr>
+      <w:rPr>
+        <w:rFonts w:ascii="Courier New" w:hAnsi="Courier New" w:cs="Courier New" w:hint="default"/>
+      </w:rPr>
+    </w:lvl>
+    <w:lvl w:ilvl="2" w:tplc="04020005" w:tentative="1">
+      <w:start w:val="1"/>
+      <w:numFmt w:val="bullet"/>
+      <w:lvlText w:val=""/>
+      <w:lvlJc w:val="left"/>
+      <w:pPr>
+        <w:ind w:left="2585" w:hanging="360"/>
+      </w:pPr>
+      <w:rPr>
+        <w:rFonts w:ascii="Wingdings" w:hAnsi="Wingdings" w:hint="default"/>
+      </w:rPr>
+    </w:lvl>
+    <w:lvl w:ilvl="3" w:tplc="04020001" w:tentative="1">
+      <w:start w:val="1"/>
+      <w:numFmt w:val="bullet"/>
+      <w:lvlText w:val=""/>
+      <w:lvlJc w:val="left"/>
+      <w:pPr>
+        <w:ind w:left="3305" w:hanging="360"/>
+      </w:pPr>
+      <w:rPr>
+        <w:rFonts w:ascii="Symbol" w:hAnsi="Symbol" w:hint="default"/>
+      </w:rPr>
+    </w:lvl>
+    <w:lvl w:ilvl="4" w:tplc="04020003" w:tentative="1">
+      <w:start w:val="1"/>
+      <w:numFmt w:val="bullet"/>
+      <w:lvlText w:val="o"/>
+      <w:lvlJc w:val="left"/>
+      <w:pPr>
+        <w:ind w:left="4025" w:hanging="360"/>
+      </w:pPr>
+      <w:rPr>
+        <w:rFonts w:ascii="Courier New" w:hAnsi="Courier New" w:cs="Courier New" w:hint="default"/>
+      </w:rPr>
+    </w:lvl>
+    <w:lvl w:ilvl="5" w:tplc="04020005" w:tentative="1">
+      <w:start w:val="1"/>
+      <w:numFmt w:val="bullet"/>
+      <w:lvlText w:val=""/>
+      <w:lvlJc w:val="left"/>
+      <w:pPr>
+        <w:ind w:left="4745" w:hanging="360"/>
+      </w:pPr>
+      <w:rPr>
+        <w:rFonts w:ascii="Wingdings" w:hAnsi="Wingdings" w:hint="default"/>
+      </w:rPr>
+    </w:lvl>
+    <w:lvl w:ilvl="6" w:tplc="04020001" w:tentative="1">
+      <w:start w:val="1"/>
+      <w:numFmt w:val="bullet"/>
+      <w:lvlText w:val=""/>
+      <w:lvlJc w:val="left"/>
+      <w:pPr>
+        <w:ind w:left="5465" w:hanging="360"/>
+      </w:pPr>
+      <w:rPr>
+        <w:rFonts w:ascii="Symbol" w:hAnsi="Symbol" w:hint="default"/>
+      </w:rPr>
+    </w:lvl>
+    <w:lvl w:ilvl="7" w:tplc="04020003" w:tentative="1">
+      <w:start w:val="1"/>
+      <w:numFmt w:val="bullet"/>
+      <w:lvlText w:val="o"/>
+      <w:lvlJc w:val="left"/>
+      <w:pPr>
+        <w:ind w:left="6185" w:hanging="360"/>
+      </w:pPr>
+      <w:rPr>
+        <w:rFonts w:ascii="Courier New" w:hAnsi="Courier New" w:cs="Courier New" w:hint="default"/>
+      </w:rPr>
+    </w:lvl>
+    <w:lvl w:ilvl="8" w:tplc="04020005" w:tentative="1">
+      <w:start w:val="1"/>
+      <w:numFmt w:val="bullet"/>
+      <w:lvlText w:val=""/>
+      <w:lvlJc w:val="left"/>
+      <w:pPr>
+        <w:ind w:left="6905" w:hanging="360"/>
+      </w:pPr>
+      <w:rPr>
+        <w:rFonts w:ascii="Wingdings" w:hAnsi="Wingdings" w:hint="default"/>
+      </w:rPr>
+    </w:lvl>
+  </w:abstractNum>
+  <w:num w:numId="1">
     <w:abstractNumId w:val="1"/>
   </w:num>
-  <w:num w:numId="2" w16cid:durableId="135338557">
+  <w:num w:numId="2">
+    <w:abstractNumId w:val="26"/>
+  </w:num>
+  <w:num w:numId="3">
+    <w:abstractNumId w:val="18"/>
+  </w:num>
+  <w:num w:numId="4">
+    <w:abstractNumId w:val="16"/>
+  </w:num>
+  <w:num w:numId="5">
+    <w:abstractNumId w:val="3"/>
+  </w:num>
+  <w:num w:numId="6">
+    <w:abstractNumId w:val="21"/>
+  </w:num>
+  <w:num w:numId="7">
+    <w:abstractNumId w:val="0"/>
+  </w:num>
+  <w:num w:numId="8">
+    <w:abstractNumId w:val="15"/>
+  </w:num>
+  <w:num w:numId="9">
+    <w:abstractNumId w:val="22"/>
+  </w:num>
+  <w:num w:numId="10">
+    <w:abstractNumId w:val="29"/>
+  </w:num>
+  <w:num w:numId="11">
     <w:abstractNumId w:val="19"/>
   </w:num>
-  <w:num w:numId="3" w16cid:durableId="862913">
+  <w:num w:numId="12">
+    <w:abstractNumId w:val="26"/>
+  </w:num>
+  <w:num w:numId="13">
+    <w:abstractNumId w:val="12"/>
+  </w:num>
+  <w:num w:numId="14">
+    <w:abstractNumId w:val="7"/>
+  </w:num>
+  <w:num w:numId="15">
+    <w:abstractNumId w:val="14"/>
+  </w:num>
+  <w:num w:numId="16">
+    <w:abstractNumId w:val="8"/>
+  </w:num>
+  <w:num w:numId="17">
+    <w:abstractNumId w:val="10"/>
+  </w:num>
+  <w:num w:numId="18">
+    <w:abstractNumId w:val="23"/>
+  </w:num>
+  <w:num w:numId="19">
+    <w:abstractNumId w:val="20"/>
+  </w:num>
+  <w:num w:numId="20">
+    <w:abstractNumId w:val="26"/>
+  </w:num>
+  <w:num w:numId="21">
+    <w:abstractNumId w:val="26"/>
+  </w:num>
+  <w:num w:numId="22">
+    <w:abstractNumId w:val="26"/>
+  </w:num>
+  <w:num w:numId="23">
+    <w:abstractNumId w:val="26"/>
+  </w:num>
+  <w:num w:numId="24">
+    <w:abstractNumId w:val="26"/>
+  </w:num>
+  <w:num w:numId="25">
+    <w:abstractNumId w:val="26"/>
+  </w:num>
+  <w:num w:numId="26">
+    <w:abstractNumId w:val="26"/>
+  </w:num>
+  <w:num w:numId="27">
+    <w:abstractNumId w:val="26"/>
+  </w:num>
+  <w:num w:numId="28">
     <w:abstractNumId w:val="13"/>
   </w:num>
-  <w:num w:numId="4" w16cid:durableId="1739589620">
-    <w:abstractNumId w:val="12"/>
+  <w:num w:numId="29">
+    <w:abstractNumId w:val="9"/>
   </w:num>
-  <w:num w:numId="5" w16cid:durableId="802383321">
+  <w:num w:numId="30">
+    <w:abstractNumId w:val="11"/>
+  </w:num>
+  <w:num w:numId="31">
+    <w:abstractNumId w:val="4"/>
+  </w:num>
+  <w:num w:numId="32">
+    <w:abstractNumId w:val="25"/>
+  </w:num>
+  <w:num w:numId="33">
+    <w:abstractNumId w:val="24"/>
+  </w:num>
+  <w:num w:numId="34">
+    <w:abstractNumId w:val="17"/>
+  </w:num>
+  <w:num w:numId="35">
+    <w:abstractNumId w:val="27"/>
+  </w:num>
+  <w:num w:numId="36">
+    <w:abstractNumId w:val="30"/>
+  </w:num>
+  <w:num w:numId="37">
     <w:abstractNumId w:val="2"/>
   </w:num>
-  <w:num w:numId="6" w16cid:durableId="1546717467">
-    <w:abstractNumId w:val="16"/>
-  </w:num>
-  <w:num w:numId="7" w16cid:durableId="978732846">
-    <w:abstractNumId w:val="0"/>
-  </w:num>
-  <w:num w:numId="8" w16cid:durableId="1166897547">
-    <w:abstractNumId w:val="11"/>
-  </w:num>
-  <w:num w:numId="9" w16cid:durableId="1222212943">
-    <w:abstractNumId w:val="17"/>
-  </w:num>
-  <w:num w:numId="10" w16cid:durableId="474614820">
-    <w:abstractNumId w:val="20"/>
-  </w:num>
-  <w:num w:numId="11" w16cid:durableId="1574272754">
-    <w:abstractNumId w:val="14"/>
-  </w:num>
-  <w:num w:numId="12" w16cid:durableId="1906605174">
-    <w:abstractNumId w:val="19"/>
-  </w:num>
-  <w:num w:numId="13" w16cid:durableId="519319754">
-    <w:abstractNumId w:val="8"/>
-  </w:num>
-  <w:num w:numId="14" w16cid:durableId="303394066">
-    <w:abstractNumId w:val="3"/>
-  </w:num>
-  <w:num w:numId="15" w16cid:durableId="385373192">
-    <w:abstractNumId w:val="10"/>
-  </w:num>
-  <w:num w:numId="16" w16cid:durableId="1587614475">
-    <w:abstractNumId w:val="4"/>
-  </w:num>
-  <w:num w:numId="17" w16cid:durableId="774983152">
+  <w:num w:numId="38">
     <w:abstractNumId w:val="6"/>
   </w:num>
-  <w:num w:numId="18" w16cid:durableId="1172375908">
-    <w:abstractNumId w:val="18"/>
-  </w:num>
-  <w:num w:numId="19" w16cid:durableId="1464227191">
-    <w:abstractNumId w:val="15"/>
-  </w:num>
-  <w:num w:numId="20" w16cid:durableId="1453330110">
-    <w:abstractNumId w:val="19"/>
-  </w:num>
-  <w:num w:numId="21" w16cid:durableId="1399550774">
-    <w:abstractNumId w:val="19"/>
-  </w:num>
-  <w:num w:numId="22" w16cid:durableId="1549147322">
-    <w:abstractNumId w:val="19"/>
-  </w:num>
-  <w:num w:numId="23" w16cid:durableId="589437447">
-    <w:abstractNumId w:val="19"/>
-  </w:num>
-  <w:num w:numId="24" w16cid:durableId="982126890">
-    <w:abstractNumId w:val="19"/>
-  </w:num>
-  <w:num w:numId="25" w16cid:durableId="1780292688">
-    <w:abstractNumId w:val="19"/>
-  </w:num>
-  <w:num w:numId="26" w16cid:durableId="848760406">
-    <w:abstractNumId w:val="19"/>
-  </w:num>
-  <w:num w:numId="27" w16cid:durableId="1024400106">
-    <w:abstractNumId w:val="19"/>
-  </w:num>
-  <w:num w:numId="28" w16cid:durableId="1704403383">
-    <w:abstractNumId w:val="9"/>
-  </w:num>
-  <w:num w:numId="29" w16cid:durableId="201284601">
+  <w:num w:numId="39">
     <w:abstractNumId w:val="5"/>
   </w:num>
-  <w:num w:numId="30" w16cid:durableId="1988319022">
-    <w:abstractNumId w:val="7"/>
+  <w:num w:numId="40">
+    <w:abstractNumId w:val="28"/>
   </w:num>
 </w:numbering>
 </file>
 
 <file path=word/styles.xml><?xml version="1.0" encoding="utf-8"?>
-<w:styles xmlns:mc="http://schemas.openxmlformats.org/markup-compatibility/2006" xmlns:r="http://schemas.openxmlformats.org/officeDocument/2006/relationships" xmlns:w="http://schemas.openxmlformats.org/wordprocessingml/2006/main" xmlns:w14="http://schemas.microsoft.com/office/word/2010/wordml" xmlns:w15="http://schemas.microsoft.com/office/word/2012/wordml" xmlns:w16cex="http://schemas.microsoft.com/office/word/2018/wordml/cex" xmlns:w16cid="http://schemas.microsoft.com/office/word/2016/wordml/cid" xmlns:w16="http://schemas.microsoft.com/office/word/2018/wordml" xmlns:w16sdtdh="http://schemas.microsoft.com/office/word/2020/wordml/sdtdatahash" xmlns:w16se="http://schemas.microsoft.com/office/word/2015/wordml/symex" mc:Ignorable="w14 w15 w16se w16cid w16 w16cex w16sdtdh">
+<w:styles xmlns:mc="http://schemas.openxmlformats.org/markup-compatibility/2006" xmlns:r="http://schemas.openxmlformats.org/officeDocument/2006/relationships" xmlns:w="http://schemas.openxmlformats.org/wordprocessingml/2006/main" xmlns:w14="http://schemas.microsoft.com/office/word/2010/wordml" xmlns:w15="http://schemas.microsoft.com/office/word/2012/wordml" xmlns:w16cid="http://schemas.microsoft.com/office/word/2016/wordml/cid" xmlns:w16se="http://schemas.microsoft.com/office/word/2015/wordml/symex" mc:Ignorable="w14 w15 w16se w16cid">
   <w:docDefaults>
     <w:rPrDefault>
       <w:rPr>
@@ -7374,7 +9658,7 @@
     </w:rPrDefault>
     <w:pPrDefault/>
   </w:docDefaults>
-  <w:latentStyles w:defLockedState="0" w:defUIPriority="99" w:defSemiHidden="0" w:defUnhideWhenUsed="0" w:defQFormat="0" w:count="376">
+  <w:latentStyles w:defLockedState="0" w:defUIPriority="99" w:defSemiHidden="0" w:defUnhideWhenUsed="0" w:defQFormat="0" w:count="375">
     <w:lsdException w:name="Normal" w:uiPriority="0" w:qFormat="1"/>
     <w:lsdException w:name="heading 1" w:uiPriority="9" w:qFormat="1"/>
     <w:lsdException w:name="heading 2" w:semiHidden="1" w:uiPriority="9" w:unhideWhenUsed="1" w:qFormat="1"/>
@@ -7750,7 +10034,6 @@
     <w:lsdException w:name="Smart Hyperlink" w:semiHidden="1" w:unhideWhenUsed="1"/>
     <w:lsdException w:name="Hashtag" w:semiHidden="1" w:unhideWhenUsed="1"/>
     <w:lsdException w:name="Unresolved Mention" w:semiHidden="1" w:unhideWhenUsed="1"/>
-    <w:lsdException w:name="Smart Link" w:semiHidden="1" w:unhideWhenUsed="1"/>
   </w:latentStyles>
   <w:style w:type="paragraph" w:default="1" w:styleId="Normal">
     <w:name w:val="Normal"/>
@@ -8695,15 +10978,6 @@
 </file>
 
 <file path=customXml/item1.xml><?xml version="1.0" encoding="utf-8"?>
-<?mso-contentType ?>
-<FormTemplates xmlns="http://schemas.microsoft.com/sharepoint/v3/contenttype/forms">
-  <Display>DocumentLibraryForm</Display>
-  <Edit>DocumentLibraryForm</Edit>
-  <New>DocumentLibraryForm</New>
-</FormTemplates>
-</file>
-
-<file path=customXml/item2.xml><?xml version="1.0" encoding="utf-8"?>
 <ct:contentTypeSchema xmlns:ct="http://schemas.microsoft.com/office/2006/metadata/contentType" xmlns:ma="http://schemas.microsoft.com/office/2006/metadata/properties/metaAttributes" ct:_="" ma:_="" ma:contentTypeName="Document" ma:contentTypeID="0x0101003793F33423CAB540876E07D1711AC023" ma:contentTypeVersion="16" ma:contentTypeDescription="Create a new document." ma:contentTypeScope="" ma:versionID="310f2aad3bfcb4e7fd0e3782105ca92c">
   <xsd:schema xmlns:xsd="http://www.w3.org/2001/XMLSchema" xmlns:xs="http://www.w3.org/2001/XMLSchema" xmlns:p="http://schemas.microsoft.com/office/2006/metadata/properties" xmlns:ns2="44b5bade-0608-4775-89b1-ce8643f31210" xmlns:ns3="664f0c10-dc77-4a05-b865-8fab22332a47" targetNamespace="http://schemas.microsoft.com/office/2006/metadata/properties" ma:root="true" ma:fieldsID="c6548d4873eb3a55135b0ba37e9a93a7" ns2:_="" ns3:_="">
     <xsd:import namespace="44b5bade-0608-4775-89b1-ce8643f31210"/>
@@ -8940,11 +11214,16 @@
 </ct:contentTypeSchema>
 </file>
 
-<file path=customXml/item3.xml><?xml version="1.0" encoding="utf-8"?>
-<b:Sources xmlns:b="http://schemas.openxmlformats.org/officeDocument/2006/bibliography" xmlns="http://schemas.openxmlformats.org/officeDocument/2006/bibliography" SelectedStyle="\APASixthEditionOfficeOnline.xsl" StyleName="APA" Version="6"/>
+<file path=customXml/item2.xml><?xml version="1.0" encoding="utf-8"?>
+<?mso-contentType ?>
+<FormTemplates xmlns="http://schemas.microsoft.com/sharepoint/v3/contenttype/forms">
+  <Display>DocumentLibraryForm</Display>
+  <Edit>DocumentLibraryForm</Edit>
+  <New>DocumentLibraryForm</New>
+</FormTemplates>
 </file>
 
-<file path=customXml/item4.xml><?xml version="1.0" encoding="utf-8"?>
+<file path=customXml/item3.xml><?xml version="1.0" encoding="utf-8"?>
 <p:properties xmlns:p="http://schemas.microsoft.com/office/2006/metadata/properties" xmlns:xsi="http://www.w3.org/2001/XMLSchema-instance" xmlns:pc="http://schemas.microsoft.com/office/infopath/2007/PartnerControls">
   <documentManagement>
     <TaxCatchAll xmlns="664f0c10-dc77-4a05-b865-8fab22332a47" xsi:nil="true"/>
@@ -8955,15 +11234,11 @@
 </p:properties>
 </file>
 
-<file path=customXml/itemProps1.xml><?xml version="1.0" encoding="utf-8"?>
-<ds:datastoreItem xmlns:ds="http://schemas.openxmlformats.org/officeDocument/2006/customXml" ds:itemID="{5E10BE0B-6D5D-4981-B6F6-ABB6987C1875}">
-  <ds:schemaRefs>
-    <ds:schemaRef ds:uri="http://schemas.microsoft.com/sharepoint/v3/contenttype/forms"/>
-  </ds:schemaRefs>
-</ds:datastoreItem>
+<file path=customXml/item4.xml><?xml version="1.0" encoding="utf-8"?>
+<b:Sources xmlns:b="http://schemas.openxmlformats.org/officeDocument/2006/bibliography" xmlns="http://schemas.openxmlformats.org/officeDocument/2006/bibliography" SelectedStyle="\APASixthEditionOfficeOnline.xsl" StyleName="APA" Version="6"/>
 </file>
 
-<file path=customXml/itemProps2.xml><?xml version="1.0" encoding="utf-8"?>
+<file path=customXml/itemProps1.xml><?xml version="1.0" encoding="utf-8"?>
 <ds:datastoreItem xmlns:ds="http://schemas.openxmlformats.org/officeDocument/2006/customXml" ds:itemID="{D391A6CF-083D-4BFB-88DD-A41F13D67E7A}">
   <ds:schemaRefs>
     <ds:schemaRef ds:uri="http://schemas.microsoft.com/office/2006/metadata/contentType"/>
@@ -8982,15 +11257,15 @@
 </ds:datastoreItem>
 </file>
 
-<file path=customXml/itemProps3.xml><?xml version="1.0" encoding="utf-8"?>
-<ds:datastoreItem xmlns:ds="http://schemas.openxmlformats.org/officeDocument/2006/customXml" ds:itemID="{177D3293-5E71-4675-9383-77744DCA9362}">
+<file path=customXml/itemProps2.xml><?xml version="1.0" encoding="utf-8"?>
+<ds:datastoreItem xmlns:ds="http://schemas.openxmlformats.org/officeDocument/2006/customXml" ds:itemID="{5E10BE0B-6D5D-4981-B6F6-ABB6987C1875}">
   <ds:schemaRefs>
-    <ds:schemaRef ds:uri="http://schemas.openxmlformats.org/officeDocument/2006/bibliography"/>
+    <ds:schemaRef ds:uri="http://schemas.microsoft.com/sharepoint/v3/contenttype/forms"/>
   </ds:schemaRefs>
 </ds:datastoreItem>
 </file>
 
-<file path=customXml/itemProps4.xml><?xml version="1.0" encoding="utf-8"?>
+<file path=customXml/itemProps3.xml><?xml version="1.0" encoding="utf-8"?>
 <ds:datastoreItem xmlns:ds="http://schemas.openxmlformats.org/officeDocument/2006/customXml" ds:itemID="{E677C7D8-5611-4FA3-9FAD-A4F5571B1160}">
   <ds:schemaRefs>
     <ds:schemaRef ds:uri="http://schemas.microsoft.com/office/2006/metadata/properties"/>
@@ -8999,4 +11274,12 @@
     <ds:schemaRef ds:uri="44b5bade-0608-4775-89b1-ce8643f31210"/>
   </ds:schemaRefs>
 </ds:datastoreItem>
+</file>
+
+<file path=customXml/itemProps4.xml><?xml version="1.0" encoding="utf-8"?>
+<ds:datastoreItem xmlns:ds="http://schemas.openxmlformats.org/officeDocument/2006/customXml" ds:itemID="{9D76AB6E-AC0A-4489-84EC-0FF668B244CA}">
+  <ds:schemaRefs>
+    <ds:schemaRef ds:uri="http://schemas.openxmlformats.org/officeDocument/2006/bibliography"/>
+  </ds:schemaRefs>
+</ds:datastoreItem>
 </file>
</xml_diff>

<commit_message>
Introduce new feature allowing only teachers and admins to view all courses and add users to courses, while enabling regular users to see only courses they are enrolled in.
</commit_message>
<xml_diff>
--- a/Documentation/bbkanev18_2023.docx
+++ b/Documentation/bbkanev18_2023.docx
@@ -87,7 +87,16 @@
         <w:t xml:space="preserve"> </w:t>
       </w:r>
       <w:r>
-        <w:t xml:space="preserve">XI </w:t>
+        <w:t>XI</w:t>
+      </w:r>
+      <w:r>
+        <w:rPr>
+          <w:lang w:val="en-US"/>
+        </w:rPr>
+        <w:t>I</w:t>
+      </w:r>
+      <w:r>
+        <w:t xml:space="preserve"> </w:t>
       </w:r>
       <w:r>
         <w:t>В</w:t>
@@ -5363,13 +5372,7 @@
     </w:p>
     <w:p>
       <w:r>
-        <w:t>Страница "Начал</w:t>
-      </w:r>
-      <w:r>
-        <w:t>на</w:t>
-      </w:r>
-      <w:r>
-        <w:t>":</w:t>
+        <w:t>Страница "Начална":</w:t>
       </w:r>
     </w:p>
     <w:p>
@@ -5407,23 +5410,11 @@
     </w:p>
     <w:p>
       <w:r>
-        <w:t>Интерфейсът на платформата за електронно обучение е проектиран да бъде лесен за използване и интуитивен, което улеснява потребителите да навигират и използват платформата за електронно обучение. Страницата "Начало" предоставя бърз достъп до основните функционалности на платформата, докато страницата "Курсове" позволява на потребителите да</w:t>
-      </w:r>
-      <w:r>
-        <w:t xml:space="preserve"> </w:t>
-      </w:r>
-      <w:r>
-        <w:t xml:space="preserve">преглеждат списък с наличните курсове и да изберат този, който им интересува. В страницата на всеки курс потребителите могат да видят описание на курса, информация за </w:t>
+        <w:t xml:space="preserve">Интерфейсът на платформата за електронно обучение е проектиран да бъде лесен за използване и интуитивен, което улеснява потребителите да навигират и използват платформата за електронно обучение. Страницата "Начало" предоставя бърз достъп до основните функционалности на платформата, докато страницата "Курсове" позволява на потребителите да преглеждат списък с наличните курсове и да изберат този, който им интересува. В страницата на всеки курс потребителите могат да видят описание на курса, информация за </w:t>
       </w:r>
       <w:r>
         <w:lastRenderedPageBreak/>
-        <w:t xml:space="preserve">лекторите и материали за изучаване. Страницата "Моят </w:t>
-      </w:r>
-      <w:r>
-        <w:t>п</w:t>
-      </w:r>
-      <w:r>
-        <w:t>рофил" позволява на потребителите да редактират своя профил, да следят своя прогрес в курсовете и да получават препоръки за курсове, които може да им допаднат. Интерфейсът на платформата може да бъде в различни формати, като конзолен, графичен или уеб, в зависимост от специфичните изисквания и нужди на потребителите. Всички функционалности са проектирани, за да бъдат лесно достъпни и да осигурят на потребителите удобство и ефективност в изучаването на курсовете.</w:t>
+        <w:t>лекторите и материали за изучаване. Страницата "Моят профил" позволява на потребителите да редактират своя профил, да следят своя прогрес в курсовете и да получават препоръки за курсове, които може да им допаднат. Интерфейсът на платформата може да бъде в различни формати, като конзолен, графичен или уеб, в зависимост от специфичните изисквания и нужди на потребителите. Всички функционалности са проектирани, за да бъдат лесно достъпни и да осигурят на потребителите удобство и ефективност в изучаването на курсовете.</w:t>
       </w:r>
     </w:p>
     <w:p>
@@ -6250,6 +6241,9 @@
         <w:spacing w:line="360" w:lineRule="auto"/>
       </w:pPr>
       <w:r>
+        <w:rPr>
+          <w:noProof/>
+        </w:rPr>
         <w:drawing>
           <wp:inline distT="0" distB="0" distL="0" distR="0" wp14:anchorId="4F60C75D" wp14:editId="4C2F9D29">
             <wp:extent cx="5759450" cy="3178175"/>
@@ -6316,6 +6310,7 @@
       </w:pPr>
       <w:r>
         <w:rPr>
+          <w:noProof/>
           <w:lang w:val="en-US"/>
         </w:rPr>
         <w:lastRenderedPageBreak/>
@@ -6384,6 +6379,9 @@
         <w:keepNext/>
       </w:pPr>
       <w:r>
+        <w:rPr>
+          <w:noProof/>
+        </w:rPr>
         <w:lastRenderedPageBreak/>
         <w:drawing>
           <wp:inline distT="0" distB="0" distL="0" distR="0" wp14:anchorId="04A9A151" wp14:editId="2EBC3B0F">
@@ -6467,6 +6465,9 @@
         <w:keepNext/>
       </w:pPr>
       <w:r>
+        <w:rPr>
+          <w:noProof/>
+        </w:rPr>
         <w:lastRenderedPageBreak/>
         <w:drawing>
           <wp:inline distT="0" distB="0" distL="0" distR="0" wp14:anchorId="3E1639A2" wp14:editId="41591624">
@@ -6539,10 +6540,7 @@
         <w:t>:</w:t>
       </w:r>
       <w:r>
-        <w:t xml:space="preserve"> „</w:t>
-      </w:r>
-      <w:r>
-        <w:t>У</w:t>
+        <w:t xml:space="preserve"> „У</w:t>
       </w:r>
       <w:r>
         <w:t>правление на потребителите</w:t>
@@ -13159,91 +13157,6 @@
 </file>
 
 <file path=customXml/item1.xml><?xml version="1.0" encoding="utf-8"?>
-<b:Sources xmlns:b="http://schemas.openxmlformats.org/officeDocument/2006/bibliography" xmlns="http://schemas.openxmlformats.org/officeDocument/2006/bibliography" SelectedStyle="\APASixthEditionOfficeOnline.xsl" StyleName="APA" Version="6">
-  <b:Source>
-    <b:Tag>Сай23</b:Tag>
-    <b:SourceType>InternetSite</b:SourceType>
-    <b:Guid>{B95ECCC8-8974-48CF-973E-67F7EE0B191D}</b:Guid>
-    <b:Title>Сайт за създаване на диаграми</b:Title>
-    <b:InternetSiteTitle>Lucidchart</b:InternetSiteTitle>
-    <b:Year>2023</b:Year>
-    <b:Month>Април</b:Month>
-    <b:Day>9</b:Day>
-    <b:URL>https://www.lucidchart.com/pages/</b:URL>
-    <b:RefOrder>2</b:RefOrder>
-  </b:Source>
-  <b:Source>
-    <b:Tag>Док231</b:Tag>
-    <b:SourceType>InternetSite</b:SourceType>
-    <b:Guid>{74B3CCFF-D2BA-4B7F-94B4-EBBD4E070054}</b:Guid>
-    <b:Title>Документация за Bootstrap 5.2</b:Title>
-    <b:Year>2023</b:Year>
-    <b:Month>Април</b:Month>
-    <b:Day>12</b:Day>
-    <b:URL>https://getbootstrap.com/docs/5.2/getting-started/introduction</b:URL>
-    <b:InternetSiteTitle>Bootstrap</b:InternetSiteTitle>
-    <b:RefOrder>3</b:RefOrder>
-  </b:Source>
-  <b:Source>
-    <b:Tag>Док23</b:Tag>
-    <b:SourceType>InternetSite</b:SourceType>
-    <b:Guid>{7370881D-2F55-468E-8C7B-475276B1A872}</b:Guid>
-    <b:Year>2023</b:Year>
-    <b:Month>Април</b:Month>
-    <b:Day>10</b:Day>
-    <b:URL>https://learn.microsoft.com/en-us/aspnet/core/?view=aspnetcore-7.0</b:URL>
-    <b:Title>Документация за ASP.NET</b:Title>
-    <b:InternetSiteTitle>Microsoft</b:InternetSiteTitle>
-    <b:RefOrder>1</b:RefOrder>
-  </b:Source>
-  <b:Source>
-    <b:Tag>Док232</b:Tag>
-    <b:SourceType>InternetSite</b:SourceType>
-    <b:Guid>{EF25CD84-74AC-4EF4-880E-AD01C3A3562F}</b:Guid>
-    <b:Title>Документация за SQL Server Management Studio</b:Title>
-    <b:InternetSiteTitle>Microsoft</b:InternetSiteTitle>
-    <b:Year>2023</b:Year>
-    <b:Month>Март</b:Month>
-    <b:Day>30</b:Day>
-    <b:URL>https://learn.microsoft.com/en-us/sql/ssms/sql-server-management-studio-ssms?view=sql-server-ver16</b:URL>
-    <b:RefOrder>4</b:RefOrder>
-  </b:Source>
-  <b:Source>
-    <b:Tag>Док233</b:Tag>
-    <b:SourceType>InternetSite</b:SourceType>
-    <b:Guid>{E64C7C68-B71E-4D23-8273-7922A5DE714A}</b:Guid>
-    <b:Title>Документация за Entity Framework Core</b:Title>
-    <b:InternetSiteTitle>Мicrosoft</b:InternetSiteTitle>
-    <b:Year>2023</b:Year>
-    <b:Month>Април</b:Month>
-    <b:Day>8</b:Day>
-    <b:URL>https://learn.microsoft.com/en-us/ef/core/</b:URL>
-    <b:RefOrder>5</b:RefOrder>
-  </b:Source>
-</b:Sources>
-</file>
-
-<file path=customXml/item2.xml><?xml version="1.0" encoding="utf-8"?>
-<p:properties xmlns:p="http://schemas.microsoft.com/office/2006/metadata/properties" xmlns:xsi="http://www.w3.org/2001/XMLSchema-instance" xmlns:pc="http://schemas.microsoft.com/office/infopath/2007/PartnerControls">
-  <documentManagement>
-    <TaxCatchAll xmlns="664f0c10-dc77-4a05-b865-8fab22332a47" xsi:nil="true"/>
-    <lcf76f155ced4ddcb4097134ff3c332f xmlns="44b5bade-0608-4775-89b1-ce8643f31210">
-      <Terms xmlns="http://schemas.microsoft.com/office/infopath/2007/PartnerControls"/>
-    </lcf76f155ced4ddcb4097134ff3c332f>
-  </documentManagement>
-</p:properties>
-</file>
-
-<file path=customXml/item3.xml><?xml version="1.0" encoding="utf-8"?>
-<?mso-contentType ?>
-<FormTemplates xmlns="http://schemas.microsoft.com/sharepoint/v3/contenttype/forms">
-  <Display>DocumentLibraryForm</Display>
-  <Edit>DocumentLibraryForm</Edit>
-  <New>DocumentLibraryForm</New>
-</FormTemplates>
-</file>
-
-<file path=customXml/item4.xml><?xml version="1.0" encoding="utf-8"?>
 <ct:contentTypeSchema xmlns:ct="http://schemas.microsoft.com/office/2006/metadata/contentType" xmlns:ma="http://schemas.microsoft.com/office/2006/metadata/properties/metaAttributes" ct:_="" ma:_="" ma:contentTypeName="Document" ma:contentTypeID="0x0101003793F33423CAB540876E07D1711AC023" ma:contentTypeVersion="16" ma:contentTypeDescription="Create a new document." ma:contentTypeScope="" ma:versionID="310f2aad3bfcb4e7fd0e3782105ca92c">
   <xsd:schema xmlns:xsd="http://www.w3.org/2001/XMLSchema" xmlns:xs="http://www.w3.org/2001/XMLSchema" xmlns:p="http://schemas.microsoft.com/office/2006/metadata/properties" xmlns:ns2="44b5bade-0608-4775-89b1-ce8643f31210" xmlns:ns3="664f0c10-dc77-4a05-b865-8fab22332a47" targetNamespace="http://schemas.microsoft.com/office/2006/metadata/properties" ma:root="true" ma:fieldsID="c6548d4873eb3a55135b0ba37e9a93a7" ns2:_="" ns3:_="">
     <xsd:import namespace="44b5bade-0608-4775-89b1-ce8643f31210"/>
@@ -13480,34 +13393,92 @@
 </ct:contentTypeSchema>
 </file>
 
-<file path=customXml/itemProps1.xml><?xml version="1.0" encoding="utf-8"?>
-<ds:datastoreItem xmlns:ds="http://schemas.openxmlformats.org/officeDocument/2006/customXml" ds:itemID="{985321A6-4DA8-4371-B20D-C38CA494FE44}">
-  <ds:schemaRefs>
-    <ds:schemaRef ds:uri="http://schemas.openxmlformats.org/officeDocument/2006/bibliography"/>
-  </ds:schemaRefs>
-</ds:datastoreItem>
+<file path=customXml/item2.xml><?xml version="1.0" encoding="utf-8"?>
+<?mso-contentType ?>
+<FormTemplates xmlns="http://schemas.microsoft.com/sharepoint/v3/contenttype/forms">
+  <Display>DocumentLibraryForm</Display>
+  <Edit>DocumentLibraryForm</Edit>
+  <New>DocumentLibraryForm</New>
+</FormTemplates>
 </file>
 
-<file path=customXml/itemProps2.xml><?xml version="1.0" encoding="utf-8"?>
-<ds:datastoreItem xmlns:ds="http://schemas.openxmlformats.org/officeDocument/2006/customXml" ds:itemID="{E677C7D8-5611-4FA3-9FAD-A4F5571B1160}">
-  <ds:schemaRefs>
-    <ds:schemaRef ds:uri="http://schemas.microsoft.com/office/2006/metadata/properties"/>
-    <ds:schemaRef ds:uri="http://schemas.microsoft.com/office/infopath/2007/PartnerControls"/>
-    <ds:schemaRef ds:uri="664f0c10-dc77-4a05-b865-8fab22332a47"/>
-    <ds:schemaRef ds:uri="44b5bade-0608-4775-89b1-ce8643f31210"/>
-  </ds:schemaRefs>
-</ds:datastoreItem>
+<file path=customXml/item3.xml><?xml version="1.0" encoding="utf-8"?>
+<p:properties xmlns:p="http://schemas.microsoft.com/office/2006/metadata/properties" xmlns:xsi="http://www.w3.org/2001/XMLSchema-instance" xmlns:pc="http://schemas.microsoft.com/office/infopath/2007/PartnerControls">
+  <documentManagement>
+    <TaxCatchAll xmlns="664f0c10-dc77-4a05-b865-8fab22332a47" xsi:nil="true"/>
+    <lcf76f155ced4ddcb4097134ff3c332f xmlns="44b5bade-0608-4775-89b1-ce8643f31210">
+      <Terms xmlns="http://schemas.microsoft.com/office/infopath/2007/PartnerControls"/>
+    </lcf76f155ced4ddcb4097134ff3c332f>
+  </documentManagement>
+</p:properties>
 </file>
 
-<file path=customXml/itemProps3.xml><?xml version="1.0" encoding="utf-8"?>
-<ds:datastoreItem xmlns:ds="http://schemas.openxmlformats.org/officeDocument/2006/customXml" ds:itemID="{5E10BE0B-6D5D-4981-B6F6-ABB6987C1875}">
-  <ds:schemaRefs>
-    <ds:schemaRef ds:uri="http://schemas.microsoft.com/sharepoint/v3/contenttype/forms"/>
-  </ds:schemaRefs>
-</ds:datastoreItem>
+<file path=customXml/item4.xml><?xml version="1.0" encoding="utf-8"?>
+<b:Sources xmlns:b="http://schemas.openxmlformats.org/officeDocument/2006/bibliography" xmlns="http://schemas.openxmlformats.org/officeDocument/2006/bibliography" SelectedStyle="\APASixthEditionOfficeOnline.xsl" StyleName="APA" Version="6">
+  <b:Source>
+    <b:Tag>Сай23</b:Tag>
+    <b:SourceType>InternetSite</b:SourceType>
+    <b:Guid>{B95ECCC8-8974-48CF-973E-67F7EE0B191D}</b:Guid>
+    <b:Title>Сайт за създаване на диаграми</b:Title>
+    <b:InternetSiteTitle>Lucidchart</b:InternetSiteTitle>
+    <b:Year>2023</b:Year>
+    <b:Month>Април</b:Month>
+    <b:Day>9</b:Day>
+    <b:URL>https://www.lucidchart.com/pages/</b:URL>
+    <b:RefOrder>2</b:RefOrder>
+  </b:Source>
+  <b:Source>
+    <b:Tag>Док231</b:Tag>
+    <b:SourceType>InternetSite</b:SourceType>
+    <b:Guid>{74B3CCFF-D2BA-4B7F-94B4-EBBD4E070054}</b:Guid>
+    <b:Title>Документация за Bootstrap 5.2</b:Title>
+    <b:Year>2023</b:Year>
+    <b:Month>Април</b:Month>
+    <b:Day>12</b:Day>
+    <b:URL>https://getbootstrap.com/docs/5.2/getting-started/introduction</b:URL>
+    <b:InternetSiteTitle>Bootstrap</b:InternetSiteTitle>
+    <b:RefOrder>3</b:RefOrder>
+  </b:Source>
+  <b:Source>
+    <b:Tag>Док23</b:Tag>
+    <b:SourceType>InternetSite</b:SourceType>
+    <b:Guid>{7370881D-2F55-468E-8C7B-475276B1A872}</b:Guid>
+    <b:Year>2023</b:Year>
+    <b:Month>Април</b:Month>
+    <b:Day>10</b:Day>
+    <b:URL>https://learn.microsoft.com/en-us/aspnet/core/?view=aspnetcore-7.0</b:URL>
+    <b:Title>Документация за ASP.NET</b:Title>
+    <b:InternetSiteTitle>Microsoft</b:InternetSiteTitle>
+    <b:RefOrder>1</b:RefOrder>
+  </b:Source>
+  <b:Source>
+    <b:Tag>Док232</b:Tag>
+    <b:SourceType>InternetSite</b:SourceType>
+    <b:Guid>{EF25CD84-74AC-4EF4-880E-AD01C3A3562F}</b:Guid>
+    <b:Title>Документация за SQL Server Management Studio</b:Title>
+    <b:InternetSiteTitle>Microsoft</b:InternetSiteTitle>
+    <b:Year>2023</b:Year>
+    <b:Month>Март</b:Month>
+    <b:Day>30</b:Day>
+    <b:URL>https://learn.microsoft.com/en-us/sql/ssms/sql-server-management-studio-ssms?view=sql-server-ver16</b:URL>
+    <b:RefOrder>4</b:RefOrder>
+  </b:Source>
+  <b:Source>
+    <b:Tag>Док233</b:Tag>
+    <b:SourceType>InternetSite</b:SourceType>
+    <b:Guid>{E64C7C68-B71E-4D23-8273-7922A5DE714A}</b:Guid>
+    <b:Title>Документация за Entity Framework Core</b:Title>
+    <b:InternetSiteTitle>Мicrosoft</b:InternetSiteTitle>
+    <b:Year>2023</b:Year>
+    <b:Month>Април</b:Month>
+    <b:Day>8</b:Day>
+    <b:URL>https://learn.microsoft.com/en-us/ef/core/</b:URL>
+    <b:RefOrder>5</b:RefOrder>
+  </b:Source>
+</b:Sources>
 </file>
 
-<file path=customXml/itemProps4.xml><?xml version="1.0" encoding="utf-8"?>
+<file path=customXml/itemProps1.xml><?xml version="1.0" encoding="utf-8"?>
 <ds:datastoreItem xmlns:ds="http://schemas.openxmlformats.org/officeDocument/2006/customXml" ds:itemID="{D391A6CF-083D-4BFB-88DD-A41F13D67E7A}">
   <ds:schemaRefs>
     <ds:schemaRef ds:uri="http://schemas.microsoft.com/office/2006/metadata/contentType"/>
@@ -13524,4 +13495,31 @@
     <ds:schemaRef ds:uri="http://schemas.microsoft.com/internal/obd"/>
   </ds:schemaRefs>
 </ds:datastoreItem>
+</file>
+
+<file path=customXml/itemProps2.xml><?xml version="1.0" encoding="utf-8"?>
+<ds:datastoreItem xmlns:ds="http://schemas.openxmlformats.org/officeDocument/2006/customXml" ds:itemID="{5E10BE0B-6D5D-4981-B6F6-ABB6987C1875}">
+  <ds:schemaRefs>
+    <ds:schemaRef ds:uri="http://schemas.microsoft.com/sharepoint/v3/contenttype/forms"/>
+  </ds:schemaRefs>
+</ds:datastoreItem>
+</file>
+
+<file path=customXml/itemProps3.xml><?xml version="1.0" encoding="utf-8"?>
+<ds:datastoreItem xmlns:ds="http://schemas.openxmlformats.org/officeDocument/2006/customXml" ds:itemID="{E677C7D8-5611-4FA3-9FAD-A4F5571B1160}">
+  <ds:schemaRefs>
+    <ds:schemaRef ds:uri="http://schemas.microsoft.com/office/2006/metadata/properties"/>
+    <ds:schemaRef ds:uri="http://schemas.microsoft.com/office/infopath/2007/PartnerControls"/>
+    <ds:schemaRef ds:uri="664f0c10-dc77-4a05-b865-8fab22332a47"/>
+    <ds:schemaRef ds:uri="44b5bade-0608-4775-89b1-ce8643f31210"/>
+  </ds:schemaRefs>
+</ds:datastoreItem>
+</file>
+
+<file path=customXml/itemProps4.xml><?xml version="1.0" encoding="utf-8"?>
+<ds:datastoreItem xmlns:ds="http://schemas.openxmlformats.org/officeDocument/2006/customXml" ds:itemID="{985321A6-4DA8-4371-B20D-C38CA494FE44}">
+  <ds:schemaRefs>
+    <ds:schemaRef ds:uri="http://schemas.openxmlformats.org/officeDocument/2006/bibliography"/>
+  </ds:schemaRefs>
+</ds:datastoreItem>
 </file>
</xml_diff>